<commit_message>
worked on asgn3 exercise 3
</commit_message>
<xml_diff>
--- a/asgn3/answers.docx
+++ b/asgn3/answers.docx
@@ -204,14 +204,12 @@
         </w:rPr>
         <w:tab/>
       </w:r>
-      <w:proofErr w:type="spellStart"/>
       <w:r>
         <w:rPr>
           <w:lang w:val="en-US"/>
         </w:rPr>
         <w:t>java.util.Scanner</w:t>
       </w:r>
-      <w:proofErr w:type="spellEnd"/>
     </w:p>
     <w:p>
       <w:pPr>
@@ -267,7 +265,6 @@
         <w:tab/>
         <w:t xml:space="preserve">A string, stored in the variable </w:t>
       </w:r>
-      <w:proofErr w:type="spellStart"/>
       <w:r>
         <w:rPr>
           <w:i/>
@@ -276,7 +273,6 @@
         </w:rPr>
         <w:t>frase</w:t>
       </w:r>
-      <w:proofErr w:type="spellEnd"/>
       <w:r>
         <w:rPr>
           <w:lang w:val="en-US"/>
@@ -421,8 +417,6 @@
         </w:rPr>
         <w:t xml:space="preserve">Set string </w:t>
       </w:r>
-      <w:proofErr w:type="spellStart"/>
-      <w:proofErr w:type="gramStart"/>
       <w:r>
         <w:rPr>
           <w:i/>
@@ -431,8 +425,6 @@
         </w:rPr>
         <w:t>frase</w:t>
       </w:r>
-      <w:proofErr w:type="spellEnd"/>
-      <w:proofErr w:type="gramEnd"/>
     </w:p>
     <w:p>
       <w:pPr>
@@ -447,8 +439,6 @@
         </w:rPr>
         <w:t xml:space="preserve">Read </w:t>
       </w:r>
-      <w:proofErr w:type="spellStart"/>
-      <w:proofErr w:type="gramStart"/>
       <w:r>
         <w:rPr>
           <w:i/>
@@ -457,8 +447,6 @@
         </w:rPr>
         <w:t>frase</w:t>
       </w:r>
-      <w:proofErr w:type="spellEnd"/>
-      <w:proofErr w:type="gramEnd"/>
     </w:p>
     <w:p>
       <w:pPr>
@@ -473,7 +461,6 @@
         </w:rPr>
         <w:t xml:space="preserve">Print “The number of uppercase letters is “ + </w:t>
       </w:r>
-      <w:proofErr w:type="spellStart"/>
       <w:r>
         <w:rPr>
           <w:i/>
@@ -482,14 +469,12 @@
         </w:rPr>
         <w:t>countUpperCase</w:t>
       </w:r>
-      <w:proofErr w:type="spellEnd"/>
       <w:r>
         <w:rPr>
           <w:lang w:val="en-US"/>
         </w:rPr>
         <w:t xml:space="preserve">( </w:t>
       </w:r>
-      <w:proofErr w:type="spellStart"/>
       <w:r>
         <w:rPr>
           <w:i/>
@@ -498,7 +483,6 @@
         </w:rPr>
         <w:t>frase</w:t>
       </w:r>
-      <w:proofErr w:type="spellEnd"/>
       <w:r>
         <w:rPr>
           <w:lang w:val="en-US"/>
@@ -519,7 +503,6 @@
         </w:rPr>
         <w:t xml:space="preserve">Print “The number of digits is “ + </w:t>
       </w:r>
-      <w:proofErr w:type="spellStart"/>
       <w:r>
         <w:rPr>
           <w:i/>
@@ -528,14 +511,12 @@
         </w:rPr>
         <w:t>countDigits</w:t>
       </w:r>
-      <w:proofErr w:type="spellEnd"/>
       <w:r>
         <w:rPr>
           <w:lang w:val="en-US"/>
         </w:rPr>
         <w:t xml:space="preserve">( </w:t>
       </w:r>
-      <w:proofErr w:type="spellStart"/>
       <w:r>
         <w:rPr>
           <w:i/>
@@ -544,7 +525,6 @@
         </w:rPr>
         <w:t>frase</w:t>
       </w:r>
-      <w:proofErr w:type="spellEnd"/>
       <w:r>
         <w:rPr>
           <w:lang w:val="en-US"/>
@@ -573,7 +553,6 @@
         </w:rPr>
         <w:t>(</w:t>
       </w:r>
-      <w:proofErr w:type="spellStart"/>
       <w:r>
         <w:rPr>
           <w:i/>
@@ -582,14 +561,24 @@
         </w:rPr>
         <w:t>countUpperCase</w:t>
       </w:r>
-      <w:proofErr w:type="spellEnd"/>
-      <w:r>
-        <w:rPr>
-          <w:lang w:val="en-US"/>
-        </w:rPr>
-        <w:t xml:space="preserve">, arguments: string </w:t>
-      </w:r>
-      <w:proofErr w:type="spellStart"/>
+      <w:r>
+        <w:rPr>
+          <w:lang w:val="en-US"/>
+        </w:rPr>
+        <w:t xml:space="preserve">, </w:t>
+      </w:r>
+      <w:r>
+        <w:rPr>
+          <w:lang w:val="en-US"/>
+        </w:rPr>
+        <w:t>parameters</w:t>
+      </w:r>
+      <w:r>
+        <w:rPr>
+          <w:lang w:val="en-US"/>
+        </w:rPr>
+        <w:t xml:space="preserve">: string </w:t>
+      </w:r>
       <w:r>
         <w:rPr>
           <w:i/>
@@ -598,7 +587,6 @@
         </w:rPr>
         <w:t>frase</w:t>
       </w:r>
-      <w:proofErr w:type="spellEnd"/>
       <w:r>
         <w:rPr>
           <w:lang w:val="en-US"/>
@@ -647,7 +635,6 @@
         </w:rPr>
         <w:t xml:space="preserve">For </w:t>
       </w:r>
-      <w:proofErr w:type="spellStart"/>
       <w:r>
         <w:rPr>
           <w:i/>
@@ -656,14 +643,12 @@
         </w:rPr>
         <w:t>i</w:t>
       </w:r>
-      <w:proofErr w:type="spellEnd"/>
       <w:r>
         <w:rPr>
           <w:lang w:val="en-US"/>
         </w:rPr>
         <w:t xml:space="preserve"> in </w:t>
       </w:r>
-      <w:proofErr w:type="spellStart"/>
       <w:r>
         <w:rPr>
           <w:i/>
@@ -672,7 +657,6 @@
         </w:rPr>
         <w:t>frase</w:t>
       </w:r>
-      <w:proofErr w:type="spellEnd"/>
     </w:p>
     <w:p>
       <w:pPr>
@@ -700,23 +684,36 @@
           <w:lang w:val="en-US"/>
         </w:rPr>
         <w:tab/>
-        <w:t xml:space="preserve">If </w:t>
-      </w:r>
-      <w:proofErr w:type="spellStart"/>
-      <w:r>
-        <w:rPr>
+        <w:t xml:space="preserve">If frase[ </w:t>
+      </w:r>
+      <w:r>
+        <w:rPr>
+          <w:i/>
+          <w:iCs/>
+          <w:lang w:val="en-US"/>
+        </w:rPr>
+        <w:t>i</w:t>
+      </w:r>
+      <w:r>
+        <w:rPr>
+          <w:lang w:val="en-US"/>
+        </w:rPr>
+        <w:t xml:space="preserve"> ] &gt;= 65 &amp;&amp; </w:t>
+      </w:r>
+      <w:r>
+        <w:rPr>
+          <w:i/>
+          <w:iCs/>
           <w:lang w:val="en-US"/>
         </w:rPr>
         <w:t>frase</w:t>
       </w:r>
-      <w:proofErr w:type="spellEnd"/>
       <w:r>
         <w:rPr>
           <w:lang w:val="en-US"/>
         </w:rPr>
         <w:t xml:space="preserve">[ </w:t>
       </w:r>
-      <w:proofErr w:type="spellStart"/>
       <w:r>
         <w:rPr>
           <w:i/>
@@ -725,14 +722,168 @@
         </w:rPr>
         <w:t>i</w:t>
       </w:r>
-      <w:proofErr w:type="spellEnd"/>
-      <w:r>
-        <w:rPr>
-          <w:lang w:val="en-US"/>
-        </w:rPr>
-        <w:t xml:space="preserve"> ] &gt;= 65 &amp;&amp; </w:t>
-      </w:r>
-      <w:proofErr w:type="spellStart"/>
+      <w:r>
+        <w:rPr>
+          <w:lang w:val="en-US"/>
+        </w:rPr>
+        <w:t xml:space="preserve"> ] &lt;= 90 then</w:t>
+      </w:r>
+    </w:p>
+    <w:p>
+      <w:pPr>
+        <w:spacing w:after="0"/>
+        <w:rPr>
+          <w:lang w:val="en-US"/>
+        </w:rPr>
+      </w:pPr>
+      <w:r>
+        <w:rPr>
+          <w:lang w:val="en-US"/>
+        </w:rPr>
+        <w:tab/>
+        <w:t>{</w:t>
+      </w:r>
+    </w:p>
+    <w:p>
+      <w:pPr>
+        <w:spacing w:after="0"/>
+        <w:rPr>
+          <w:lang w:val="en-US"/>
+        </w:rPr>
+      </w:pPr>
+      <w:r>
+        <w:rPr>
+          <w:lang w:val="en-US"/>
+        </w:rPr>
+        <w:tab/>
+      </w:r>
+      <w:r>
+        <w:rPr>
+          <w:lang w:val="en-US"/>
+        </w:rPr>
+        <w:tab/>
+      </w:r>
+      <w:r>
+        <w:rPr>
+          <w:i/>
+          <w:iCs/>
+          <w:lang w:val="en-US"/>
+        </w:rPr>
+        <w:t>count</w:t>
+      </w:r>
+      <w:r>
+        <w:rPr>
+          <w:lang w:val="en-US"/>
+        </w:rPr>
+        <w:t>++</w:t>
+      </w:r>
+    </w:p>
+    <w:p>
+      <w:pPr>
+        <w:spacing w:after="0"/>
+        <w:rPr>
+          <w:lang w:val="en-US"/>
+        </w:rPr>
+      </w:pPr>
+      <w:r>
+        <w:rPr>
+          <w:lang w:val="en-US"/>
+        </w:rPr>
+        <w:tab/>
+        <w:t>}</w:t>
+      </w:r>
+    </w:p>
+    <w:p>
+      <w:pPr>
+        <w:spacing w:after="0"/>
+        <w:rPr>
+          <w:lang w:val="en-US"/>
+        </w:rPr>
+      </w:pPr>
+      <w:r>
+        <w:rPr>
+          <w:lang w:val="en-US"/>
+        </w:rPr>
+        <w:t>}</w:t>
+      </w:r>
+    </w:p>
+    <w:p>
+      <w:pPr>
+        <w:spacing w:after="0"/>
+        <w:rPr>
+          <w:lang w:val="en-US"/>
+        </w:rPr>
+      </w:pPr>
+      <w:r>
+        <w:rPr>
+          <w:lang w:val="en-US"/>
+        </w:rPr>
+        <w:t xml:space="preserve">Return </w:t>
+      </w:r>
+      <w:r>
+        <w:rPr>
+          <w:i/>
+          <w:iCs/>
+          <w:lang w:val="en-US"/>
+        </w:rPr>
+        <w:t>count</w:t>
+      </w:r>
+    </w:p>
+    <w:p>
+      <w:pPr>
+        <w:spacing w:after="0"/>
+        <w:rPr>
+          <w:lang w:val="en-US"/>
+        </w:rPr>
+      </w:pPr>
+    </w:p>
+    <w:p>
+      <w:pPr>
+        <w:spacing w:after="0"/>
+        <w:rPr>
+          <w:lang w:val="en-US"/>
+        </w:rPr>
+      </w:pPr>
+      <w:r>
+        <w:rPr>
+          <w:lang w:val="en-US"/>
+        </w:rPr>
+        <w:t>(</w:t>
+      </w:r>
+      <w:r>
+        <w:rPr>
+          <w:i/>
+          <w:iCs/>
+          <w:lang w:val="en-US"/>
+        </w:rPr>
+        <w:t>count</w:t>
+      </w:r>
+      <w:r>
+        <w:rPr>
+          <w:i/>
+          <w:iCs/>
+          <w:lang w:val="en-US"/>
+        </w:rPr>
+        <w:t>Digits</w:t>
+      </w:r>
+      <w:r>
+        <w:rPr>
+          <w:lang w:val="en-US"/>
+        </w:rPr>
+        <w:t xml:space="preserve">, </w:t>
+      </w:r>
+      <w:r>
+        <w:rPr>
+          <w:lang w:val="en-US"/>
+        </w:rPr>
+        <w:t>parameters</w:t>
+      </w:r>
+      <w:r>
+        <w:rPr>
+          <w:lang w:val="en-US"/>
+        </w:rPr>
+        <w:t xml:space="preserve">: string </w:t>
+      </w:r>
       <w:r>
         <w:rPr>
           <w:i/>
@@ -741,14 +892,133 @@
         </w:rPr>
         <w:t>frase</w:t>
       </w:r>
-      <w:proofErr w:type="spellEnd"/>
+      <w:r>
+        <w:rPr>
+          <w:lang w:val="en-US"/>
+        </w:rPr>
+        <w:t>)</w:t>
+      </w:r>
+    </w:p>
+    <w:p>
+      <w:pPr>
+        <w:spacing w:after="0"/>
+        <w:rPr>
+          <w:lang w:val="en-US"/>
+        </w:rPr>
+      </w:pPr>
+      <w:r>
+        <w:rPr>
+          <w:lang w:val="en-US"/>
+        </w:rPr>
+        <w:t xml:space="preserve">Set </w:t>
+      </w:r>
+      <w:r>
+        <w:rPr>
+          <w:i/>
+          <w:iCs/>
+          <w:lang w:val="en-US"/>
+        </w:rPr>
+        <w:t>count</w:t>
+      </w:r>
+      <w:r>
+        <w:rPr>
+          <w:lang w:val="en-US"/>
+        </w:rPr>
+        <w:t xml:space="preserve"> = 0</w:t>
+      </w:r>
+    </w:p>
+    <w:p>
+      <w:pPr>
+        <w:spacing w:after="0"/>
+        <w:rPr>
+          <w:lang w:val="en-US"/>
+        </w:rPr>
+      </w:pPr>
+      <w:r>
+        <w:rPr>
+          <w:lang w:val="en-US"/>
+        </w:rPr>
+        <w:t xml:space="preserve">For </w:t>
+      </w:r>
+      <w:r>
+        <w:rPr>
+          <w:i/>
+          <w:iCs/>
+          <w:lang w:val="en-US"/>
+        </w:rPr>
+        <w:t>i</w:t>
+      </w:r>
+      <w:r>
+        <w:rPr>
+          <w:lang w:val="en-US"/>
+        </w:rPr>
+        <w:t xml:space="preserve"> in </w:t>
+      </w:r>
+      <w:r>
+        <w:rPr>
+          <w:i/>
+          <w:iCs/>
+          <w:lang w:val="en-US"/>
+        </w:rPr>
+        <w:t>frase</w:t>
+      </w:r>
+    </w:p>
+    <w:p>
+      <w:pPr>
+        <w:spacing w:after="0"/>
+        <w:rPr>
+          <w:lang w:val="en-US"/>
+        </w:rPr>
+      </w:pPr>
+      <w:r>
+        <w:rPr>
+          <w:lang w:val="en-US"/>
+        </w:rPr>
+        <w:t>{</w:t>
+      </w:r>
+    </w:p>
+    <w:p>
+      <w:pPr>
+        <w:spacing w:after="0"/>
+        <w:rPr>
+          <w:lang w:val="en-US"/>
+        </w:rPr>
+      </w:pPr>
+      <w:r>
+        <w:rPr>
+          <w:lang w:val="en-US"/>
+        </w:rPr>
+        <w:tab/>
+        <w:t xml:space="preserve">If frase[ </w:t>
+      </w:r>
+      <w:r>
+        <w:rPr>
+          <w:i/>
+          <w:iCs/>
+          <w:lang w:val="en-US"/>
+        </w:rPr>
+        <w:t>i</w:t>
+      </w:r>
+      <w:r>
+        <w:rPr>
+          <w:lang w:val="en-US"/>
+        </w:rPr>
+        <w:t xml:space="preserve"> ] &gt;= 48 &amp;&amp; </w:t>
+      </w:r>
+      <w:r>
+        <w:rPr>
+          <w:i/>
+          <w:iCs/>
+          <w:lang w:val="en-US"/>
+        </w:rPr>
+        <w:t>frase</w:t>
+      </w:r>
       <w:r>
         <w:rPr>
           <w:lang w:val="en-US"/>
         </w:rPr>
         <w:t xml:space="preserve">[ </w:t>
       </w:r>
-      <w:proofErr w:type="spellStart"/>
       <w:r>
         <w:rPr>
           <w:i/>
@@ -757,25 +1027,25 @@
         </w:rPr>
         <w:t>i</w:t>
       </w:r>
-      <w:proofErr w:type="spellEnd"/>
-      <w:r>
-        <w:rPr>
-          <w:lang w:val="en-US"/>
-        </w:rPr>
-        <w:t xml:space="preserve"> ] &lt;= 90 then</w:t>
-      </w:r>
-    </w:p>
-    <w:p>
-      <w:pPr>
-        <w:spacing w:after="0"/>
-        <w:rPr>
-          <w:lang w:val="en-US"/>
-        </w:rPr>
-      </w:pPr>
-      <w:r>
-        <w:rPr>
-          <w:lang w:val="en-US"/>
-        </w:rPr>
+      <w:r>
+        <w:rPr>
+          <w:lang w:val="en-US"/>
+        </w:rPr>
+        <w:t xml:space="preserve"> ] &lt;= 57 then</w:t>
+      </w:r>
+    </w:p>
+    <w:p>
+      <w:pPr>
+        <w:spacing w:after="0"/>
+        <w:rPr>
+          <w:lang w:val="en-US"/>
+        </w:rPr>
+      </w:pPr>
+      <w:r>
+        <w:rPr>
+          <w:lang w:val="en-US"/>
+        </w:rPr>
+        <w:lastRenderedPageBreak/>
         <w:tab/>
         <w:t>{</w:t>
       </w:r>
@@ -856,7 +1126,6 @@
         </w:rPr>
         <w:t xml:space="preserve">Return </w:t>
       </w:r>
-      <w:proofErr w:type="gramStart"/>
       <w:r>
         <w:rPr>
           <w:i/>
@@ -865,355 +1134,6 @@
         </w:rPr>
         <w:t>count</w:t>
       </w:r>
-      <w:proofErr w:type="gramEnd"/>
-    </w:p>
-    <w:p>
-      <w:pPr>
-        <w:spacing w:after="0"/>
-        <w:rPr>
-          <w:lang w:val="en-US"/>
-        </w:rPr>
-      </w:pPr>
-    </w:p>
-    <w:p>
-      <w:pPr>
-        <w:spacing w:after="0"/>
-        <w:rPr>
-          <w:lang w:val="en-US"/>
-        </w:rPr>
-      </w:pPr>
-      <w:r>
-        <w:rPr>
-          <w:lang w:val="en-US"/>
-        </w:rPr>
-        <w:t>(</w:t>
-      </w:r>
-      <w:proofErr w:type="spellStart"/>
-      <w:r>
-        <w:rPr>
-          <w:i/>
-          <w:iCs/>
-          <w:lang w:val="en-US"/>
-        </w:rPr>
-        <w:t>count</w:t>
-      </w:r>
-      <w:r>
-        <w:rPr>
-          <w:i/>
-          <w:iCs/>
-          <w:lang w:val="en-US"/>
-        </w:rPr>
-        <w:t>Digits</w:t>
-      </w:r>
-      <w:proofErr w:type="spellEnd"/>
-      <w:r>
-        <w:rPr>
-          <w:lang w:val="en-US"/>
-        </w:rPr>
-        <w:t xml:space="preserve">, arguments: string </w:t>
-      </w:r>
-      <w:proofErr w:type="spellStart"/>
-      <w:r>
-        <w:rPr>
-          <w:i/>
-          <w:iCs/>
-          <w:lang w:val="en-US"/>
-        </w:rPr>
-        <w:t>frase</w:t>
-      </w:r>
-      <w:proofErr w:type="spellEnd"/>
-      <w:r>
-        <w:rPr>
-          <w:lang w:val="en-US"/>
-        </w:rPr>
-        <w:t>)</w:t>
-      </w:r>
-    </w:p>
-    <w:p>
-      <w:pPr>
-        <w:spacing w:after="0"/>
-        <w:rPr>
-          <w:lang w:val="en-US"/>
-        </w:rPr>
-      </w:pPr>
-      <w:r>
-        <w:rPr>
-          <w:lang w:val="en-US"/>
-        </w:rPr>
-        <w:t xml:space="preserve">Set </w:t>
-      </w:r>
-      <w:r>
-        <w:rPr>
-          <w:i/>
-          <w:iCs/>
-          <w:lang w:val="en-US"/>
-        </w:rPr>
-        <w:t>count</w:t>
-      </w:r>
-      <w:r>
-        <w:rPr>
-          <w:lang w:val="en-US"/>
-        </w:rPr>
-        <w:t xml:space="preserve"> = 0</w:t>
-      </w:r>
-    </w:p>
-    <w:p>
-      <w:pPr>
-        <w:spacing w:after="0"/>
-        <w:rPr>
-          <w:lang w:val="en-US"/>
-        </w:rPr>
-      </w:pPr>
-      <w:r>
-        <w:rPr>
-          <w:lang w:val="en-US"/>
-        </w:rPr>
-        <w:t xml:space="preserve">For </w:t>
-      </w:r>
-      <w:proofErr w:type="spellStart"/>
-      <w:r>
-        <w:rPr>
-          <w:i/>
-          <w:iCs/>
-          <w:lang w:val="en-US"/>
-        </w:rPr>
-        <w:t>i</w:t>
-      </w:r>
-      <w:proofErr w:type="spellEnd"/>
-      <w:r>
-        <w:rPr>
-          <w:lang w:val="en-US"/>
-        </w:rPr>
-        <w:t xml:space="preserve"> in </w:t>
-      </w:r>
-      <w:proofErr w:type="spellStart"/>
-      <w:r>
-        <w:rPr>
-          <w:i/>
-          <w:iCs/>
-          <w:lang w:val="en-US"/>
-        </w:rPr>
-        <w:t>frase</w:t>
-      </w:r>
-      <w:proofErr w:type="spellEnd"/>
-    </w:p>
-    <w:p>
-      <w:pPr>
-        <w:spacing w:after="0"/>
-        <w:rPr>
-          <w:lang w:val="en-US"/>
-        </w:rPr>
-      </w:pPr>
-      <w:r>
-        <w:rPr>
-          <w:lang w:val="en-US"/>
-        </w:rPr>
-        <w:t>{</w:t>
-      </w:r>
-    </w:p>
-    <w:p>
-      <w:pPr>
-        <w:spacing w:after="0"/>
-        <w:rPr>
-          <w:lang w:val="en-US"/>
-        </w:rPr>
-      </w:pPr>
-      <w:r>
-        <w:rPr>
-          <w:lang w:val="en-US"/>
-        </w:rPr>
-        <w:tab/>
-        <w:t xml:space="preserve">If </w:t>
-      </w:r>
-      <w:proofErr w:type="spellStart"/>
-      <w:r>
-        <w:rPr>
-          <w:lang w:val="en-US"/>
-        </w:rPr>
-        <w:t>frase</w:t>
-      </w:r>
-      <w:proofErr w:type="spellEnd"/>
-      <w:r>
-        <w:rPr>
-          <w:lang w:val="en-US"/>
-        </w:rPr>
-        <w:t xml:space="preserve">[ </w:t>
-      </w:r>
-      <w:proofErr w:type="spellStart"/>
-      <w:r>
-        <w:rPr>
-          <w:i/>
-          <w:iCs/>
-          <w:lang w:val="en-US"/>
-        </w:rPr>
-        <w:t>i</w:t>
-      </w:r>
-      <w:proofErr w:type="spellEnd"/>
-      <w:r>
-        <w:rPr>
-          <w:lang w:val="en-US"/>
-        </w:rPr>
-        <w:t xml:space="preserve"> ] &gt;= </w:t>
-      </w:r>
-      <w:r>
-        <w:rPr>
-          <w:lang w:val="en-US"/>
-        </w:rPr>
-        <w:t>48</w:t>
-      </w:r>
-      <w:r>
-        <w:rPr>
-          <w:lang w:val="en-US"/>
-        </w:rPr>
-        <w:t xml:space="preserve"> &amp;&amp; </w:t>
-      </w:r>
-      <w:proofErr w:type="spellStart"/>
-      <w:r>
-        <w:rPr>
-          <w:i/>
-          <w:iCs/>
-          <w:lang w:val="en-US"/>
-        </w:rPr>
-        <w:t>frase</w:t>
-      </w:r>
-      <w:proofErr w:type="spellEnd"/>
-      <w:r>
-        <w:rPr>
-          <w:lang w:val="en-US"/>
-        </w:rPr>
-        <w:t xml:space="preserve">[ </w:t>
-      </w:r>
-      <w:proofErr w:type="spellStart"/>
-      <w:r>
-        <w:rPr>
-          <w:i/>
-          <w:iCs/>
-          <w:lang w:val="en-US"/>
-        </w:rPr>
-        <w:t>i</w:t>
-      </w:r>
-      <w:proofErr w:type="spellEnd"/>
-      <w:r>
-        <w:rPr>
-          <w:lang w:val="en-US"/>
-        </w:rPr>
-        <w:t xml:space="preserve"> ] &lt;= </w:t>
-      </w:r>
-      <w:r>
-        <w:rPr>
-          <w:lang w:val="en-US"/>
-        </w:rPr>
-        <w:t>57</w:t>
-      </w:r>
-      <w:r>
-        <w:rPr>
-          <w:lang w:val="en-US"/>
-        </w:rPr>
-        <w:t xml:space="preserve"> then</w:t>
-      </w:r>
-    </w:p>
-    <w:p>
-      <w:pPr>
-        <w:spacing w:after="0"/>
-        <w:rPr>
-          <w:lang w:val="en-US"/>
-        </w:rPr>
-      </w:pPr>
-      <w:r>
-        <w:rPr>
-          <w:lang w:val="en-US"/>
-        </w:rPr>
-        <w:lastRenderedPageBreak/>
-        <w:tab/>
-        <w:t>{</w:t>
-      </w:r>
-    </w:p>
-    <w:p>
-      <w:pPr>
-        <w:spacing w:after="0"/>
-        <w:rPr>
-          <w:lang w:val="en-US"/>
-        </w:rPr>
-      </w:pPr>
-      <w:r>
-        <w:rPr>
-          <w:lang w:val="en-US"/>
-        </w:rPr>
-        <w:tab/>
-      </w:r>
-      <w:r>
-        <w:rPr>
-          <w:lang w:val="en-US"/>
-        </w:rPr>
-        <w:tab/>
-      </w:r>
-      <w:r>
-        <w:rPr>
-          <w:i/>
-          <w:iCs/>
-          <w:lang w:val="en-US"/>
-        </w:rPr>
-        <w:t>count</w:t>
-      </w:r>
-      <w:r>
-        <w:rPr>
-          <w:lang w:val="en-US"/>
-        </w:rPr>
-        <w:t>++</w:t>
-      </w:r>
-    </w:p>
-    <w:p>
-      <w:pPr>
-        <w:spacing w:after="0"/>
-        <w:rPr>
-          <w:lang w:val="en-US"/>
-        </w:rPr>
-      </w:pPr>
-      <w:r>
-        <w:rPr>
-          <w:lang w:val="en-US"/>
-        </w:rPr>
-        <w:tab/>
-        <w:t>}</w:t>
-      </w:r>
-    </w:p>
-    <w:p>
-      <w:pPr>
-        <w:spacing w:after="0"/>
-        <w:rPr>
-          <w:lang w:val="en-US"/>
-        </w:rPr>
-      </w:pPr>
-      <w:r>
-        <w:rPr>
-          <w:lang w:val="en-US"/>
-        </w:rPr>
-        <w:t>}</w:t>
-      </w:r>
-    </w:p>
-    <w:p>
-      <w:pPr>
-        <w:spacing w:after="0"/>
-        <w:rPr>
-          <w:lang w:val="en-US"/>
-        </w:rPr>
-      </w:pPr>
-      <w:r>
-        <w:rPr>
-          <w:lang w:val="en-US"/>
-        </w:rPr>
-        <w:t xml:space="preserve">Return </w:t>
-      </w:r>
-      <w:proofErr w:type="gramStart"/>
-      <w:r>
-        <w:rPr>
-          <w:i/>
-          <w:iCs/>
-          <w:lang w:val="en-US"/>
-        </w:rPr>
-        <w:t>count</w:t>
-      </w:r>
-      <w:proofErr w:type="gramEnd"/>
     </w:p>
     <w:p>
       <w:pPr>
@@ -1277,6 +1197,7 @@
       </w:pPr>
       <w:r>
         <w:rPr>
+          <w:noProof/>
           <w:lang w:val="en-US"/>
         </w:rPr>
         <w:drawing>
@@ -1324,6 +1245,7 @@
       </w:pPr>
       <w:r>
         <w:rPr>
+          <w:noProof/>
           <w:lang w:val="en-US"/>
         </w:rPr>
         <w:drawing>
@@ -1371,6 +1293,7 @@
       </w:pPr>
       <w:r>
         <w:rPr>
+          <w:noProof/>
           <w:lang w:val="en-US"/>
         </w:rPr>
         <w:drawing>
@@ -1421,7 +1344,7 @@
         <w:rPr>
           <w:lang w:val="en-US"/>
         </w:rPr>
-        <w:t>Q1 – Question 1</w:t>
+        <w:t>Exercise 2</w:t>
       </w:r>
     </w:p>
     <w:p>
@@ -1435,7 +1358,13 @@
         <w:rPr>
           <w:lang w:val="en-US"/>
         </w:rPr>
-        <w:t>Program (program name)</w:t>
+        <w:t xml:space="preserve">Program </w:t>
+      </w:r>
+      <w:r>
+        <w:rPr>
+          <w:lang w:val="en-US"/>
+        </w:rPr>
+        <w:t>SSN</w:t>
       </w:r>
     </w:p>
     <w:p>
@@ -1457,7 +1386,12 @@
           <w:lang w:val="en-US"/>
         </w:rPr>
         <w:tab/>
-        <w:t>(file’s relative path)</w:t>
+      </w:r>
+      <w:r>
+        <w:rPr>
+          <w:lang w:val="en-US"/>
+        </w:rPr>
+        <w:t>SSN/java</w:t>
       </w:r>
     </w:p>
     <w:p>
@@ -1479,7 +1413,13 @@
           <w:lang w:val="en-US"/>
         </w:rPr>
         <w:tab/>
-        <w:t>To have a sample from which to create external documentation.</w:t>
+        <w:t xml:space="preserve">To </w:t>
+      </w:r>
+      <w:r>
+        <w:rPr>
+          <w:lang w:val="en-US"/>
+        </w:rPr>
+        <w:t>validate the format of a Social Security Number entered by the user.</w:t>
       </w:r>
     </w:p>
     <w:p>
@@ -1501,11 +1441,17 @@
           <w:lang w:val="en-US"/>
         </w:rPr>
         <w:tab/>
-        <w:t>(list of imported packages)</w:t>
-      </w:r>
-    </w:p>
-    <w:p>
-      <w:pPr>
+      </w:r>
+      <w:r>
+        <w:rPr>
+          <w:lang w:val="en-US"/>
+        </w:rPr>
+        <w:t>java.util.Scanner</w:t>
+      </w:r>
+    </w:p>
+    <w:p>
+      <w:pPr>
+        <w:ind w:left="1440" w:hanging="1440"/>
         <w:rPr>
           <w:lang w:val="en-US"/>
         </w:rPr>
@@ -1516,14 +1462,19 @@
           <w:bCs/>
           <w:lang w:val="en-US"/>
         </w:rPr>
-        <w:t>Limitations:</w:t>
-      </w:r>
-      <w:r>
-        <w:rPr>
-          <w:lang w:val="en-US"/>
-        </w:rPr>
-        <w:tab/>
-        <w:t>(input it can’t handle, list of possible error messages, round-off error)</w:t>
+        <w:t>Input:</w:t>
+      </w:r>
+      <w:r>
+        <w:rPr>
+          <w:lang w:val="en-US"/>
+        </w:rPr>
+        <w:tab/>
+      </w:r>
+      <w:r>
+        <w:rPr>
+          <w:lang w:val="en-US"/>
+        </w:rPr>
+        <w:t>A social security number in the format DDD-DDD-DDD. The value is stored in a variable of type String.</w:t>
       </w:r>
     </w:p>
     <w:p>
@@ -1538,55 +1489,28 @@
           <w:bCs/>
           <w:lang w:val="en-US"/>
         </w:rPr>
-        <w:t>Bugs:</w:t>
-      </w:r>
-      <w:r>
-        <w:rPr>
-          <w:lang w:val="en-US"/>
-        </w:rPr>
-        <w:tab/>
-      </w:r>
-      <w:r>
-        <w:rPr>
-          <w:lang w:val="en-US"/>
-        </w:rPr>
-        <w:tab/>
-        <w:t>(list of unfixed bugs)</w:t>
-      </w:r>
-    </w:p>
-    <w:p>
-      <w:pPr>
-        <w:rPr>
-          <w:lang w:val="en-US"/>
-        </w:rPr>
-      </w:pPr>
-      <w:r>
+        <w:t>Output:</w:t>
+      </w:r>
+      <w:r>
+        <w:rPr>
+          <w:lang w:val="en-US"/>
+        </w:rPr>
+        <w:tab/>
+      </w:r>
+      <w:r>
+        <w:rPr>
+          <w:lang w:val="en-US"/>
+        </w:rPr>
+        <w:t>A message informing the user if the format is correct or not.</w:t>
+      </w:r>
+    </w:p>
+    <w:p>
+      <w:pPr>
         <w:rPr>
           <w:b/>
           <w:bCs/>
           <w:lang w:val="en-US"/>
         </w:rPr>
-        <w:t>Input:</w:t>
-      </w:r>
-      <w:r>
-        <w:rPr>
-          <w:lang w:val="en-US"/>
-        </w:rPr>
-        <w:tab/>
-      </w:r>
-      <w:r>
-        <w:rPr>
-          <w:lang w:val="en-US"/>
-        </w:rPr>
-        <w:tab/>
-        <w:t>…</w:t>
-      </w:r>
-    </w:p>
-    <w:p>
-      <w:pPr>
-        <w:rPr>
-          <w:lang w:val="en-US"/>
-        </w:rPr>
       </w:pPr>
       <w:r>
         <w:rPr>
@@ -1594,165 +1518,1789 @@
           <w:bCs/>
           <w:lang w:val="en-US"/>
         </w:rPr>
-        <w:t>Output:</w:t>
-      </w:r>
-      <w:r>
-        <w:rPr>
-          <w:lang w:val="en-US"/>
-        </w:rPr>
-        <w:tab/>
-        <w:t>…</w:t>
-      </w:r>
-    </w:p>
-    <w:p>
-      <w:pPr>
+        <w:t>Pseudocode</w:t>
+      </w:r>
+      <w:r>
         <w:rPr>
           <w:b/>
           <w:bCs/>
           <w:lang w:val="en-US"/>
         </w:rPr>
-      </w:pPr>
-      <w:r>
+        <w:t>:</w:t>
+      </w:r>
+    </w:p>
+    <w:p>
+      <w:pPr>
+        <w:spacing w:after="0"/>
+        <w:rPr>
+          <w:lang w:val="en-US"/>
+        </w:rPr>
+      </w:pPr>
+      <w:r>
+        <w:rPr>
+          <w:lang w:val="en-US"/>
+        </w:rPr>
+        <w:t xml:space="preserve">Algorithm </w:t>
+      </w:r>
+      <w:r>
+        <w:rPr>
+          <w:lang w:val="en-US"/>
+        </w:rPr>
+        <w:t>SNN</w:t>
+      </w:r>
+    </w:p>
+    <w:p>
+      <w:pPr>
+        <w:spacing w:after="0"/>
+        <w:rPr>
+          <w:lang w:val="en-US"/>
+        </w:rPr>
+      </w:pPr>
+      <w:r>
+        <w:rPr>
+          <w:lang w:val="en-US"/>
+        </w:rPr>
+        <w:t>START</w:t>
+      </w:r>
+    </w:p>
+    <w:p>
+      <w:pPr>
+        <w:spacing w:after="0"/>
+        <w:rPr>
+          <w:lang w:val="en-US"/>
+        </w:rPr>
+      </w:pPr>
+    </w:p>
+    <w:p>
+      <w:pPr>
+        <w:spacing w:after="0"/>
+        <w:rPr>
+          <w:lang w:val="en-US"/>
+        </w:rPr>
+      </w:pPr>
+      <w:r>
+        <w:rPr>
+          <w:lang w:val="en-US"/>
+        </w:rPr>
+        <w:t>(</w:t>
+      </w:r>
+      <w:r>
+        <w:rPr>
+          <w:i/>
+          <w:iCs/>
+          <w:lang w:val="en-US"/>
+        </w:rPr>
+        <w:t>main</w:t>
+      </w:r>
+      <w:r>
+        <w:rPr>
+          <w:lang w:val="en-US"/>
+        </w:rPr>
+        <w:t>)</w:t>
+      </w:r>
+    </w:p>
+    <w:p>
+      <w:pPr>
+        <w:spacing w:after="0"/>
+        <w:rPr>
+          <w:lang w:val="en-US"/>
+        </w:rPr>
+      </w:pPr>
+      <w:r>
+        <w:rPr>
+          <w:lang w:val="en-US"/>
+        </w:rPr>
+        <w:t>Declare</w:t>
+      </w:r>
+      <w:r>
+        <w:rPr>
+          <w:lang w:val="en-US"/>
+        </w:rPr>
+        <w:t xml:space="preserve"> String </w:t>
+      </w:r>
+      <w:r>
+        <w:rPr>
+          <w:i/>
+          <w:iCs/>
+          <w:lang w:val="en-US"/>
+        </w:rPr>
+        <w:t>ssn</w:t>
+      </w:r>
+    </w:p>
+    <w:p>
+      <w:pPr>
+        <w:spacing w:after="0"/>
+        <w:rPr>
+          <w:lang w:val="en-US"/>
+        </w:rPr>
+      </w:pPr>
+      <w:r>
+        <w:rPr>
+          <w:lang w:val="en-US"/>
+        </w:rPr>
+        <w:t xml:space="preserve">Read </w:t>
+      </w:r>
+      <w:r>
+        <w:rPr>
+          <w:i/>
+          <w:iCs/>
+          <w:lang w:val="en-US"/>
+        </w:rPr>
+        <w:t>ssn</w:t>
+      </w:r>
+    </w:p>
+    <w:p>
+      <w:pPr>
+        <w:spacing w:after="0"/>
+        <w:rPr>
+          <w:lang w:val="en-US"/>
+        </w:rPr>
+      </w:pPr>
+      <w:r>
+        <w:rPr>
+          <w:lang w:val="en-US"/>
+        </w:rPr>
+        <w:t xml:space="preserve">If ( </w:t>
+      </w:r>
+      <w:r>
+        <w:rPr>
+          <w:i/>
+          <w:iCs/>
+          <w:lang w:val="en-US"/>
+        </w:rPr>
+        <w:t>validation1</w:t>
+      </w:r>
+      <w:r>
+        <w:rPr>
+          <w:lang w:val="en-US"/>
+        </w:rPr>
+        <w:t>(</w:t>
+      </w:r>
+      <w:r>
+        <w:rPr>
+          <w:i/>
+          <w:iCs/>
+          <w:lang w:val="en-US"/>
+        </w:rPr>
+        <w:t>ssn</w:t>
+      </w:r>
+      <w:r>
+        <w:rPr>
+          <w:lang w:val="en-US"/>
+        </w:rPr>
+        <w:t xml:space="preserve">) &amp;&amp; </w:t>
+      </w:r>
+      <w:r>
+        <w:rPr>
+          <w:i/>
+          <w:iCs/>
+          <w:lang w:val="en-US"/>
+        </w:rPr>
+        <w:t>validation2</w:t>
+      </w:r>
+      <w:r>
+        <w:rPr>
+          <w:lang w:val="en-US"/>
+        </w:rPr>
+        <w:t>(</w:t>
+      </w:r>
+      <w:r>
+        <w:rPr>
+          <w:i/>
+          <w:iCs/>
+          <w:lang w:val="en-US"/>
+        </w:rPr>
+        <w:t>ssn</w:t>
+      </w:r>
+      <w:r>
+        <w:rPr>
+          <w:lang w:val="en-US"/>
+        </w:rPr>
+        <w:t xml:space="preserve">) &amp;&amp; </w:t>
+      </w:r>
+      <w:r>
+        <w:rPr>
+          <w:i/>
+          <w:iCs/>
+          <w:lang w:val="en-US"/>
+        </w:rPr>
+        <w:t>validation</w:t>
+      </w:r>
+      <w:r>
+        <w:rPr>
+          <w:i/>
+          <w:iCs/>
+          <w:lang w:val="en-US"/>
+        </w:rPr>
+        <w:t>3</w:t>
+      </w:r>
+      <w:r>
+        <w:rPr>
+          <w:lang w:val="en-US"/>
+        </w:rPr>
+        <w:t>(</w:t>
+      </w:r>
+      <w:r>
+        <w:rPr>
+          <w:i/>
+          <w:iCs/>
+          <w:lang w:val="en-US"/>
+        </w:rPr>
+        <w:t>ssn</w:t>
+      </w:r>
+      <w:r>
+        <w:rPr>
+          <w:lang w:val="en-US"/>
+        </w:rPr>
+        <w:t>)</w:t>
+      </w:r>
+      <w:r>
+        <w:rPr>
+          <w:lang w:val="en-US"/>
+        </w:rPr>
+        <w:t xml:space="preserve"> &amp;&amp; </w:t>
+      </w:r>
+      <w:r>
+        <w:rPr>
+          <w:i/>
+          <w:iCs/>
+          <w:lang w:val="en-US"/>
+        </w:rPr>
+        <w:t>validation4</w:t>
+      </w:r>
+      <w:r>
+        <w:rPr>
+          <w:lang w:val="en-US"/>
+        </w:rPr>
+        <w:t>(</w:t>
+      </w:r>
+      <w:r>
+        <w:rPr>
+          <w:i/>
+          <w:iCs/>
+          <w:lang w:val="en-US"/>
+        </w:rPr>
+        <w:t>ssn</w:t>
+      </w:r>
+      <w:r>
+        <w:rPr>
+          <w:lang w:val="en-US"/>
+        </w:rPr>
+        <w:t xml:space="preserve">) &amp;&amp; </w:t>
+      </w:r>
+      <w:r>
+        <w:rPr>
+          <w:i/>
+          <w:iCs/>
+          <w:lang w:val="en-US"/>
+        </w:rPr>
+        <w:t>validation5</w:t>
+      </w:r>
+      <w:r>
+        <w:rPr>
+          <w:lang w:val="en-US"/>
+        </w:rPr>
+        <w:t>(</w:t>
+      </w:r>
+      <w:r>
+        <w:rPr>
+          <w:i/>
+          <w:iCs/>
+          <w:lang w:val="en-US"/>
+        </w:rPr>
+        <w:t>ssn</w:t>
+      </w:r>
+      <w:r>
+        <w:rPr>
+          <w:lang w:val="en-US"/>
+        </w:rPr>
+        <w:t>)</w:t>
+      </w:r>
+      <w:r>
+        <w:rPr>
+          <w:lang w:val="en-US"/>
+        </w:rPr>
+        <w:t xml:space="preserve"> ) is true then</w:t>
+      </w:r>
+    </w:p>
+    <w:p>
+      <w:pPr>
+        <w:spacing w:after="0"/>
+        <w:rPr>
+          <w:lang w:val="en-US"/>
+        </w:rPr>
+      </w:pPr>
+      <w:r>
+        <w:rPr>
+          <w:lang w:val="en-US"/>
+        </w:rPr>
+        <w:t>{</w:t>
+      </w:r>
+    </w:p>
+    <w:p>
+      <w:pPr>
+        <w:spacing w:after="0"/>
+        <w:rPr>
+          <w:lang w:val="en-US"/>
+        </w:rPr>
+      </w:pPr>
+      <w:r>
+        <w:rPr>
+          <w:lang w:val="en-US"/>
+        </w:rPr>
+        <w:tab/>
+        <w:t xml:space="preserve">Print </w:t>
+      </w:r>
+      <w:r>
+        <w:rPr>
+          <w:i/>
+          <w:iCs/>
+          <w:lang w:val="en-US"/>
+        </w:rPr>
+        <w:t>ssn</w:t>
+      </w:r>
+      <w:r>
+        <w:rPr>
+          <w:lang w:val="en-US"/>
+        </w:rPr>
+        <w:t xml:space="preserve"> + “ is a valid social security number”</w:t>
+      </w:r>
+    </w:p>
+    <w:p>
+      <w:pPr>
+        <w:spacing w:after="0"/>
+        <w:rPr>
+          <w:lang w:val="en-US"/>
+        </w:rPr>
+      </w:pPr>
+      <w:r>
+        <w:rPr>
+          <w:lang w:val="en-US"/>
+        </w:rPr>
+        <w:t>}</w:t>
+      </w:r>
+    </w:p>
+    <w:p>
+      <w:pPr>
+        <w:spacing w:after="0"/>
+        <w:rPr>
+          <w:lang w:val="en-US"/>
+        </w:rPr>
+      </w:pPr>
+      <w:r>
+        <w:rPr>
+          <w:lang w:val="en-US"/>
+        </w:rPr>
+        <w:t>Else</w:t>
+      </w:r>
+    </w:p>
+    <w:p>
+      <w:pPr>
+        <w:spacing w:after="0"/>
+        <w:rPr>
+          <w:lang w:val="en-US"/>
+        </w:rPr>
+      </w:pPr>
+      <w:r>
+        <w:rPr>
+          <w:lang w:val="en-US"/>
+        </w:rPr>
+        <w:lastRenderedPageBreak/>
+        <w:t>{</w:t>
+      </w:r>
+    </w:p>
+    <w:p>
+      <w:pPr>
+        <w:spacing w:after="0"/>
+        <w:rPr>
+          <w:lang w:val="en-US"/>
+        </w:rPr>
+      </w:pPr>
+      <w:r>
+        <w:rPr>
+          <w:lang w:val="en-US"/>
+        </w:rPr>
+        <w:tab/>
+        <w:t xml:space="preserve">Print </w:t>
+      </w:r>
+      <w:r>
+        <w:rPr>
+          <w:i/>
+          <w:iCs/>
+          <w:lang w:val="en-US"/>
+        </w:rPr>
+        <w:t>ssn</w:t>
+      </w:r>
+      <w:r>
+        <w:rPr>
+          <w:lang w:val="en-US"/>
+        </w:rPr>
+        <w:t xml:space="preserve"> + “ is an invalid social security number”</w:t>
+      </w:r>
+    </w:p>
+    <w:p>
+      <w:pPr>
+        <w:spacing w:after="0"/>
+        <w:rPr>
+          <w:lang w:val="en-US"/>
+        </w:rPr>
+      </w:pPr>
+      <w:r>
+        <w:rPr>
+          <w:lang w:val="en-US"/>
+        </w:rPr>
+        <w:t>}</w:t>
+      </w:r>
+    </w:p>
+    <w:p>
+      <w:pPr>
+        <w:spacing w:after="0"/>
+        <w:rPr>
+          <w:lang w:val="en-US"/>
+        </w:rPr>
+      </w:pPr>
+    </w:p>
+    <w:p>
+      <w:pPr>
+        <w:spacing w:after="0"/>
+        <w:rPr>
+          <w:lang w:val="en-US"/>
+        </w:rPr>
+      </w:pPr>
+      <w:r>
+        <w:rPr>
+          <w:lang w:val="en-US"/>
+        </w:rPr>
+        <w:t>(</w:t>
+      </w:r>
+      <w:r>
+        <w:rPr>
+          <w:i/>
+          <w:iCs/>
+          <w:lang w:val="en-US"/>
+        </w:rPr>
+        <w:t>validation1</w:t>
+      </w:r>
+      <w:r>
+        <w:rPr>
+          <w:lang w:val="en-US"/>
+        </w:rPr>
+        <w:t xml:space="preserve">, </w:t>
+      </w:r>
+      <w:r>
+        <w:rPr>
+          <w:lang w:val="en-US"/>
+        </w:rPr>
+        <w:t>parameters</w:t>
+      </w:r>
+      <w:r>
+        <w:rPr>
+          <w:lang w:val="en-US"/>
+        </w:rPr>
+        <w:t xml:space="preserve">: String </w:t>
+      </w:r>
+      <w:r>
+        <w:rPr>
+          <w:i/>
+          <w:iCs/>
+          <w:lang w:val="en-US"/>
+        </w:rPr>
+        <w:t>ssn</w:t>
+      </w:r>
+      <w:r>
+        <w:rPr>
+          <w:lang w:val="en-US"/>
+        </w:rPr>
+        <w:t>)</w:t>
+      </w:r>
+    </w:p>
+    <w:p>
+      <w:pPr>
+        <w:spacing w:after="0"/>
+        <w:rPr>
+          <w:lang w:val="en-US"/>
+        </w:rPr>
+      </w:pPr>
+      <w:r>
+        <w:rPr>
+          <w:lang w:val="en-US"/>
+        </w:rPr>
+        <w:t xml:space="preserve">If ( </w:t>
+      </w:r>
+      <w:r>
+        <w:rPr>
+          <w:i/>
+          <w:iCs/>
+          <w:lang w:val="en-US"/>
+        </w:rPr>
+        <w:t>ssn</w:t>
+      </w:r>
+      <w:r>
+        <w:rPr>
+          <w:lang w:val="en-US"/>
+        </w:rPr>
+        <w:t xml:space="preserve">.length </w:t>
+      </w:r>
+      <w:r>
+        <w:rPr>
+          <w:lang w:val="en-US"/>
+        </w:rPr>
+        <w:t>!</w:t>
+      </w:r>
+      <w:r>
+        <w:rPr>
+          <w:lang w:val="en-US"/>
+        </w:rPr>
+        <w:t>= 11 )</w:t>
+      </w:r>
+      <w:r>
+        <w:rPr>
+          <w:lang w:val="en-US"/>
+        </w:rPr>
+        <w:t xml:space="preserve"> is true then</w:t>
+      </w:r>
+    </w:p>
+    <w:p>
+      <w:pPr>
+        <w:spacing w:after="0"/>
+        <w:rPr>
+          <w:lang w:val="en-US"/>
+        </w:rPr>
+      </w:pPr>
+      <w:r>
+        <w:rPr>
+          <w:lang w:val="en-US"/>
+        </w:rPr>
+        <w:t>{</w:t>
+      </w:r>
+    </w:p>
+    <w:p>
+      <w:pPr>
+        <w:spacing w:after="0"/>
+        <w:rPr>
+          <w:lang w:val="en-US"/>
+        </w:rPr>
+      </w:pPr>
+      <w:r>
+        <w:rPr>
+          <w:lang w:val="en-US"/>
+        </w:rPr>
+        <w:tab/>
+        <w:t>Return false</w:t>
+      </w:r>
+    </w:p>
+    <w:p>
+      <w:pPr>
+        <w:spacing w:after="0"/>
+        <w:rPr>
+          <w:lang w:val="en-US"/>
+        </w:rPr>
+      </w:pPr>
+      <w:r>
+        <w:rPr>
+          <w:lang w:val="en-US"/>
+        </w:rPr>
+        <w:t>}</w:t>
+      </w:r>
+    </w:p>
+    <w:p>
+      <w:pPr>
+        <w:spacing w:after="0"/>
+        <w:rPr>
+          <w:lang w:val="en-US"/>
+        </w:rPr>
+      </w:pPr>
+    </w:p>
+    <w:p>
+      <w:pPr>
+        <w:spacing w:after="0"/>
+        <w:rPr>
+          <w:lang w:val="en-US"/>
+        </w:rPr>
+      </w:pPr>
+      <w:r>
+        <w:rPr>
+          <w:lang w:val="en-US"/>
+        </w:rPr>
+        <w:t>(</w:t>
+      </w:r>
+      <w:r>
+        <w:rPr>
+          <w:i/>
+          <w:iCs/>
+          <w:lang w:val="en-US"/>
+        </w:rPr>
+        <w:t>validation2</w:t>
+      </w:r>
+      <w:r>
+        <w:rPr>
+          <w:lang w:val="en-US"/>
+        </w:rPr>
+        <w:t xml:space="preserve">, </w:t>
+      </w:r>
+      <w:r>
+        <w:rPr>
+          <w:lang w:val="en-US"/>
+        </w:rPr>
+        <w:t>parameters</w:t>
+      </w:r>
+      <w:r>
+        <w:rPr>
+          <w:lang w:val="en-US"/>
+        </w:rPr>
+        <w:t xml:space="preserve">: String </w:t>
+      </w:r>
+      <w:r>
+        <w:rPr>
+          <w:i/>
+          <w:iCs/>
+          <w:lang w:val="en-US"/>
+        </w:rPr>
+        <w:t>ssn</w:t>
+      </w:r>
+      <w:r>
+        <w:rPr>
+          <w:lang w:val="en-US"/>
+        </w:rPr>
+        <w:t>)</w:t>
+      </w:r>
+    </w:p>
+    <w:p>
+      <w:pPr>
+        <w:spacing w:after="0"/>
+        <w:rPr>
+          <w:lang w:val="en-US"/>
+        </w:rPr>
+      </w:pPr>
+      <w:r>
+        <w:rPr>
+          <w:lang w:val="en-US"/>
+        </w:rPr>
+        <w:t xml:space="preserve">For </w:t>
+      </w:r>
+      <w:r>
+        <w:rPr>
+          <w:i/>
+          <w:iCs/>
+          <w:lang w:val="en-US"/>
+        </w:rPr>
+        <w:t>i</w:t>
+      </w:r>
+      <w:r>
+        <w:rPr>
+          <w:lang w:val="en-US"/>
+        </w:rPr>
+        <w:t xml:space="preserve"> in </w:t>
+      </w:r>
+      <w:r>
+        <w:rPr>
+          <w:i/>
+          <w:iCs/>
+          <w:lang w:val="en-US"/>
+        </w:rPr>
+        <w:t>ssn</w:t>
+      </w:r>
+    </w:p>
+    <w:p>
+      <w:pPr>
+        <w:spacing w:after="0"/>
+        <w:rPr>
+          <w:lang w:val="en-US"/>
+        </w:rPr>
+      </w:pPr>
+      <w:r>
+        <w:rPr>
+          <w:lang w:val="en-US"/>
+        </w:rPr>
+        <w:t>{</w:t>
+      </w:r>
+    </w:p>
+    <w:p>
+      <w:pPr>
+        <w:spacing w:after="0"/>
+        <w:rPr>
+          <w:lang w:val="en-US"/>
+        </w:rPr>
+      </w:pPr>
+      <w:r>
+        <w:rPr>
+          <w:lang w:val="en-US"/>
+        </w:rPr>
+        <w:tab/>
+        <w:t xml:space="preserve">If ( </w:t>
+      </w:r>
+      <w:r>
+        <w:rPr>
+          <w:i/>
+          <w:iCs/>
+          <w:lang w:val="en-US"/>
+        </w:rPr>
+        <w:t>i</w:t>
+      </w:r>
+      <w:r>
+        <w:rPr>
+          <w:lang w:val="en-US"/>
+        </w:rPr>
+        <w:t xml:space="preserve"> = 3 || </w:t>
+      </w:r>
+      <w:r>
+        <w:rPr>
+          <w:i/>
+          <w:iCs/>
+          <w:lang w:val="en-US"/>
+        </w:rPr>
+        <w:t>i</w:t>
+      </w:r>
+      <w:r>
+        <w:rPr>
+          <w:lang w:val="en-US"/>
+        </w:rPr>
+        <w:t xml:space="preserve"> = 7 ) is true then</w:t>
+      </w:r>
+    </w:p>
+    <w:p>
+      <w:pPr>
+        <w:spacing w:after="0"/>
+        <w:rPr>
+          <w:lang w:val="en-US"/>
+        </w:rPr>
+      </w:pPr>
+      <w:r>
+        <w:rPr>
+          <w:lang w:val="en-US"/>
+        </w:rPr>
+        <w:tab/>
+        <w:t>{</w:t>
+      </w:r>
+    </w:p>
+    <w:p>
+      <w:pPr>
+        <w:spacing w:after="0"/>
+        <w:rPr>
+          <w:lang w:val="en-US"/>
+        </w:rPr>
+      </w:pPr>
+      <w:r>
+        <w:rPr>
+          <w:lang w:val="en-US"/>
+        </w:rPr>
+        <w:tab/>
+      </w:r>
+      <w:r>
+        <w:rPr>
+          <w:lang w:val="en-US"/>
+        </w:rPr>
+        <w:tab/>
+        <w:t>Jump iteration</w:t>
+      </w:r>
+    </w:p>
+    <w:p>
+      <w:pPr>
+        <w:spacing w:after="0"/>
+        <w:rPr>
+          <w:lang w:val="en-US"/>
+        </w:rPr>
+      </w:pPr>
+      <w:r>
+        <w:rPr>
+          <w:lang w:val="en-US"/>
+        </w:rPr>
+        <w:tab/>
+        <w:t>}</w:t>
+      </w:r>
+    </w:p>
+    <w:p>
+      <w:pPr>
+        <w:spacing w:after="0"/>
+        <w:rPr>
+          <w:lang w:val="en-US"/>
+        </w:rPr>
+      </w:pPr>
+      <w:r>
+        <w:rPr>
+          <w:lang w:val="en-US"/>
+        </w:rPr>
+        <w:tab/>
+        <w:t xml:space="preserve">If ( </w:t>
+      </w:r>
+      <w:r>
+        <w:rPr>
+          <w:i/>
+          <w:iCs/>
+          <w:lang w:val="en-US"/>
+        </w:rPr>
+        <w:t>ssn</w:t>
+      </w:r>
+      <w:r>
+        <w:rPr>
+          <w:lang w:val="en-US"/>
+        </w:rPr>
+        <w:t xml:space="preserve">[ </w:t>
+      </w:r>
+      <w:r>
+        <w:rPr>
+          <w:i/>
+          <w:iCs/>
+          <w:lang w:val="en-US"/>
+        </w:rPr>
+        <w:t>i</w:t>
+      </w:r>
+      <w:r>
+        <w:rPr>
+          <w:lang w:val="en-US"/>
+        </w:rPr>
+        <w:t xml:space="preserve"> ] &lt; 48 || </w:t>
+      </w:r>
+      <w:r>
+        <w:rPr>
+          <w:i/>
+          <w:iCs/>
+          <w:lang w:val="en-US"/>
+        </w:rPr>
+        <w:t>ssn</w:t>
+      </w:r>
+      <w:r>
+        <w:rPr>
+          <w:lang w:val="en-US"/>
+        </w:rPr>
+        <w:t xml:space="preserve">[ </w:t>
+      </w:r>
+      <w:r>
+        <w:rPr>
+          <w:i/>
+          <w:iCs/>
+          <w:lang w:val="en-US"/>
+        </w:rPr>
+        <w:t>i</w:t>
+      </w:r>
+      <w:r>
+        <w:rPr>
+          <w:lang w:val="en-US"/>
+        </w:rPr>
+        <w:t xml:space="preserve"> ] &gt; 57 )</w:t>
+      </w:r>
+      <w:r>
+        <w:rPr>
+          <w:lang w:val="en-US"/>
+        </w:rPr>
+        <w:t xml:space="preserve"> </w:t>
+      </w:r>
+      <w:r>
+        <w:rPr>
+          <w:lang w:val="en-US"/>
+        </w:rPr>
+        <w:t xml:space="preserve">is true </w:t>
+      </w:r>
+      <w:r>
+        <w:rPr>
+          <w:lang w:val="en-US"/>
+        </w:rPr>
+        <w:t>then</w:t>
+      </w:r>
+    </w:p>
+    <w:p>
+      <w:pPr>
+        <w:spacing w:after="0"/>
+        <w:rPr>
+          <w:lang w:val="en-US"/>
+        </w:rPr>
+      </w:pPr>
+      <w:r>
+        <w:rPr>
+          <w:lang w:val="en-US"/>
+        </w:rPr>
+        <w:tab/>
+        <w:t>{</w:t>
+      </w:r>
+    </w:p>
+    <w:p>
+      <w:pPr>
+        <w:spacing w:after="0"/>
+        <w:rPr>
+          <w:lang w:val="en-US"/>
+        </w:rPr>
+      </w:pPr>
+      <w:r>
+        <w:rPr>
+          <w:lang w:val="en-US"/>
+        </w:rPr>
+        <w:tab/>
+      </w:r>
+      <w:r>
+        <w:rPr>
+          <w:lang w:val="en-US"/>
+        </w:rPr>
+        <w:tab/>
+      </w:r>
+      <w:r>
+        <w:rPr>
+          <w:lang w:val="en-US"/>
+        </w:rPr>
+        <w:t>Return false</w:t>
+      </w:r>
+    </w:p>
+    <w:p>
+      <w:pPr>
+        <w:spacing w:after="0"/>
+        <w:ind w:firstLine="720"/>
+        <w:rPr>
+          <w:lang w:val="en-US"/>
+        </w:rPr>
+      </w:pPr>
+      <w:r>
+        <w:rPr>
+          <w:lang w:val="en-US"/>
+        </w:rPr>
+        <w:t>}</w:t>
+      </w:r>
+    </w:p>
+    <w:p>
+      <w:pPr>
+        <w:spacing w:after="0"/>
+        <w:rPr>
+          <w:lang w:val="en-US"/>
+        </w:rPr>
+      </w:pPr>
+      <w:r>
+        <w:rPr>
+          <w:lang w:val="en-US"/>
+        </w:rPr>
+        <w:t>}</w:t>
+      </w:r>
+    </w:p>
+    <w:p>
+      <w:pPr>
+        <w:spacing w:after="0"/>
+        <w:rPr>
+          <w:lang w:val="en-US"/>
+        </w:rPr>
+      </w:pPr>
+    </w:p>
+    <w:p>
+      <w:pPr>
+        <w:spacing w:after="0"/>
+        <w:rPr>
+          <w:lang w:val="en-US"/>
+        </w:rPr>
+      </w:pPr>
+      <w:r>
+        <w:rPr>
+          <w:lang w:val="en-US"/>
+        </w:rPr>
+        <w:t>(</w:t>
+      </w:r>
+      <w:r>
+        <w:rPr>
+          <w:i/>
+          <w:iCs/>
+          <w:lang w:val="en-US"/>
+        </w:rPr>
+        <w:t>validation3</w:t>
+      </w:r>
+      <w:r>
+        <w:rPr>
+          <w:lang w:val="en-US"/>
+        </w:rPr>
+        <w:t xml:space="preserve">, </w:t>
+      </w:r>
+      <w:r>
+        <w:rPr>
+          <w:lang w:val="en-US"/>
+        </w:rPr>
+        <w:t>parameters</w:t>
+      </w:r>
+      <w:r>
+        <w:rPr>
+          <w:lang w:val="en-US"/>
+        </w:rPr>
+        <w:t xml:space="preserve">: String </w:t>
+      </w:r>
+      <w:r>
+        <w:rPr>
+          <w:i/>
+          <w:iCs/>
+          <w:lang w:val="en-US"/>
+        </w:rPr>
+        <w:t>ssn</w:t>
+      </w:r>
+      <w:r>
+        <w:rPr>
+          <w:lang w:val="en-US"/>
+        </w:rPr>
+        <w:t>)</w:t>
+      </w:r>
+    </w:p>
+    <w:p>
+      <w:pPr>
+        <w:spacing w:after="0"/>
+        <w:rPr>
+          <w:lang w:val="en-US"/>
+        </w:rPr>
+      </w:pPr>
+      <w:r>
+        <w:rPr>
+          <w:lang w:val="en-US"/>
+        </w:rPr>
+        <w:t xml:space="preserve">If ( </w:t>
+      </w:r>
+      <w:r>
+        <w:rPr>
+          <w:i/>
+          <w:iCs/>
+          <w:lang w:val="en-US"/>
+        </w:rPr>
+        <w:t>ssn</w:t>
+      </w:r>
+      <w:r>
+        <w:rPr>
+          <w:lang w:val="en-US"/>
+        </w:rPr>
+        <w:t xml:space="preserve">[ 3 ] </w:t>
+      </w:r>
+      <w:r>
+        <w:rPr>
+          <w:lang w:val="en-US"/>
+        </w:rPr>
+        <w:t>!</w:t>
+      </w:r>
+      <w:r>
+        <w:rPr>
+          <w:lang w:val="en-US"/>
+        </w:rPr>
+        <w:t xml:space="preserve">= “-“ || ssn[ 7 ] </w:t>
+      </w:r>
+      <w:r>
+        <w:rPr>
+          <w:lang w:val="en-US"/>
+        </w:rPr>
+        <w:t>!</w:t>
+      </w:r>
+      <w:r>
+        <w:rPr>
+          <w:lang w:val="en-US"/>
+        </w:rPr>
+        <w:t xml:space="preserve">= “-“ ) </w:t>
+      </w:r>
+      <w:r>
+        <w:rPr>
+          <w:lang w:val="en-US"/>
+        </w:rPr>
+        <w:t xml:space="preserve">is true </w:t>
+      </w:r>
+      <w:r>
+        <w:rPr>
+          <w:lang w:val="en-US"/>
+        </w:rPr>
+        <w:t>then</w:t>
+      </w:r>
+    </w:p>
+    <w:p>
+      <w:pPr>
+        <w:spacing w:after="0"/>
+        <w:rPr>
+          <w:lang w:val="en-US"/>
+        </w:rPr>
+      </w:pPr>
+      <w:r>
+        <w:rPr>
+          <w:lang w:val="en-US"/>
+        </w:rPr>
+        <w:t>{</w:t>
+      </w:r>
+    </w:p>
+    <w:p>
+      <w:pPr>
+        <w:spacing w:after="0"/>
+        <w:rPr>
+          <w:lang w:val="en-US"/>
+        </w:rPr>
+      </w:pPr>
+      <w:r>
+        <w:rPr>
+          <w:lang w:val="en-US"/>
+        </w:rPr>
+        <w:tab/>
+        <w:t>Return false</w:t>
+      </w:r>
+    </w:p>
+    <w:p>
+      <w:pPr>
+        <w:spacing w:after="0"/>
+        <w:rPr>
+          <w:lang w:val="en-US"/>
+        </w:rPr>
+      </w:pPr>
+      <w:r>
+        <w:rPr>
+          <w:lang w:val="en-US"/>
+        </w:rPr>
+        <w:t>}</w:t>
+      </w:r>
+    </w:p>
+    <w:p>
+      <w:pPr>
+        <w:spacing w:after="0"/>
+        <w:rPr>
+          <w:lang w:val="en-US"/>
+        </w:rPr>
+      </w:pPr>
+      <w:r>
+        <w:rPr>
+          <w:lang w:val="en-US"/>
+        </w:rPr>
+        <w:t>Return true</w:t>
+      </w:r>
+    </w:p>
+    <w:p>
+      <w:pPr>
+        <w:spacing w:after="0"/>
+        <w:rPr>
+          <w:lang w:val="en-US"/>
+        </w:rPr>
+      </w:pPr>
+    </w:p>
+    <w:p>
+      <w:pPr>
+        <w:spacing w:after="0"/>
+        <w:rPr>
+          <w:lang w:val="en-US"/>
+        </w:rPr>
+      </w:pPr>
+      <w:r>
+        <w:rPr>
+          <w:lang w:val="en-US"/>
+        </w:rPr>
+        <w:t>(</w:t>
+      </w:r>
+      <w:r>
+        <w:rPr>
+          <w:i/>
+          <w:iCs/>
+          <w:lang w:val="en-US"/>
+        </w:rPr>
+        <w:t>validation</w:t>
+      </w:r>
+      <w:r>
+        <w:rPr>
+          <w:i/>
+          <w:iCs/>
+          <w:lang w:val="en-US"/>
+        </w:rPr>
+        <w:t>4</w:t>
+      </w:r>
+      <w:r>
+        <w:rPr>
+          <w:lang w:val="en-US"/>
+        </w:rPr>
+        <w:t xml:space="preserve">, </w:t>
+      </w:r>
+      <w:r>
+        <w:rPr>
+          <w:lang w:val="en-US"/>
+        </w:rPr>
+        <w:t>parameters</w:t>
+      </w:r>
+      <w:r>
+        <w:rPr>
+          <w:lang w:val="en-US"/>
+        </w:rPr>
+        <w:t xml:space="preserve">: String </w:t>
+      </w:r>
+      <w:r>
+        <w:rPr>
+          <w:i/>
+          <w:iCs/>
+          <w:lang w:val="en-US"/>
+        </w:rPr>
+        <w:t>ssn</w:t>
+      </w:r>
+      <w:r>
+        <w:rPr>
+          <w:lang w:val="en-US"/>
+        </w:rPr>
+        <w:t>)</w:t>
+      </w:r>
+    </w:p>
+    <w:p>
+      <w:pPr>
+        <w:spacing w:after="0"/>
+        <w:rPr>
+          <w:lang w:val="en-US"/>
+        </w:rPr>
+      </w:pPr>
+      <w:r>
+        <w:rPr>
+          <w:lang w:val="en-US"/>
+        </w:rPr>
+        <w:t xml:space="preserve">If ( </w:t>
+      </w:r>
+      <w:r>
+        <w:rPr>
+          <w:i/>
+          <w:iCs/>
+          <w:lang w:val="en-US"/>
+        </w:rPr>
+        <w:t>ssn</w:t>
+      </w:r>
+      <w:r>
+        <w:rPr>
+          <w:lang w:val="en-US"/>
+        </w:rPr>
+        <w:t>[ 0 ] = “0” ) is true then</w:t>
+      </w:r>
+    </w:p>
+    <w:p>
+      <w:pPr>
+        <w:spacing w:after="0"/>
+        <w:rPr>
+          <w:lang w:val="en-US"/>
+        </w:rPr>
+      </w:pPr>
+      <w:r>
+        <w:rPr>
+          <w:lang w:val="en-US"/>
+        </w:rPr>
+        <w:t>{</w:t>
+      </w:r>
+    </w:p>
+    <w:p>
+      <w:pPr>
+        <w:spacing w:after="0"/>
+        <w:rPr>
+          <w:lang w:val="en-US"/>
+        </w:rPr>
+      </w:pPr>
+      <w:r>
+        <w:rPr>
+          <w:lang w:val="en-US"/>
+        </w:rPr>
+        <w:tab/>
+        <w:t>Return false</w:t>
+      </w:r>
+    </w:p>
+    <w:p>
+      <w:pPr>
+        <w:spacing w:after="0"/>
+        <w:rPr>
+          <w:lang w:val="en-US"/>
+        </w:rPr>
+      </w:pPr>
+      <w:r>
+        <w:rPr>
+          <w:lang w:val="en-US"/>
+        </w:rPr>
+        <w:t>}</w:t>
+      </w:r>
+    </w:p>
+    <w:p>
+      <w:pPr>
+        <w:spacing w:after="0"/>
+        <w:rPr>
+          <w:lang w:val="en-US"/>
+        </w:rPr>
+      </w:pPr>
+      <w:r>
+        <w:rPr>
+          <w:lang w:val="en-US"/>
+        </w:rPr>
+        <w:t>Return true</w:t>
+      </w:r>
+    </w:p>
+    <w:p>
+      <w:pPr>
+        <w:spacing w:after="0"/>
+        <w:rPr>
+          <w:lang w:val="en-US"/>
+        </w:rPr>
+      </w:pPr>
+    </w:p>
+    <w:p>
+      <w:pPr>
+        <w:spacing w:after="0"/>
+        <w:rPr>
+          <w:lang w:val="en-US"/>
+        </w:rPr>
+      </w:pPr>
+      <w:r>
+        <w:rPr>
+          <w:lang w:val="en-US"/>
+        </w:rPr>
+        <w:t>(</w:t>
+      </w:r>
+      <w:r>
+        <w:rPr>
+          <w:i/>
+          <w:iCs/>
+          <w:lang w:val="en-US"/>
+        </w:rPr>
+        <w:t>validation</w:t>
+      </w:r>
+      <w:r>
+        <w:rPr>
+          <w:i/>
+          <w:iCs/>
+          <w:lang w:val="en-US"/>
+        </w:rPr>
+        <w:t>5</w:t>
+      </w:r>
+      <w:r>
+        <w:rPr>
+          <w:lang w:val="en-US"/>
+        </w:rPr>
+        <w:t xml:space="preserve">, </w:t>
+      </w:r>
+      <w:r>
+        <w:rPr>
+          <w:lang w:val="en-US"/>
+        </w:rPr>
+        <w:t>parameters</w:t>
+      </w:r>
+      <w:r>
+        <w:rPr>
+          <w:lang w:val="en-US"/>
+        </w:rPr>
+        <w:t xml:space="preserve">: String </w:t>
+      </w:r>
+      <w:r>
+        <w:rPr>
+          <w:i/>
+          <w:iCs/>
+          <w:lang w:val="en-US"/>
+        </w:rPr>
+        <w:t>ssn</w:t>
+      </w:r>
+      <w:r>
+        <w:rPr>
+          <w:lang w:val="en-US"/>
+        </w:rPr>
+        <w:t>)</w:t>
+      </w:r>
+    </w:p>
+    <w:p>
+      <w:pPr>
+        <w:spacing w:after="0"/>
+        <w:rPr>
+          <w:lang w:val="en-US"/>
+        </w:rPr>
+      </w:pPr>
+      <w:r>
+        <w:rPr>
+          <w:lang w:val="en-US"/>
+        </w:rPr>
+        <w:t xml:space="preserve">If ( </w:t>
+      </w:r>
+      <w:r>
+        <w:rPr>
+          <w:i/>
+          <w:iCs/>
+          <w:lang w:val="en-US"/>
+        </w:rPr>
+        <w:t>ssn</w:t>
+      </w:r>
+      <w:r>
+        <w:rPr>
+          <w:lang w:val="en-US"/>
+        </w:rPr>
+        <w:t>[ 4 ] &lt; “1” ) is true then</w:t>
+      </w:r>
+    </w:p>
+    <w:p>
+      <w:pPr>
+        <w:spacing w:after="0"/>
+        <w:rPr>
+          <w:lang w:val="en-US"/>
+        </w:rPr>
+      </w:pPr>
+      <w:r>
+        <w:rPr>
+          <w:lang w:val="en-US"/>
+        </w:rPr>
+        <w:t>{</w:t>
+      </w:r>
+    </w:p>
+    <w:p>
+      <w:pPr>
+        <w:spacing w:after="0"/>
+        <w:rPr>
+          <w:lang w:val="en-US"/>
+        </w:rPr>
+      </w:pPr>
+      <w:r>
+        <w:rPr>
+          <w:lang w:val="en-US"/>
+        </w:rPr>
+        <w:tab/>
+        <w:t>Return false</w:t>
+      </w:r>
+    </w:p>
+    <w:p>
+      <w:pPr>
+        <w:spacing w:after="0"/>
+        <w:rPr>
+          <w:lang w:val="en-US"/>
+        </w:rPr>
+      </w:pPr>
+      <w:r>
+        <w:rPr>
+          <w:lang w:val="en-US"/>
+        </w:rPr>
+        <w:t>}</w:t>
+      </w:r>
+    </w:p>
+    <w:p>
+      <w:pPr>
+        <w:spacing w:after="0"/>
+        <w:rPr>
+          <w:lang w:val="en-US"/>
+        </w:rPr>
+      </w:pPr>
+      <w:r>
+        <w:rPr>
+          <w:lang w:val="en-US"/>
+        </w:rPr>
+        <w:t>If (ssn[ 4 ] = “1” &amp;&amp; ssn[ 5 ] = “0” &amp;&amp; ssn[ 6 ] = “0”  )</w:t>
+      </w:r>
+    </w:p>
+    <w:p>
+      <w:pPr>
+        <w:spacing w:after="0"/>
+        <w:rPr>
+          <w:lang w:val="en-US"/>
+        </w:rPr>
+      </w:pPr>
+      <w:r>
+        <w:rPr>
+          <w:lang w:val="en-US"/>
+        </w:rPr>
+        <w:t>{</w:t>
+      </w:r>
+    </w:p>
+    <w:p>
+      <w:pPr>
+        <w:spacing w:after="0"/>
+        <w:rPr>
+          <w:lang w:val="en-US"/>
+        </w:rPr>
+      </w:pPr>
+      <w:r>
+        <w:rPr>
+          <w:lang w:val="en-US"/>
+        </w:rPr>
+        <w:tab/>
+        <w:t>Return false</w:t>
+      </w:r>
+    </w:p>
+    <w:p>
+      <w:pPr>
+        <w:spacing w:after="0"/>
+        <w:rPr>
+          <w:lang w:val="en-US"/>
+        </w:rPr>
+      </w:pPr>
+      <w:r>
+        <w:rPr>
+          <w:lang w:val="en-US"/>
+        </w:rPr>
+        <w:t>}</w:t>
+      </w:r>
+    </w:p>
+    <w:p>
+      <w:pPr>
+        <w:spacing w:after="0"/>
+        <w:rPr>
+          <w:lang w:val="en-US"/>
+        </w:rPr>
+      </w:pPr>
+      <w:r>
+        <w:rPr>
+          <w:lang w:val="en-US"/>
+        </w:rPr>
+        <w:t>Return true</w:t>
+      </w:r>
+    </w:p>
+    <w:p>
+      <w:pPr>
+        <w:spacing w:after="0"/>
+        <w:rPr>
+          <w:lang w:val="en-US"/>
+        </w:rPr>
+      </w:pPr>
+    </w:p>
+    <w:p>
+      <w:pPr>
+        <w:rPr>
+          <w:lang w:val="en-US"/>
+        </w:rPr>
+      </w:pPr>
+      <w:r>
+        <w:rPr>
+          <w:lang w:val="en-US"/>
+        </w:rPr>
+        <w:t xml:space="preserve">END </w:t>
+      </w:r>
+      <w:r>
+        <w:rPr>
+          <w:lang w:val="en-US"/>
+        </w:rPr>
+        <w:t>SNN</w:t>
+      </w:r>
+    </w:p>
+    <w:p>
+      <w:pPr>
         <w:rPr>
           <w:b/>
           <w:bCs/>
           <w:lang w:val="en-US"/>
         </w:rPr>
-        <w:t>Pseudocode</w:t>
-      </w:r>
+      </w:pPr>
       <w:r>
         <w:rPr>
           <w:b/>
           <w:bCs/>
           <w:lang w:val="en-US"/>
         </w:rPr>
-        <w:t>:</w:t>
-      </w:r>
-    </w:p>
-    <w:p>
-      <w:pPr>
-        <w:spacing w:after="0"/>
-        <w:rPr>
-          <w:lang w:val="en-US"/>
-        </w:rPr>
-      </w:pPr>
-      <w:r>
-        <w:rPr>
-          <w:lang w:val="en-US"/>
-        </w:rPr>
-        <w:t>Algorithm (program name)</w:t>
-      </w:r>
-    </w:p>
-    <w:p>
-      <w:pPr>
-        <w:spacing w:after="0"/>
-        <w:rPr>
-          <w:lang w:val="en-US"/>
-        </w:rPr>
-      </w:pPr>
-      <w:r>
-        <w:rPr>
-          <w:lang w:val="en-US"/>
-        </w:rPr>
-        <w:t>START</w:t>
-      </w:r>
-    </w:p>
-    <w:p>
-      <w:pPr>
-        <w:pStyle w:val="ListParagraph"/>
-        <w:numPr>
-          <w:ilvl w:val="0"/>
-          <w:numId w:val="2"/>
-        </w:numPr>
-        <w:spacing w:after="0"/>
-        <w:rPr>
-          <w:lang w:val="en-US"/>
-        </w:rPr>
-      </w:pPr>
-      <w:r>
-        <w:rPr>
-          <w:lang w:val="en-US"/>
-        </w:rPr>
-        <w:t>Step 1</w:t>
-      </w:r>
-    </w:p>
-    <w:p>
-      <w:pPr>
-        <w:pStyle w:val="ListParagraph"/>
-        <w:numPr>
-          <w:ilvl w:val="0"/>
-          <w:numId w:val="2"/>
-        </w:numPr>
-        <w:spacing w:after="0"/>
-        <w:rPr>
-          <w:lang w:val="en-US"/>
-        </w:rPr>
-      </w:pPr>
-      <w:r>
-        <w:rPr>
-          <w:lang w:val="en-US"/>
-        </w:rPr>
-        <w:t>.</w:t>
-      </w:r>
-    </w:p>
-    <w:p>
-      <w:pPr>
-        <w:pStyle w:val="ListParagraph"/>
-        <w:numPr>
-          <w:ilvl w:val="0"/>
-          <w:numId w:val="2"/>
-        </w:numPr>
-        <w:spacing w:after="0"/>
-        <w:rPr>
-          <w:lang w:val="en-US"/>
-        </w:rPr>
-      </w:pPr>
-      <w:r>
-        <w:rPr>
-          <w:lang w:val="en-US"/>
-        </w:rPr>
-        <w:t>.</w:t>
-      </w:r>
-    </w:p>
-    <w:p>
-      <w:pPr>
-        <w:pStyle w:val="ListParagraph"/>
-        <w:numPr>
-          <w:ilvl w:val="0"/>
-          <w:numId w:val="2"/>
-        </w:numPr>
-        <w:spacing w:after="0"/>
-        <w:rPr>
-          <w:lang w:val="en-US"/>
-        </w:rPr>
-      </w:pPr>
-      <w:r>
-        <w:rPr>
-          <w:lang w:val="en-US"/>
-        </w:rPr>
-        <w:t>.</w:t>
-      </w:r>
-    </w:p>
-    <w:p>
-      <w:pPr>
-        <w:rPr>
-          <w:lang w:val="en-US"/>
-        </w:rPr>
-      </w:pPr>
-      <w:r>
-        <w:rPr>
-          <w:lang w:val="en-US"/>
-        </w:rPr>
-        <w:t>END (program name)</w:t>
-      </w:r>
-    </w:p>
-    <w:p>
-      <w:pPr>
+        <w:t>Test run(s):</w:t>
+      </w:r>
+      <w:r>
         <w:rPr>
           <w:b/>
           <w:bCs/>
           <w:lang w:val="en-US"/>
         </w:rPr>
+        <w:tab/>
+      </w:r>
+    </w:p>
+    <w:p>
+      <w:pPr>
+        <w:rPr>
+          <w:lang w:val="en-US"/>
+        </w:rPr>
+      </w:pPr>
+      <w:r>
+        <w:rPr>
+          <w:noProof/>
+          <w:lang w:val="en-US"/>
+        </w:rPr>
+        <w:drawing>
+          <wp:inline distT="0" distB="0" distL="0" distR="0" wp14:anchorId="26406A38" wp14:editId="1037B8D8">
+            <wp:extent cx="3132091" cy="434378"/>
+            <wp:effectExtent l="0" t="0" r="0" b="3810"/>
+            <wp:docPr id="1993407832" name="Picture 1" descr="A picture containing text, font, screenshot, typography&#10;&#10;Description automatically generated"/>
+            <wp:cNvGraphicFramePr>
+              <a:graphicFrameLocks xmlns:a="http://schemas.openxmlformats.org/drawingml/2006/main" noChangeAspect="1"/>
+            </wp:cNvGraphicFramePr>
+            <a:graphic xmlns:a="http://schemas.openxmlformats.org/drawingml/2006/main">
+              <a:graphicData uri="http://schemas.openxmlformats.org/drawingml/2006/picture">
+                <pic:pic xmlns:pic="http://schemas.openxmlformats.org/drawingml/2006/picture">
+                  <pic:nvPicPr>
+                    <pic:cNvPr id="1993407832" name="Picture 1" descr="A picture containing text, font, screenshot, typography&#10;&#10;Description automatically generated"/>
+                    <pic:cNvPicPr/>
+                  </pic:nvPicPr>
+                  <pic:blipFill>
+                    <a:blip r:embed="rId8"/>
+                    <a:stretch>
+                      <a:fillRect/>
+                    </a:stretch>
+                  </pic:blipFill>
+                  <pic:spPr>
+                    <a:xfrm>
+                      <a:off x="0" y="0"/>
+                      <a:ext cx="3132091" cy="434378"/>
+                    </a:xfrm>
+                    <a:prstGeom prst="rect">
+                      <a:avLst/>
+                    </a:prstGeom>
+                  </pic:spPr>
+                </pic:pic>
+              </a:graphicData>
+            </a:graphic>
+          </wp:inline>
+        </w:drawing>
+      </w:r>
+    </w:p>
+    <w:p>
+      <w:pPr>
+        <w:rPr>
+          <w:lang w:val="en-US"/>
+        </w:rPr>
+      </w:pPr>
+      <w:r>
+        <w:rPr>
+          <w:noProof/>
+          <w:lang w:val="en-US"/>
+        </w:rPr>
+        <w:drawing>
+          <wp:inline distT="0" distB="0" distL="0" distR="0" wp14:anchorId="222DA884" wp14:editId="4CA6860D">
+            <wp:extent cx="3322608" cy="441998"/>
+            <wp:effectExtent l="0" t="0" r="0" b="0"/>
+            <wp:docPr id="600741697" name="Picture 1" descr="A black background with white text&#10;&#10;Description automatically generated with low confidence"/>
+            <wp:cNvGraphicFramePr>
+              <a:graphicFrameLocks xmlns:a="http://schemas.openxmlformats.org/drawingml/2006/main" noChangeAspect="1"/>
+            </wp:cNvGraphicFramePr>
+            <a:graphic xmlns:a="http://schemas.openxmlformats.org/drawingml/2006/main">
+              <a:graphicData uri="http://schemas.openxmlformats.org/drawingml/2006/picture">
+                <pic:pic xmlns:pic="http://schemas.openxmlformats.org/drawingml/2006/picture">
+                  <pic:nvPicPr>
+                    <pic:cNvPr id="600741697" name="Picture 1" descr="A black background with white text&#10;&#10;Description automatically generated with low confidence"/>
+                    <pic:cNvPicPr/>
+                  </pic:nvPicPr>
+                  <pic:blipFill>
+                    <a:blip r:embed="rId9"/>
+                    <a:stretch>
+                      <a:fillRect/>
+                    </a:stretch>
+                  </pic:blipFill>
+                  <pic:spPr>
+                    <a:xfrm>
+                      <a:off x="0" y="0"/>
+                      <a:ext cx="3322608" cy="441998"/>
+                    </a:xfrm>
+                    <a:prstGeom prst="rect">
+                      <a:avLst/>
+                    </a:prstGeom>
+                  </pic:spPr>
+                </pic:pic>
+              </a:graphicData>
+            </a:graphic>
+          </wp:inline>
+        </w:drawing>
+      </w:r>
+    </w:p>
+    <w:p>
+      <w:pPr>
+        <w:rPr>
+          <w:lang w:val="en-US"/>
+        </w:rPr>
+      </w:pPr>
+      <w:r>
+        <w:rPr>
+          <w:noProof/>
+          <w:lang w:val="en-US"/>
+        </w:rPr>
+        <w:drawing>
+          <wp:inline distT="0" distB="0" distL="0" distR="0" wp14:anchorId="6305C83E" wp14:editId="6FDFDA39">
+            <wp:extent cx="3299746" cy="441998"/>
+            <wp:effectExtent l="0" t="0" r="0" b="0"/>
+            <wp:docPr id="1960090664" name="Picture 1" descr="A black background with white text&#10;&#10;Description automatically generated with low confidence"/>
+            <wp:cNvGraphicFramePr>
+              <a:graphicFrameLocks xmlns:a="http://schemas.openxmlformats.org/drawingml/2006/main" noChangeAspect="1"/>
+            </wp:cNvGraphicFramePr>
+            <a:graphic xmlns:a="http://schemas.openxmlformats.org/drawingml/2006/main">
+              <a:graphicData uri="http://schemas.openxmlformats.org/drawingml/2006/picture">
+                <pic:pic xmlns:pic="http://schemas.openxmlformats.org/drawingml/2006/picture">
+                  <pic:nvPicPr>
+                    <pic:cNvPr id="1960090664" name="Picture 1" descr="A black background with white text&#10;&#10;Description automatically generated with low confidence"/>
+                    <pic:cNvPicPr/>
+                  </pic:nvPicPr>
+                  <pic:blipFill>
+                    <a:blip r:embed="rId10"/>
+                    <a:stretch>
+                      <a:fillRect/>
+                    </a:stretch>
+                  </pic:blipFill>
+                  <pic:spPr>
+                    <a:xfrm>
+                      <a:off x="0" y="0"/>
+                      <a:ext cx="3299746" cy="441998"/>
+                    </a:xfrm>
+                    <a:prstGeom prst="rect">
+                      <a:avLst/>
+                    </a:prstGeom>
+                  </pic:spPr>
+                </pic:pic>
+              </a:graphicData>
+            </a:graphic>
+          </wp:inline>
+        </w:drawing>
+      </w:r>
+    </w:p>
+    <w:p>
+      <w:pPr>
+        <w:rPr>
+          <w:lang w:val="en-US"/>
+        </w:rPr>
+      </w:pPr>
+      <w:r>
+        <w:rPr>
+          <w:noProof/>
+          <w:lang w:val="en-US"/>
+        </w:rPr>
+        <w:drawing>
+          <wp:inline distT="0" distB="0" distL="0" distR="0" wp14:anchorId="493929C2" wp14:editId="3103E686">
+            <wp:extent cx="3330229" cy="457240"/>
+            <wp:effectExtent l="0" t="0" r="3810" b="0"/>
+            <wp:docPr id="660704052" name="Picture 1" descr="A black background with white text&#10;&#10;Description automatically generated with low confidence"/>
+            <wp:cNvGraphicFramePr>
+              <a:graphicFrameLocks xmlns:a="http://schemas.openxmlformats.org/drawingml/2006/main" noChangeAspect="1"/>
+            </wp:cNvGraphicFramePr>
+            <a:graphic xmlns:a="http://schemas.openxmlformats.org/drawingml/2006/main">
+              <a:graphicData uri="http://schemas.openxmlformats.org/drawingml/2006/picture">
+                <pic:pic xmlns:pic="http://schemas.openxmlformats.org/drawingml/2006/picture">
+                  <pic:nvPicPr>
+                    <pic:cNvPr id="660704052" name="Picture 1" descr="A black background with white text&#10;&#10;Description automatically generated with low confidence"/>
+                    <pic:cNvPicPr/>
+                  </pic:nvPicPr>
+                  <pic:blipFill>
+                    <a:blip r:embed="rId11"/>
+                    <a:stretch>
+                      <a:fillRect/>
+                    </a:stretch>
+                  </pic:blipFill>
+                  <pic:spPr>
+                    <a:xfrm>
+                      <a:off x="0" y="0"/>
+                      <a:ext cx="3330229" cy="457240"/>
+                    </a:xfrm>
+                    <a:prstGeom prst="rect">
+                      <a:avLst/>
+                    </a:prstGeom>
+                  </pic:spPr>
+                </pic:pic>
+              </a:graphicData>
+            </a:graphic>
+          </wp:inline>
+        </w:drawing>
+      </w:r>
+    </w:p>
+    <w:p>
+      <w:pPr>
+        <w:pStyle w:val="Heading1"/>
+        <w:rPr>
+          <w:lang w:val="en-US"/>
+        </w:rPr>
+      </w:pPr>
+      <w:r>
+        <w:rPr>
+          <w:lang w:val="en-US"/>
+        </w:rPr>
+        <w:t>Exercise 3</w:t>
+      </w:r>
+    </w:p>
+    <w:p>
+      <w:pPr>
+        <w:pStyle w:val="Heading2"/>
+        <w:rPr>
+          <w:lang w:val="en-US"/>
+        </w:rPr>
+      </w:pPr>
+      <w:r>
+        <w:rPr>
+          <w:lang w:val="en-US"/>
+        </w:rPr>
+        <w:t xml:space="preserve">Program </w:t>
+      </w:r>
+      <w:r>
+        <w:rPr>
+          <w:lang w:val="en-US"/>
+        </w:rPr>
+        <w:t>PalindromePrime</w:t>
+      </w:r>
+    </w:p>
+    <w:p>
+      <w:pPr>
+        <w:rPr>
+          <w:lang w:val="en-US"/>
+        </w:rPr>
       </w:pPr>
       <w:r>
         <w:rPr>
@@ -1760,44 +3308,47 @@
           <w:bCs/>
           <w:lang w:val="en-US"/>
         </w:rPr>
-        <w:t>Test run(s):</w:t>
-      </w:r>
+        <w:t>File name:</w:t>
+      </w:r>
+      <w:r>
+        <w:rPr>
+          <w:lang w:val="en-US"/>
+        </w:rPr>
+        <w:tab/>
+      </w:r>
+      <w:r>
+        <w:rPr>
+          <w:lang w:val="en-US"/>
+        </w:rPr>
+        <w:t>PalindromePrime.java</w:t>
+      </w:r>
+    </w:p>
+    <w:p>
+      <w:pPr>
+        <w:rPr>
+          <w:lang w:val="en-US"/>
+        </w:rPr>
+      </w:pPr>
       <w:r>
         <w:rPr>
           <w:b/>
           <w:bCs/>
           <w:lang w:val="en-US"/>
         </w:rPr>
-        <w:tab/>
-      </w:r>
-    </w:p>
-    <w:p>
-      <w:pPr>
-        <w:pStyle w:val="Heading1"/>
-        <w:rPr>
-          <w:lang w:val="en-US"/>
-        </w:rPr>
-      </w:pPr>
-      <w:r>
-        <w:rPr>
-          <w:lang w:val="en-US"/>
-        </w:rPr>
-        <w:lastRenderedPageBreak/>
-        <w:t>Q1 – Question 1</w:t>
-      </w:r>
-    </w:p>
-    <w:p>
-      <w:pPr>
-        <w:pStyle w:val="Heading2"/>
-        <w:rPr>
-          <w:lang w:val="en-US"/>
-        </w:rPr>
-      </w:pPr>
-      <w:r>
-        <w:rPr>
-          <w:lang w:val="en-US"/>
-        </w:rPr>
-        <w:t>Program (program name)</w:t>
+        <w:t>Purpose:</w:t>
+      </w:r>
+      <w:r>
+        <w:rPr>
+          <w:lang w:val="en-US"/>
+        </w:rPr>
+        <w:tab/>
+        <w:t>To</w:t>
+      </w:r>
+      <w:r>
+        <w:rPr>
+          <w:lang w:val="en-US"/>
+        </w:rPr>
+        <w:t xml:space="preserve"> print the first 100 palindromic prime numbers in tabular format.</w:t>
       </w:r>
     </w:p>
     <w:p>
@@ -1812,18 +3363,30 @@
           <w:bCs/>
           <w:lang w:val="en-US"/>
         </w:rPr>
-        <w:t>File name:</w:t>
-      </w:r>
-      <w:r>
-        <w:rPr>
-          <w:lang w:val="en-US"/>
-        </w:rPr>
-        <w:tab/>
-        <w:t>(file’s relative path)</w:t>
-      </w:r>
-    </w:p>
-    <w:p>
-      <w:pPr>
+        <w:t>Input:</w:t>
+      </w:r>
+      <w:r>
+        <w:rPr>
+          <w:lang w:val="en-US"/>
+        </w:rPr>
+        <w:tab/>
+      </w:r>
+      <w:r>
+        <w:rPr>
+          <w:lang w:val="en-US"/>
+        </w:rPr>
+        <w:tab/>
+      </w:r>
+      <w:r>
+        <w:rPr>
+          <w:lang w:val="en-US"/>
+        </w:rPr>
+        <w:t>Not needed.</w:t>
+      </w:r>
+    </w:p>
+    <w:p>
+      <w:pPr>
+        <w:ind w:left="1440" w:hanging="1440"/>
         <w:rPr>
           <w:lang w:val="en-US"/>
         </w:rPr>
@@ -1834,43 +3397,28 @@
           <w:bCs/>
           <w:lang w:val="en-US"/>
         </w:rPr>
-        <w:t>Purpose:</w:t>
-      </w:r>
-      <w:r>
-        <w:rPr>
-          <w:lang w:val="en-US"/>
-        </w:rPr>
-        <w:tab/>
-        <w:t>To have a sample from which to create external documentation.</w:t>
-      </w:r>
-    </w:p>
-    <w:p>
-      <w:pPr>
-        <w:rPr>
-          <w:lang w:val="en-US"/>
-        </w:rPr>
-      </w:pPr>
-      <w:r>
+        <w:t>Output:</w:t>
+      </w:r>
+      <w:r>
+        <w:rPr>
+          <w:lang w:val="en-US"/>
+        </w:rPr>
+        <w:tab/>
+      </w:r>
+      <w:r>
+        <w:rPr>
+          <w:lang w:val="en-US"/>
+        </w:rPr>
+        <w:t>A 10x10 table displaying the first 100 numbers that are both prime and palindrome.</w:t>
+      </w:r>
+    </w:p>
+    <w:p>
+      <w:pPr>
         <w:rPr>
           <w:b/>
           <w:bCs/>
           <w:lang w:val="en-US"/>
         </w:rPr>
-        <w:t>Packages:</w:t>
-      </w:r>
-      <w:r>
-        <w:rPr>
-          <w:lang w:val="en-US"/>
-        </w:rPr>
-        <w:tab/>
-        <w:t>(list of imported packages)</w:t>
-      </w:r>
-    </w:p>
-    <w:p>
-      <w:pPr>
-        <w:rPr>
-          <w:lang w:val="en-US"/>
-        </w:rPr>
       </w:pPr>
       <w:r>
         <w:rPr>
@@ -1878,77 +3426,1314 @@
           <w:bCs/>
           <w:lang w:val="en-US"/>
         </w:rPr>
-        <w:t>Limitations:</w:t>
-      </w:r>
-      <w:r>
-        <w:rPr>
-          <w:lang w:val="en-US"/>
-        </w:rPr>
-        <w:tab/>
-        <w:t>(input it can’t handle, list of possible error messages, round-off error)</w:t>
-      </w:r>
-    </w:p>
-    <w:p>
-      <w:pPr>
-        <w:rPr>
-          <w:lang w:val="en-US"/>
-        </w:rPr>
-      </w:pPr>
+        <w:t>Pseudocode</w:t>
+      </w:r>
       <w:r>
         <w:rPr>
           <w:b/>
           <w:bCs/>
           <w:lang w:val="en-US"/>
         </w:rPr>
-        <w:t>Bugs:</w:t>
-      </w:r>
-      <w:r>
-        <w:rPr>
-          <w:lang w:val="en-US"/>
-        </w:rPr>
-        <w:tab/>
-      </w:r>
-      <w:r>
-        <w:rPr>
-          <w:lang w:val="en-US"/>
-        </w:rPr>
-        <w:tab/>
-        <w:t>(list of unfixed bugs)</w:t>
-      </w:r>
-    </w:p>
-    <w:p>
-      <w:pPr>
-        <w:rPr>
-          <w:lang w:val="en-US"/>
-        </w:rPr>
-      </w:pPr>
-      <w:r>
+        <w:t>:</w:t>
+      </w:r>
+    </w:p>
+    <w:p>
+      <w:pPr>
+        <w:spacing w:after="0"/>
+        <w:rPr>
+          <w:lang w:val="en-US"/>
+        </w:rPr>
+      </w:pPr>
+      <w:r>
+        <w:rPr>
+          <w:lang w:val="en-US"/>
+        </w:rPr>
+        <w:t>Algorithm (program name)</w:t>
+      </w:r>
+    </w:p>
+    <w:p>
+      <w:pPr>
+        <w:spacing w:after="0"/>
+        <w:rPr>
+          <w:lang w:val="en-US"/>
+        </w:rPr>
+      </w:pPr>
+      <w:r>
+        <w:rPr>
+          <w:lang w:val="en-US"/>
+        </w:rPr>
+        <w:t>START</w:t>
+      </w:r>
+    </w:p>
+    <w:p>
+      <w:pPr>
+        <w:spacing w:after="0"/>
+        <w:rPr>
+          <w:lang w:val="en-US"/>
+        </w:rPr>
+      </w:pPr>
+    </w:p>
+    <w:p>
+      <w:pPr>
+        <w:spacing w:after="0"/>
+        <w:rPr>
+          <w:lang w:val="en-US"/>
+        </w:rPr>
+      </w:pPr>
+      <w:r>
+        <w:rPr>
+          <w:lang w:val="en-US"/>
+        </w:rPr>
+        <w:t>(</w:t>
+      </w:r>
+      <w:r>
+        <w:rPr>
+          <w:i/>
+          <w:iCs/>
+          <w:lang w:val="en-US"/>
+        </w:rPr>
+        <w:t>main</w:t>
+      </w:r>
+      <w:r>
+        <w:rPr>
+          <w:lang w:val="en-US"/>
+        </w:rPr>
+        <w:t>)</w:t>
+      </w:r>
+    </w:p>
+    <w:p>
+      <w:pPr>
+        <w:spacing w:after="0"/>
+        <w:rPr>
+          <w:lang w:val="en-US"/>
+        </w:rPr>
+      </w:pPr>
+      <w:r>
+        <w:rPr>
+          <w:lang w:val="en-US"/>
+        </w:rPr>
+        <w:t xml:space="preserve">Set integer </w:t>
+      </w:r>
+      <w:r>
+        <w:rPr>
+          <w:i/>
+          <w:iCs/>
+          <w:lang w:val="en-US"/>
+        </w:rPr>
+        <w:t>count</w:t>
+      </w:r>
+      <w:r>
+        <w:rPr>
+          <w:lang w:val="en-US"/>
+        </w:rPr>
+        <w:t xml:space="preserve"> = 100</w:t>
+      </w:r>
+    </w:p>
+    <w:p>
+      <w:pPr>
+        <w:spacing w:after="0"/>
+        <w:rPr>
+          <w:lang w:val="en-US"/>
+        </w:rPr>
+      </w:pPr>
+      <w:r>
+        <w:rPr>
+          <w:lang w:val="en-US"/>
+        </w:rPr>
+        <w:t xml:space="preserve">Set integer </w:t>
+      </w:r>
+      <w:r>
+        <w:rPr>
+          <w:i/>
+          <w:iCs/>
+          <w:lang w:val="en-US"/>
+        </w:rPr>
+        <w:t>lineCount</w:t>
+      </w:r>
+      <w:r>
+        <w:rPr>
+          <w:lang w:val="en-US"/>
+        </w:rPr>
+        <w:t xml:space="preserve"> = 0</w:t>
+      </w:r>
+    </w:p>
+    <w:p>
+      <w:pPr>
+        <w:spacing w:after="0"/>
+        <w:rPr>
+          <w:lang w:val="en-US"/>
+        </w:rPr>
+      </w:pPr>
+      <w:r>
+        <w:rPr>
+          <w:lang w:val="en-US"/>
+        </w:rPr>
+        <w:t xml:space="preserve">Set integer </w:t>
+      </w:r>
+      <w:r>
+        <w:rPr>
+          <w:i/>
+          <w:iCs/>
+          <w:lang w:val="en-US"/>
+        </w:rPr>
+        <w:t>num</w:t>
+      </w:r>
+      <w:r>
+        <w:rPr>
+          <w:lang w:val="en-US"/>
+        </w:rPr>
+        <w:t xml:space="preserve"> = </w:t>
+      </w:r>
+      <w:r>
+        <w:rPr>
+          <w:lang w:val="en-US"/>
+        </w:rPr>
+        <w:t>2</w:t>
+      </w:r>
+    </w:p>
+    <w:p>
+      <w:pPr>
+        <w:spacing w:after="0"/>
+        <w:rPr>
+          <w:lang w:val="en-US"/>
+        </w:rPr>
+      </w:pPr>
+      <w:r>
+        <w:rPr>
+          <w:lang w:val="en-US"/>
+        </w:rPr>
+        <w:t xml:space="preserve">While ( </w:t>
+      </w:r>
+      <w:r>
+        <w:rPr>
+          <w:i/>
+          <w:iCs/>
+          <w:lang w:val="en-US"/>
+        </w:rPr>
+        <w:t>count</w:t>
+      </w:r>
+      <w:r>
+        <w:rPr>
+          <w:lang w:val="en-US"/>
+        </w:rPr>
+        <w:t xml:space="preserve"> &gt; 0 )</w:t>
+      </w:r>
+    </w:p>
+    <w:p>
+      <w:pPr>
+        <w:spacing w:after="0"/>
+        <w:rPr>
+          <w:lang w:val="en-US"/>
+        </w:rPr>
+      </w:pPr>
+      <w:r>
+        <w:rPr>
+          <w:lang w:val="en-US"/>
+        </w:rPr>
+        <w:t>{</w:t>
+      </w:r>
+    </w:p>
+    <w:p>
+      <w:pPr>
+        <w:spacing w:after="0"/>
+        <w:rPr>
+          <w:lang w:val="en-US"/>
+        </w:rPr>
+      </w:pPr>
+      <w:r>
+        <w:rPr>
+          <w:lang w:val="en-US"/>
+        </w:rPr>
+        <w:tab/>
+        <w:t xml:space="preserve">While ( </w:t>
+      </w:r>
+      <w:r>
+        <w:rPr>
+          <w:i/>
+          <w:iCs/>
+          <w:lang w:val="en-US"/>
+        </w:rPr>
+        <w:t>lineCount</w:t>
+      </w:r>
+      <w:r>
+        <w:rPr>
+          <w:lang w:val="en-US"/>
+        </w:rPr>
+        <w:t xml:space="preserve"> &lt; 10 )</w:t>
+      </w:r>
+    </w:p>
+    <w:p>
+      <w:pPr>
+        <w:spacing w:after="0"/>
+        <w:rPr>
+          <w:lang w:val="en-US"/>
+        </w:rPr>
+      </w:pPr>
+      <w:r>
+        <w:rPr>
+          <w:lang w:val="en-US"/>
+        </w:rPr>
+        <w:tab/>
+        <w:t>{</w:t>
+      </w:r>
+    </w:p>
+    <w:p>
+      <w:pPr>
+        <w:spacing w:after="0"/>
+        <w:rPr>
+          <w:lang w:val="en-US"/>
+        </w:rPr>
+      </w:pPr>
+      <w:r>
+        <w:rPr>
+          <w:lang w:val="en-US"/>
+        </w:rPr>
+        <w:tab/>
+      </w:r>
+      <w:r>
+        <w:rPr>
+          <w:lang w:val="en-US"/>
+        </w:rPr>
+        <w:tab/>
+      </w:r>
+      <w:r>
+        <w:rPr>
+          <w:lang w:val="en-US"/>
+        </w:rPr>
+        <w:t xml:space="preserve">If ( </w:t>
+      </w:r>
+      <w:r>
+        <w:rPr>
+          <w:i/>
+          <w:iCs/>
+          <w:lang w:val="en-US"/>
+        </w:rPr>
+        <w:t>isPrime</w:t>
+      </w:r>
+      <w:r>
+        <w:rPr>
+          <w:lang w:val="en-US"/>
+        </w:rPr>
+        <w:t>(</w:t>
+      </w:r>
+      <w:r>
+        <w:rPr>
+          <w:i/>
+          <w:iCs/>
+          <w:lang w:val="en-US"/>
+        </w:rPr>
+        <w:t>num</w:t>
+      </w:r>
+      <w:r>
+        <w:rPr>
+          <w:lang w:val="en-US"/>
+        </w:rPr>
+        <w:t xml:space="preserve">) &amp;&amp; </w:t>
+      </w:r>
+      <w:r>
+        <w:rPr>
+          <w:i/>
+          <w:iCs/>
+          <w:lang w:val="en-US"/>
+        </w:rPr>
+        <w:t>isPalindrome</w:t>
+      </w:r>
+      <w:r>
+        <w:rPr>
+          <w:lang w:val="en-US"/>
+        </w:rPr>
+        <w:t>(</w:t>
+      </w:r>
+      <w:r>
+        <w:rPr>
+          <w:i/>
+          <w:iCs/>
+          <w:lang w:val="en-US"/>
+        </w:rPr>
+        <w:t>num</w:t>
+      </w:r>
+      <w:r>
+        <w:rPr>
+          <w:lang w:val="en-US"/>
+        </w:rPr>
+        <w:t>) ) is true then</w:t>
+      </w:r>
+    </w:p>
+    <w:p>
+      <w:pPr>
+        <w:spacing w:after="0"/>
+        <w:rPr>
+          <w:lang w:val="en-US"/>
+        </w:rPr>
+      </w:pPr>
+      <w:r>
+        <w:rPr>
+          <w:lang w:val="en-US"/>
+        </w:rPr>
+        <w:tab/>
+      </w:r>
+      <w:r>
+        <w:rPr>
+          <w:lang w:val="en-US"/>
+        </w:rPr>
+        <w:tab/>
+      </w:r>
+      <w:r>
+        <w:rPr>
+          <w:lang w:val="en-US"/>
+        </w:rPr>
+        <w:t>{</w:t>
+      </w:r>
+    </w:p>
+    <w:p>
+      <w:pPr>
+        <w:spacing w:after="0"/>
+        <w:rPr>
+          <w:lang w:val="en-US"/>
+        </w:rPr>
+      </w:pPr>
+      <w:r>
+        <w:rPr>
+          <w:lang w:val="en-US"/>
+        </w:rPr>
+        <w:tab/>
+      </w:r>
+      <w:r>
+        <w:rPr>
+          <w:lang w:val="en-US"/>
+        </w:rPr>
+        <w:tab/>
+      </w:r>
+      <w:r>
+        <w:rPr>
+          <w:lang w:val="en-US"/>
+        </w:rPr>
+        <w:tab/>
+      </w:r>
+      <w:r>
+        <w:rPr>
+          <w:lang w:val="en-US"/>
+        </w:rPr>
+        <w:t xml:space="preserve">Print </w:t>
+      </w:r>
+      <w:r>
+        <w:rPr>
+          <w:i/>
+          <w:iCs/>
+          <w:lang w:val="en-US"/>
+        </w:rPr>
+        <w:t>num</w:t>
+      </w:r>
+    </w:p>
+    <w:p>
+      <w:pPr>
+        <w:spacing w:after="0"/>
+        <w:rPr>
+          <w:lang w:val="en-US"/>
+        </w:rPr>
+      </w:pPr>
+      <w:r>
+        <w:rPr>
+          <w:lang w:val="en-US"/>
+        </w:rPr>
+        <w:tab/>
+      </w:r>
+      <w:r>
+        <w:rPr>
+          <w:lang w:val="en-US"/>
+        </w:rPr>
+        <w:tab/>
+      </w:r>
+      <w:r>
+        <w:rPr>
+          <w:lang w:val="en-US"/>
+        </w:rPr>
+        <w:tab/>
+      </w:r>
+      <w:r>
+        <w:rPr>
+          <w:i/>
+          <w:iCs/>
+          <w:lang w:val="en-US"/>
+        </w:rPr>
+        <w:t>coun</w:t>
+      </w:r>
+      <w:r>
+        <w:rPr>
+          <w:i/>
+          <w:iCs/>
+          <w:lang w:val="en-US"/>
+        </w:rPr>
+        <w:t>t</w:t>
+      </w:r>
+      <w:r>
+        <w:rPr>
+          <w:lang w:val="en-US"/>
+        </w:rPr>
+        <w:t>--</w:t>
+      </w:r>
+    </w:p>
+    <w:p>
+      <w:pPr>
+        <w:spacing w:after="0"/>
+        <w:rPr>
+          <w:lang w:val="en-US"/>
+        </w:rPr>
+      </w:pPr>
+      <w:r>
+        <w:rPr>
+          <w:lang w:val="en-US"/>
+        </w:rPr>
+        <w:tab/>
+      </w:r>
+      <w:r>
+        <w:rPr>
+          <w:lang w:val="en-US"/>
+        </w:rPr>
+        <w:tab/>
+      </w:r>
+      <w:r>
+        <w:rPr>
+          <w:lang w:val="en-US"/>
+        </w:rPr>
+        <w:tab/>
+      </w:r>
+      <w:r>
+        <w:rPr>
+          <w:i/>
+          <w:iCs/>
+          <w:lang w:val="en-US"/>
+        </w:rPr>
+        <w:t>lineCount</w:t>
+      </w:r>
+      <w:r>
+        <w:rPr>
+          <w:lang w:val="en-US"/>
+        </w:rPr>
+        <w:t>++</w:t>
+      </w:r>
+    </w:p>
+    <w:p>
+      <w:pPr>
+        <w:spacing w:after="0"/>
+        <w:rPr>
+          <w:lang w:val="en-US"/>
+        </w:rPr>
+      </w:pPr>
+      <w:r>
+        <w:rPr>
+          <w:lang w:val="en-US"/>
+        </w:rPr>
+        <w:tab/>
+      </w:r>
+      <w:r>
+        <w:rPr>
+          <w:lang w:val="en-US"/>
+        </w:rPr>
+        <w:tab/>
+      </w:r>
+      <w:r>
+        <w:rPr>
+          <w:lang w:val="en-US"/>
+        </w:rPr>
+        <w:t>}</w:t>
+      </w:r>
+    </w:p>
+    <w:p>
+      <w:pPr>
+        <w:spacing w:after="0"/>
+        <w:rPr>
+          <w:lang w:val="en-US"/>
+        </w:rPr>
+      </w:pPr>
+      <w:r>
+        <w:rPr>
+          <w:lang w:val="en-US"/>
+        </w:rPr>
+        <w:tab/>
+      </w:r>
+      <w:r>
+        <w:rPr>
+          <w:lang w:val="en-US"/>
+        </w:rPr>
+        <w:tab/>
+      </w:r>
+      <w:r>
+        <w:rPr>
+          <w:i/>
+          <w:iCs/>
+          <w:lang w:val="en-US"/>
+        </w:rPr>
+        <w:t>num</w:t>
+      </w:r>
+      <w:r>
+        <w:rPr>
+          <w:lang w:val="en-US"/>
+        </w:rPr>
+        <w:t>++</w:t>
+      </w:r>
+    </w:p>
+    <w:p>
+      <w:pPr>
+        <w:spacing w:after="0"/>
+        <w:rPr>
+          <w:lang w:val="en-US"/>
+        </w:rPr>
+      </w:pPr>
+      <w:r>
+        <w:rPr>
+          <w:lang w:val="en-US"/>
+        </w:rPr>
+        <w:lastRenderedPageBreak/>
+        <w:tab/>
+        <w:t>}</w:t>
+      </w:r>
+    </w:p>
+    <w:p>
+      <w:pPr>
+        <w:spacing w:after="0"/>
+        <w:rPr>
+          <w:lang w:val="en-US"/>
+        </w:rPr>
+      </w:pPr>
+      <w:r>
+        <w:rPr>
+          <w:lang w:val="en-US"/>
+        </w:rPr>
+        <w:tab/>
+        <w:t>Print new line</w:t>
+      </w:r>
+    </w:p>
+    <w:p>
+      <w:pPr>
+        <w:spacing w:after="0"/>
+        <w:rPr>
+          <w:lang w:val="en-US"/>
+        </w:rPr>
+      </w:pPr>
+      <w:r>
+        <w:rPr>
+          <w:lang w:val="en-US"/>
+        </w:rPr>
+        <w:tab/>
+      </w:r>
+      <w:r>
+        <w:rPr>
+          <w:i/>
+          <w:iCs/>
+          <w:lang w:val="en-US"/>
+        </w:rPr>
+        <w:t>lineCount</w:t>
+      </w:r>
+      <w:r>
+        <w:rPr>
+          <w:lang w:val="en-US"/>
+        </w:rPr>
+        <w:t xml:space="preserve"> = 0</w:t>
+      </w:r>
+    </w:p>
+    <w:p>
+      <w:pPr>
+        <w:spacing w:after="0"/>
+        <w:rPr>
+          <w:lang w:val="en-US"/>
+        </w:rPr>
+      </w:pPr>
+      <w:r>
+        <w:rPr>
+          <w:lang w:val="en-US"/>
+        </w:rPr>
+        <w:t>}</w:t>
+      </w:r>
+    </w:p>
+    <w:p>
+      <w:pPr>
+        <w:spacing w:after="0"/>
+        <w:rPr>
+          <w:lang w:val="en-US"/>
+        </w:rPr>
+      </w:pPr>
+    </w:p>
+    <w:p>
+      <w:pPr>
+        <w:spacing w:after="0"/>
+        <w:rPr>
+          <w:lang w:val="en-US"/>
+        </w:rPr>
+      </w:pPr>
+      <w:r>
+        <w:rPr>
+          <w:lang w:val="en-US"/>
+        </w:rPr>
+        <w:t>(</w:t>
+      </w:r>
+      <w:r>
+        <w:rPr>
+          <w:i/>
+          <w:iCs/>
+          <w:lang w:val="en-US"/>
+        </w:rPr>
+        <w:t>isPrime</w:t>
+      </w:r>
+      <w:r>
+        <w:rPr>
+          <w:lang w:val="en-US"/>
+        </w:rPr>
+        <w:t xml:space="preserve">, </w:t>
+      </w:r>
+      <w:r>
+        <w:rPr>
+          <w:lang w:val="en-US"/>
+        </w:rPr>
+        <w:t>parameters</w:t>
+      </w:r>
+      <w:r>
+        <w:rPr>
+          <w:lang w:val="en-US"/>
+        </w:rPr>
+        <w:t xml:space="preserve">: integer </w:t>
+      </w:r>
+      <w:r>
+        <w:rPr>
+          <w:i/>
+          <w:iCs/>
+          <w:lang w:val="en-US"/>
+        </w:rPr>
+        <w:t>num</w:t>
+      </w:r>
+      <w:r>
+        <w:rPr>
+          <w:lang w:val="en-US"/>
+        </w:rPr>
+        <w:t>)</w:t>
+      </w:r>
+    </w:p>
+    <w:p>
+      <w:pPr>
+        <w:spacing w:after="0"/>
+        <w:rPr>
+          <w:lang w:val="en-US"/>
+        </w:rPr>
+      </w:pPr>
+      <w:r>
+        <w:rPr>
+          <w:lang w:val="en-US"/>
+        </w:rPr>
+        <w:t>Set</w:t>
+      </w:r>
+      <w:r>
+        <w:rPr>
+          <w:lang w:val="en-US"/>
+        </w:rPr>
+        <w:t xml:space="preserve"> integer</w:t>
+      </w:r>
+      <w:r>
+        <w:rPr>
+          <w:lang w:val="en-US"/>
+        </w:rPr>
+        <w:t xml:space="preserve"> </w:t>
+      </w:r>
+      <w:r>
+        <w:rPr>
+          <w:i/>
+          <w:iCs/>
+          <w:lang w:val="en-US"/>
+        </w:rPr>
+        <w:t>i</w:t>
+      </w:r>
+      <w:r>
+        <w:rPr>
+          <w:lang w:val="en-US"/>
+        </w:rPr>
+        <w:t xml:space="preserve"> = 2</w:t>
+      </w:r>
+    </w:p>
+    <w:p>
+      <w:pPr>
+        <w:spacing w:after="0"/>
+        <w:rPr>
+          <w:lang w:val="en-US"/>
+        </w:rPr>
+      </w:pPr>
+      <w:r>
+        <w:rPr>
+          <w:lang w:val="en-US"/>
+        </w:rPr>
+        <w:t xml:space="preserve">While ( </w:t>
+      </w:r>
+      <w:r>
+        <w:rPr>
+          <w:i/>
+          <w:iCs/>
+          <w:lang w:val="en-US"/>
+        </w:rPr>
+        <w:t>i</w:t>
+      </w:r>
+      <w:r>
+        <w:rPr>
+          <w:lang w:val="en-US"/>
+        </w:rPr>
+        <w:t xml:space="preserve">  &lt; </w:t>
+      </w:r>
+      <w:r>
+        <w:rPr>
+          <w:i/>
+          <w:iCs/>
+          <w:lang w:val="en-US"/>
+        </w:rPr>
+        <w:t>num</w:t>
+      </w:r>
+      <w:r>
+        <w:rPr>
+          <w:lang w:val="en-US"/>
+        </w:rPr>
+        <w:t xml:space="preserve"> )</w:t>
+      </w:r>
+    </w:p>
+    <w:p>
+      <w:pPr>
+        <w:spacing w:after="0"/>
+        <w:rPr>
+          <w:lang w:val="en-US"/>
+        </w:rPr>
+      </w:pPr>
+      <w:r>
+        <w:rPr>
+          <w:lang w:val="en-US"/>
+        </w:rPr>
+        <w:t>{</w:t>
+      </w:r>
+    </w:p>
+    <w:p>
+      <w:pPr>
+        <w:spacing w:after="0"/>
+        <w:rPr>
+          <w:lang w:val="en-US"/>
+        </w:rPr>
+      </w:pPr>
+      <w:r>
+        <w:rPr>
+          <w:lang w:val="en-US"/>
+        </w:rPr>
+        <w:tab/>
+        <w:t xml:space="preserve">If ( </w:t>
+      </w:r>
+      <w:r>
+        <w:rPr>
+          <w:i/>
+          <w:iCs/>
+          <w:lang w:val="en-US"/>
+        </w:rPr>
+        <w:t>num</w:t>
+      </w:r>
+      <w:r>
+        <w:rPr>
+          <w:lang w:val="en-US"/>
+        </w:rPr>
+        <w:t xml:space="preserve"> % </w:t>
+      </w:r>
+      <w:r>
+        <w:rPr>
+          <w:i/>
+          <w:iCs/>
+          <w:lang w:val="en-US"/>
+        </w:rPr>
+        <w:t>i</w:t>
+      </w:r>
+      <w:r>
+        <w:rPr>
+          <w:lang w:val="en-US"/>
+        </w:rPr>
+        <w:t xml:space="preserve"> == 0 ) is true then</w:t>
+      </w:r>
+    </w:p>
+    <w:p>
+      <w:pPr>
+        <w:spacing w:after="0"/>
+        <w:rPr>
+          <w:lang w:val="en-US"/>
+        </w:rPr>
+      </w:pPr>
+      <w:r>
+        <w:rPr>
+          <w:lang w:val="en-US"/>
+        </w:rPr>
+        <w:tab/>
+        <w:t>{</w:t>
+      </w:r>
+    </w:p>
+    <w:p>
+      <w:pPr>
+        <w:spacing w:after="0"/>
+        <w:rPr>
+          <w:lang w:val="en-US"/>
+        </w:rPr>
+      </w:pPr>
+      <w:r>
+        <w:rPr>
+          <w:lang w:val="en-US"/>
+        </w:rPr>
+        <w:tab/>
+      </w:r>
+      <w:r>
+        <w:rPr>
+          <w:lang w:val="en-US"/>
+        </w:rPr>
+        <w:tab/>
+        <w:t>Return false</w:t>
+      </w:r>
+      <w:r>
+        <w:rPr>
+          <w:lang w:val="en-US"/>
+        </w:rPr>
+        <w:tab/>
+      </w:r>
+    </w:p>
+    <w:p>
+      <w:pPr>
+        <w:spacing w:after="0"/>
+        <w:ind w:firstLine="720"/>
+        <w:rPr>
+          <w:lang w:val="en-US"/>
+        </w:rPr>
+      </w:pPr>
+      <w:r>
+        <w:rPr>
+          <w:lang w:val="en-US"/>
+        </w:rPr>
+        <w:t>}</w:t>
+      </w:r>
+    </w:p>
+    <w:p>
+      <w:pPr>
+        <w:spacing w:after="0"/>
+        <w:ind w:firstLine="720"/>
+        <w:rPr>
+          <w:lang w:val="en-US"/>
+        </w:rPr>
+      </w:pPr>
+      <w:r>
+        <w:rPr>
+          <w:i/>
+          <w:iCs/>
+          <w:lang w:val="en-US"/>
+        </w:rPr>
+        <w:t>i</w:t>
+      </w:r>
+      <w:r>
+        <w:rPr>
+          <w:lang w:val="en-US"/>
+        </w:rPr>
+        <w:t>++</w:t>
+      </w:r>
+    </w:p>
+    <w:p>
+      <w:pPr>
+        <w:spacing w:after="0"/>
+        <w:rPr>
+          <w:lang w:val="en-US"/>
+        </w:rPr>
+      </w:pPr>
+      <w:r>
+        <w:rPr>
+          <w:lang w:val="en-US"/>
+        </w:rPr>
+        <w:t>}</w:t>
+      </w:r>
+    </w:p>
+    <w:p>
+      <w:pPr>
+        <w:spacing w:after="0"/>
+        <w:rPr>
+          <w:lang w:val="en-US"/>
+        </w:rPr>
+      </w:pPr>
+      <w:r>
+        <w:rPr>
+          <w:lang w:val="en-US"/>
+        </w:rPr>
+        <w:t>Return true</w:t>
+      </w:r>
+    </w:p>
+    <w:p>
+      <w:pPr>
+        <w:spacing w:after="0"/>
+        <w:rPr>
+          <w:lang w:val="en-US"/>
+        </w:rPr>
+      </w:pPr>
+    </w:p>
+    <w:p>
+      <w:pPr>
+        <w:spacing w:after="0"/>
+        <w:rPr>
+          <w:lang w:val="en-US"/>
+        </w:rPr>
+      </w:pPr>
+      <w:r>
+        <w:rPr>
+          <w:lang w:val="en-US"/>
+        </w:rPr>
+        <w:t>(</w:t>
+      </w:r>
+      <w:r>
+        <w:rPr>
+          <w:i/>
+          <w:iCs/>
+          <w:lang w:val="en-US"/>
+        </w:rPr>
+        <w:t>isPalindrome</w:t>
+      </w:r>
+      <w:r>
+        <w:rPr>
+          <w:lang w:val="en-US"/>
+        </w:rPr>
+        <w:t xml:space="preserve">, </w:t>
+      </w:r>
+      <w:r>
+        <w:rPr>
+          <w:lang w:val="en-US"/>
+        </w:rPr>
+        <w:t>parameters</w:t>
+      </w:r>
+      <w:r>
+        <w:rPr>
+          <w:lang w:val="en-US"/>
+        </w:rPr>
+        <w:t xml:space="preserve">: integer </w:t>
+      </w:r>
+      <w:r>
+        <w:rPr>
+          <w:i/>
+          <w:iCs/>
+          <w:lang w:val="en-US"/>
+        </w:rPr>
+        <w:t>num</w:t>
+      </w:r>
+      <w:r>
+        <w:rPr>
+          <w:lang w:val="en-US"/>
+        </w:rPr>
+        <w:t>)</w:t>
+      </w:r>
+    </w:p>
+    <w:p>
+      <w:pPr>
+        <w:spacing w:after="0"/>
+        <w:rPr>
+          <w:lang w:val="en-US"/>
+        </w:rPr>
+      </w:pPr>
+      <w:r>
+        <w:rPr>
+          <w:lang w:val="en-US"/>
+        </w:rPr>
+        <w:t xml:space="preserve">Set integer </w:t>
+      </w:r>
+      <w:r>
+        <w:rPr>
+          <w:i/>
+          <w:iCs/>
+          <w:lang w:val="en-US"/>
+        </w:rPr>
+        <w:t>normalNum</w:t>
+      </w:r>
+      <w:r>
+        <w:rPr>
+          <w:lang w:val="en-US"/>
+        </w:rPr>
+        <w:t xml:space="preserve"> = </w:t>
+      </w:r>
+      <w:r>
+        <w:rPr>
+          <w:i/>
+          <w:iCs/>
+          <w:lang w:val="en-US"/>
+        </w:rPr>
+        <w:t>num</w:t>
+      </w:r>
+    </w:p>
+    <w:p>
+      <w:pPr>
+        <w:spacing w:after="0"/>
+        <w:rPr>
+          <w:lang w:val="en-US"/>
+        </w:rPr>
+      </w:pPr>
+      <w:r>
+        <w:rPr>
+          <w:lang w:val="en-US"/>
+        </w:rPr>
+        <w:t xml:space="preserve">Set integer </w:t>
+      </w:r>
+      <w:r>
+        <w:rPr>
+          <w:i/>
+          <w:iCs/>
+          <w:lang w:val="en-US"/>
+        </w:rPr>
+        <w:t>reverseNum</w:t>
+      </w:r>
+      <w:r>
+        <w:rPr>
+          <w:lang w:val="en-US"/>
+        </w:rPr>
+        <w:t xml:space="preserve"> = 0</w:t>
+      </w:r>
+    </w:p>
+    <w:p>
+      <w:pPr>
+        <w:spacing w:after="0"/>
+        <w:rPr>
+          <w:lang w:val="en-US"/>
+        </w:rPr>
+      </w:pPr>
+      <w:r>
+        <w:rPr>
+          <w:lang w:val="en-US"/>
+        </w:rPr>
+        <w:t xml:space="preserve">While ( </w:t>
+      </w:r>
+      <w:r>
+        <w:rPr>
+          <w:i/>
+          <w:iCs/>
+          <w:lang w:val="en-US"/>
+        </w:rPr>
+        <w:t>normalNum</w:t>
+      </w:r>
+      <w:r>
+        <w:rPr>
+          <w:lang w:val="en-US"/>
+        </w:rPr>
+        <w:t xml:space="preserve"> &gt; 0 )</w:t>
+      </w:r>
+    </w:p>
+    <w:p>
+      <w:pPr>
+        <w:spacing w:after="0"/>
+        <w:rPr>
+          <w:lang w:val="en-US"/>
+        </w:rPr>
+      </w:pPr>
+      <w:r>
+        <w:rPr>
+          <w:lang w:val="en-US"/>
+        </w:rPr>
+        <w:t>{</w:t>
+      </w:r>
+    </w:p>
+    <w:p>
+      <w:pPr>
+        <w:spacing w:after="0"/>
+        <w:rPr>
+          <w:lang w:val="en-US"/>
+        </w:rPr>
+      </w:pPr>
+      <w:r>
+        <w:rPr>
+          <w:lang w:val="en-US"/>
+        </w:rPr>
+        <w:tab/>
+      </w:r>
+      <w:r>
+        <w:rPr>
+          <w:i/>
+          <w:iCs/>
+          <w:lang w:val="en-US"/>
+        </w:rPr>
+        <w:t>reverseNum</w:t>
+      </w:r>
+      <w:r>
+        <w:rPr>
+          <w:lang w:val="en-US"/>
+        </w:rPr>
+        <w:t xml:space="preserve"> = (</w:t>
+      </w:r>
+      <w:r>
+        <w:rPr>
+          <w:i/>
+          <w:iCs/>
+          <w:lang w:val="en-US"/>
+        </w:rPr>
+        <w:t>reverseNum</w:t>
+      </w:r>
+      <w:r>
+        <w:rPr>
+          <w:lang w:val="en-US"/>
+        </w:rPr>
+        <w:t xml:space="preserve"> * 10 + </w:t>
+      </w:r>
+      <w:r>
+        <w:rPr>
+          <w:i/>
+          <w:iCs/>
+          <w:lang w:val="en-US"/>
+        </w:rPr>
+        <w:t>normalNum</w:t>
+      </w:r>
+      <w:r>
+        <w:rPr>
+          <w:lang w:val="en-US"/>
+        </w:rPr>
+        <w:t>) % 10</w:t>
+      </w:r>
+    </w:p>
+    <w:p>
+      <w:pPr>
+        <w:spacing w:after="0"/>
+        <w:rPr>
+          <w:lang w:val="en-US"/>
+        </w:rPr>
+      </w:pPr>
+      <w:r>
+        <w:rPr>
+          <w:lang w:val="en-US"/>
+        </w:rPr>
+        <w:tab/>
+      </w:r>
+      <w:r>
+        <w:rPr>
+          <w:i/>
+          <w:iCs/>
+          <w:lang w:val="en-US"/>
+        </w:rPr>
+        <w:t>normalNum</w:t>
+      </w:r>
+      <w:r>
+        <w:rPr>
+          <w:lang w:val="en-US"/>
+        </w:rPr>
+        <w:t xml:space="preserve"> /= 10</w:t>
+      </w:r>
+    </w:p>
+    <w:p>
+      <w:pPr>
+        <w:spacing w:after="0"/>
+        <w:rPr>
+          <w:lang w:val="en-US"/>
+        </w:rPr>
+      </w:pPr>
+      <w:r>
+        <w:rPr>
+          <w:lang w:val="en-US"/>
+        </w:rPr>
+        <w:t>}</w:t>
+      </w:r>
+    </w:p>
+    <w:p>
+      <w:pPr>
+        <w:spacing w:after="0"/>
+        <w:rPr>
+          <w:lang w:val="en-US"/>
+        </w:rPr>
+      </w:pPr>
+      <w:r>
+        <w:rPr>
+          <w:lang w:val="en-US"/>
+        </w:rPr>
+        <w:t xml:space="preserve">If ( </w:t>
+      </w:r>
+      <w:r>
+        <w:rPr>
+          <w:i/>
+          <w:iCs/>
+          <w:lang w:val="en-US"/>
+        </w:rPr>
+        <w:t>reverseNum</w:t>
+      </w:r>
+      <w:r>
+        <w:rPr>
+          <w:lang w:val="en-US"/>
+        </w:rPr>
+        <w:t xml:space="preserve"> = num ) is true then</w:t>
+      </w:r>
+    </w:p>
+    <w:p>
+      <w:pPr>
+        <w:spacing w:after="0"/>
+        <w:rPr>
+          <w:lang w:val="en-US"/>
+        </w:rPr>
+      </w:pPr>
+      <w:r>
+        <w:rPr>
+          <w:lang w:val="en-US"/>
+        </w:rPr>
+        <w:t>{</w:t>
+      </w:r>
+    </w:p>
+    <w:p>
+      <w:pPr>
+        <w:spacing w:after="0"/>
+        <w:rPr>
+          <w:lang w:val="en-US"/>
+        </w:rPr>
+      </w:pPr>
+      <w:r>
+        <w:rPr>
+          <w:lang w:val="en-US"/>
+        </w:rPr>
+        <w:tab/>
+        <w:t>Return true</w:t>
+      </w:r>
+    </w:p>
+    <w:p>
+      <w:pPr>
+        <w:spacing w:after="0"/>
+        <w:rPr>
+          <w:lang w:val="en-US"/>
+        </w:rPr>
+      </w:pPr>
+      <w:r>
+        <w:rPr>
+          <w:lang w:val="en-US"/>
+        </w:rPr>
+        <w:t>}</w:t>
+      </w:r>
+    </w:p>
+    <w:p>
+      <w:pPr>
+        <w:spacing w:after="0"/>
+        <w:rPr>
+          <w:lang w:val="en-US"/>
+        </w:rPr>
+      </w:pPr>
+      <w:r>
+        <w:rPr>
+          <w:lang w:val="en-US"/>
+        </w:rPr>
+        <w:t>Return false</w:t>
+      </w:r>
+    </w:p>
+    <w:p>
+      <w:pPr>
+        <w:spacing w:after="0"/>
+        <w:rPr>
+          <w:lang w:val="en-US"/>
+        </w:rPr>
+      </w:pPr>
+    </w:p>
+    <w:p>
+      <w:pPr>
+        <w:rPr>
+          <w:lang w:val="en-US"/>
+        </w:rPr>
+      </w:pPr>
+      <w:r>
+        <w:rPr>
+          <w:lang w:val="en-US"/>
+        </w:rPr>
+        <w:t>END (program name)</w:t>
+      </w:r>
+    </w:p>
+    <w:p>
+      <w:pPr>
         <w:rPr>
           <w:b/>
           <w:bCs/>
           <w:lang w:val="en-US"/>
         </w:rPr>
-        <w:t>Input:</w:t>
-      </w:r>
-      <w:r>
-        <w:rPr>
-          <w:lang w:val="en-US"/>
-        </w:rPr>
-        <w:tab/>
-      </w:r>
-      <w:r>
-        <w:rPr>
-          <w:lang w:val="en-US"/>
-        </w:rPr>
-        <w:tab/>
-        <w:t>…</w:t>
-      </w:r>
-    </w:p>
-    <w:p>
-      <w:pPr>
-        <w:rPr>
-          <w:lang w:val="en-US"/>
-        </w:rPr>
       </w:pPr>
       <w:r>
         <w:rPr>
@@ -1956,181 +4741,62 @@
           <w:bCs/>
           <w:lang w:val="en-US"/>
         </w:rPr>
-        <w:t>Output:</w:t>
-      </w:r>
-      <w:r>
-        <w:rPr>
-          <w:lang w:val="en-US"/>
-        </w:rPr>
-        <w:tab/>
-        <w:t>…</w:t>
-      </w:r>
-    </w:p>
-    <w:p>
-      <w:pPr>
+        <w:t>Test run(s):</w:t>
+      </w:r>
+      <w:r>
         <w:rPr>
           <w:b/>
           <w:bCs/>
           <w:lang w:val="en-US"/>
         </w:rPr>
-      </w:pPr>
-      <w:r>
-        <w:rPr>
-          <w:b/>
-          <w:bCs/>
-          <w:lang w:val="en-US"/>
-        </w:rPr>
-        <w:t>Pseudocode</w:t>
-      </w:r>
-      <w:r>
-        <w:rPr>
-          <w:b/>
-          <w:bCs/>
-          <w:lang w:val="en-US"/>
-        </w:rPr>
-        <w:t>:</w:t>
-      </w:r>
-    </w:p>
-    <w:p>
-      <w:pPr>
-        <w:spacing w:after="0"/>
-        <w:rPr>
-          <w:lang w:val="en-US"/>
-        </w:rPr>
-      </w:pPr>
-      <w:r>
-        <w:rPr>
-          <w:lang w:val="en-US"/>
-        </w:rPr>
-        <w:t>Algorithm (program name)</w:t>
-      </w:r>
-    </w:p>
-    <w:p>
-      <w:pPr>
-        <w:spacing w:after="0"/>
-        <w:rPr>
-          <w:lang w:val="en-US"/>
-        </w:rPr>
-      </w:pPr>
-      <w:r>
-        <w:rPr>
-          <w:lang w:val="en-US"/>
-        </w:rPr>
-        <w:t>START</w:t>
-      </w:r>
-    </w:p>
-    <w:p>
-      <w:pPr>
-        <w:pStyle w:val="ListParagraph"/>
-        <w:numPr>
-          <w:ilvl w:val="0"/>
-          <w:numId w:val="3"/>
-        </w:numPr>
-        <w:spacing w:after="0"/>
-        <w:rPr>
-          <w:lang w:val="en-US"/>
-        </w:rPr>
-      </w:pPr>
-      <w:r>
-        <w:rPr>
-          <w:lang w:val="en-US"/>
-        </w:rPr>
-        <w:t>Step 1</w:t>
-      </w:r>
-    </w:p>
-    <w:p>
-      <w:pPr>
-        <w:pStyle w:val="ListParagraph"/>
-        <w:numPr>
-          <w:ilvl w:val="0"/>
-          <w:numId w:val="3"/>
-        </w:numPr>
-        <w:spacing w:after="0"/>
-        <w:rPr>
-          <w:lang w:val="en-US"/>
-        </w:rPr>
-      </w:pPr>
-      <w:r>
-        <w:rPr>
-          <w:lang w:val="en-US"/>
-        </w:rPr>
-        <w:t>.</w:t>
-      </w:r>
-    </w:p>
-    <w:p>
-      <w:pPr>
-        <w:pStyle w:val="ListParagraph"/>
-        <w:numPr>
-          <w:ilvl w:val="0"/>
-          <w:numId w:val="3"/>
-        </w:numPr>
-        <w:spacing w:after="0"/>
-        <w:rPr>
-          <w:lang w:val="en-US"/>
-        </w:rPr>
-      </w:pPr>
-      <w:r>
-        <w:rPr>
-          <w:lang w:val="en-US"/>
-        </w:rPr>
-        <w:t>.</w:t>
-      </w:r>
-    </w:p>
-    <w:p>
-      <w:pPr>
-        <w:pStyle w:val="ListParagraph"/>
-        <w:numPr>
-          <w:ilvl w:val="0"/>
-          <w:numId w:val="3"/>
-        </w:numPr>
-        <w:spacing w:after="0"/>
-        <w:rPr>
-          <w:lang w:val="en-US"/>
-        </w:rPr>
-      </w:pPr>
-      <w:r>
-        <w:rPr>
-          <w:lang w:val="en-US"/>
-        </w:rPr>
-        <w:t>.</w:t>
-      </w:r>
-    </w:p>
-    <w:p>
-      <w:pPr>
-        <w:rPr>
-          <w:lang w:val="en-US"/>
-        </w:rPr>
-      </w:pPr>
-      <w:r>
-        <w:rPr>
-          <w:lang w:val="en-US"/>
-        </w:rPr>
-        <w:t>END (program name)</w:t>
-      </w:r>
-    </w:p>
-    <w:p>
-      <w:pPr>
-        <w:rPr>
-          <w:b/>
-          <w:bCs/>
-          <w:lang w:val="en-US"/>
-        </w:rPr>
-      </w:pPr>
-      <w:r>
-        <w:rPr>
-          <w:b/>
-          <w:bCs/>
-          <w:lang w:val="en-US"/>
-        </w:rPr>
-        <w:t>Test run(s):</w:t>
-      </w:r>
-      <w:r>
-        <w:rPr>
-          <w:b/>
-          <w:bCs/>
-          <w:lang w:val="en-US"/>
-        </w:rPr>
-        <w:tab/>
+        <w:tab/>
+      </w:r>
+    </w:p>
+    <w:p>
+      <w:pPr>
+        <w:rPr>
+          <w:lang w:val="en-US"/>
+        </w:rPr>
+      </w:pPr>
+      <w:r>
+        <w:rPr>
+          <w:lang w:val="en-US"/>
+        </w:rPr>
+        <w:drawing>
+          <wp:inline distT="0" distB="0" distL="0" distR="0" wp14:anchorId="14991DA7" wp14:editId="51133A87">
+            <wp:extent cx="4084674" cy="1691787"/>
+            <wp:effectExtent l="0" t="0" r="0" b="3810"/>
+            <wp:docPr id="1040484772" name="Picture 1" descr="A screenshot of a computer screen&#10;&#10;Description automatically generated with medium confidence"/>
+            <wp:cNvGraphicFramePr>
+              <a:graphicFrameLocks xmlns:a="http://schemas.openxmlformats.org/drawingml/2006/main" noChangeAspect="1"/>
+            </wp:cNvGraphicFramePr>
+            <a:graphic xmlns:a="http://schemas.openxmlformats.org/drawingml/2006/main">
+              <a:graphicData uri="http://schemas.openxmlformats.org/drawingml/2006/picture">
+                <pic:pic xmlns:pic="http://schemas.openxmlformats.org/drawingml/2006/picture">
+                  <pic:nvPicPr>
+                    <pic:cNvPr id="1040484772" name="Picture 1" descr="A screenshot of a computer screen&#10;&#10;Description automatically generated with medium confidence"/>
+                    <pic:cNvPicPr/>
+                  </pic:nvPicPr>
+                  <pic:blipFill>
+                    <a:blip r:embed="rId12"/>
+                    <a:stretch>
+                      <a:fillRect/>
+                    </a:stretch>
+                  </pic:blipFill>
+                  <pic:spPr>
+                    <a:xfrm>
+                      <a:off x="0" y="0"/>
+                      <a:ext cx="4084674" cy="1691787"/>
+                    </a:xfrm>
+                    <a:prstGeom prst="rect">
+                      <a:avLst/>
+                    </a:prstGeom>
+                  </pic:spPr>
+                </pic:pic>
+              </a:graphicData>
+            </a:graphic>
+          </wp:inline>
+        </w:drawing>
       </w:r>
     </w:p>
     <w:p>
@@ -2144,6 +4810,7 @@
         <w:rPr>
           <w:lang w:val="en-US"/>
         </w:rPr>
+        <w:lastRenderedPageBreak/>
         <w:t>Q1 – Question 1</w:t>
       </w:r>
     </w:p>
@@ -2483,7 +5150,6 @@
           <w:bCs/>
           <w:lang w:val="en-US"/>
         </w:rPr>
-        <w:lastRenderedPageBreak/>
         <w:t>Test run(s):</w:t>
       </w:r>
       <w:r>

</xml_diff>

<commit_message>
worked on asgn3 exercise 4
</commit_message>
<xml_diff>
--- a/asgn3/answers.docx
+++ b/asgn3/answers.docx
@@ -4760,6 +4760,7 @@
       </w:pPr>
       <w:r>
         <w:rPr>
+          <w:noProof/>
           <w:lang w:val="en-US"/>
         </w:rPr>
         <w:drawing>
@@ -4811,7 +4812,7 @@
           <w:lang w:val="en-US"/>
         </w:rPr>
         <w:lastRenderedPageBreak/>
-        <w:t>Q1 – Question 1</w:t>
+        <w:t>Exercise 4</w:t>
       </w:r>
     </w:p>
     <w:p>
@@ -4825,7 +4826,13 @@
         <w:rPr>
           <w:lang w:val="en-US"/>
         </w:rPr>
-        <w:t>Program (program name)</w:t>
+        <w:t xml:space="preserve">Program </w:t>
+      </w:r>
+      <w:r>
+        <w:rPr>
+          <w:lang w:val="en-US"/>
+        </w:rPr>
+        <w:t>RSPGame</w:t>
       </w:r>
     </w:p>
     <w:p>
@@ -4847,11 +4854,17 @@
           <w:lang w:val="en-US"/>
         </w:rPr>
         <w:tab/>
-        <w:t>(file’s relative path)</w:t>
-      </w:r>
-    </w:p>
-    <w:p>
-      <w:pPr>
+      </w:r>
+      <w:r>
+        <w:rPr>
+          <w:lang w:val="en-US"/>
+        </w:rPr>
+        <w:t>RSPGame.java</w:t>
+      </w:r>
+    </w:p>
+    <w:p>
+      <w:pPr>
+        <w:ind w:left="1440" w:hanging="1440"/>
         <w:rPr>
           <w:lang w:val="en-US"/>
         </w:rPr>
@@ -4869,7 +4882,13 @@
           <w:lang w:val="en-US"/>
         </w:rPr>
         <w:tab/>
-        <w:t>To have a sample from which to create external documentation.</w:t>
+        <w:t xml:space="preserve">To </w:t>
+      </w:r>
+      <w:r>
+        <w:rPr>
+          <w:lang w:val="en-US"/>
+        </w:rPr>
+        <w:t>allow the user to play rock, scissors, paper game against the computer to the best of 5.</w:t>
       </w:r>
     </w:p>
     <w:p>
@@ -4891,11 +4910,17 @@
           <w:lang w:val="en-US"/>
         </w:rPr>
         <w:tab/>
-        <w:t>(list of imported packages)</w:t>
-      </w:r>
-    </w:p>
-    <w:p>
-      <w:pPr>
+      </w:r>
+      <w:r>
+        <w:rPr>
+          <w:lang w:val="en-US"/>
+        </w:rPr>
+        <w:t>java.util.Scanner</w:t>
+      </w:r>
+    </w:p>
+    <w:p>
+      <w:pPr>
+        <w:ind w:left="1440" w:hanging="1440"/>
         <w:rPr>
           <w:lang w:val="en-US"/>
         </w:rPr>
@@ -4913,7 +4938,12 @@
           <w:lang w:val="en-US"/>
         </w:rPr>
         <w:tab/>
-        <w:t>(input it can’t handle, list of possible error messages, round-off error)</w:t>
+      </w:r>
+      <w:r>
+        <w:rPr>
+          <w:lang w:val="en-US"/>
+        </w:rPr>
+        <w:t>The program will display an error message if the input is less than 0 or more than 2. And will prompt again until the input is correct.</w:t>
       </w:r>
     </w:p>
     <w:p>
@@ -4928,20 +4958,25 @@
           <w:bCs/>
           <w:lang w:val="en-US"/>
         </w:rPr>
-        <w:t>Bugs:</w:t>
-      </w:r>
-      <w:r>
-        <w:rPr>
-          <w:lang w:val="en-US"/>
-        </w:rPr>
-        <w:tab/>
-      </w:r>
-      <w:r>
-        <w:rPr>
-          <w:lang w:val="en-US"/>
-        </w:rPr>
-        <w:tab/>
-        <w:t>(list of unfixed bugs)</w:t>
+        <w:t>Input:</w:t>
+      </w:r>
+      <w:r>
+        <w:rPr>
+          <w:lang w:val="en-US"/>
+        </w:rPr>
+        <w:tab/>
+      </w:r>
+      <w:r>
+        <w:rPr>
+          <w:lang w:val="en-US"/>
+        </w:rPr>
+        <w:tab/>
+      </w:r>
+      <w:r>
+        <w:rPr>
+          <w:lang w:val="en-US"/>
+        </w:rPr>
+        <w:t>An integer number between 0 and 2 (inclusive). To represent the shape selected.</w:t>
       </w:r>
     </w:p>
     <w:p>
@@ -4956,217 +4991,2429 @@
           <w:bCs/>
           <w:lang w:val="en-US"/>
         </w:rPr>
-        <w:t>Input:</w:t>
-      </w:r>
-      <w:r>
-        <w:rPr>
-          <w:lang w:val="en-US"/>
-        </w:rPr>
-        <w:tab/>
-      </w:r>
-      <w:r>
-        <w:rPr>
-          <w:lang w:val="en-US"/>
-        </w:rPr>
-        <w:tab/>
-        <w:t>…</w:t>
-      </w:r>
-    </w:p>
-    <w:p>
-      <w:pPr>
-        <w:rPr>
-          <w:lang w:val="en-US"/>
-        </w:rPr>
-      </w:pPr>
-      <w:r>
+        <w:t>Output:</w:t>
+      </w:r>
+      <w:r>
+        <w:rPr>
+          <w:lang w:val="en-US"/>
+        </w:rPr>
+        <w:tab/>
+      </w:r>
+      <w:r>
+        <w:rPr>
+          <w:lang w:val="en-US"/>
+        </w:rPr>
+        <w:t>A string message informing the user of the result of the game.</w:t>
+      </w:r>
+    </w:p>
+    <w:p>
+      <w:pPr>
         <w:rPr>
           <w:b/>
           <w:bCs/>
           <w:lang w:val="en-US"/>
         </w:rPr>
-        <w:t>Output:</w:t>
-      </w:r>
-      <w:r>
-        <w:rPr>
-          <w:lang w:val="en-US"/>
-        </w:rPr>
-        <w:tab/>
-        <w:t>…</w:t>
-      </w:r>
-    </w:p>
-    <w:p>
-      <w:pPr>
+      </w:pPr>
+      <w:r>
         <w:rPr>
           <w:b/>
           <w:bCs/>
           <w:lang w:val="en-US"/>
         </w:rPr>
-      </w:pPr>
+        <w:t>Pseudocode</w:t>
+      </w:r>
       <w:r>
         <w:rPr>
           <w:b/>
           <w:bCs/>
           <w:lang w:val="en-US"/>
         </w:rPr>
-        <w:t>Pseudocode</w:t>
-      </w:r>
-      <w:r>
+        <w:t>:</w:t>
+      </w:r>
+    </w:p>
+    <w:p>
+      <w:pPr>
+        <w:spacing w:after="0"/>
+        <w:rPr>
+          <w:lang w:val="en-US"/>
+        </w:rPr>
+      </w:pPr>
+      <w:r>
+        <w:rPr>
+          <w:lang w:val="en-US"/>
+        </w:rPr>
+        <w:t xml:space="preserve">Algorithm </w:t>
+      </w:r>
+      <w:r>
+        <w:rPr>
+          <w:lang w:val="en-US"/>
+        </w:rPr>
+        <w:t>RSPGame</w:t>
+      </w:r>
+    </w:p>
+    <w:p>
+      <w:pPr>
+        <w:spacing w:after="0"/>
+        <w:rPr>
+          <w:lang w:val="en-US"/>
+        </w:rPr>
+      </w:pPr>
+      <w:r>
+        <w:rPr>
+          <w:lang w:val="en-US"/>
+        </w:rPr>
+        <w:t>START</w:t>
+      </w:r>
+    </w:p>
+    <w:p>
+      <w:pPr>
+        <w:spacing w:after="0"/>
+        <w:rPr>
+          <w:lang w:val="en-US"/>
+        </w:rPr>
+      </w:pPr>
+    </w:p>
+    <w:p>
+      <w:pPr>
+        <w:spacing w:after="0"/>
+        <w:rPr>
+          <w:lang w:val="en-US"/>
+        </w:rPr>
+      </w:pPr>
+      <w:r>
+        <w:rPr>
+          <w:lang w:val="en-US"/>
+        </w:rPr>
+        <w:t>(</w:t>
+      </w:r>
+      <w:r>
+        <w:rPr>
+          <w:i/>
+          <w:iCs/>
+          <w:lang w:val="en-US"/>
+        </w:rPr>
+        <w:t>main</w:t>
+      </w:r>
+      <w:r>
+        <w:rPr>
+          <w:lang w:val="en-US"/>
+        </w:rPr>
+        <w:t>)</w:t>
+      </w:r>
+    </w:p>
+    <w:p>
+      <w:pPr>
+        <w:spacing w:after="0"/>
+        <w:rPr>
+          <w:lang w:val="en-US"/>
+        </w:rPr>
+      </w:pPr>
+      <w:r>
+        <w:rPr>
+          <w:lang w:val="en-US"/>
+        </w:rPr>
+        <w:t>playRSP()</w:t>
+      </w:r>
+    </w:p>
+    <w:p>
+      <w:pPr>
+        <w:spacing w:after="0"/>
+        <w:rPr>
+          <w:lang w:val="en-US"/>
+        </w:rPr>
+      </w:pPr>
+    </w:p>
+    <w:p>
+      <w:pPr>
+        <w:spacing w:after="0"/>
+        <w:rPr>
+          <w:lang w:val="en-US"/>
+        </w:rPr>
+      </w:pPr>
+      <w:r>
+        <w:rPr>
+          <w:lang w:val="en-US"/>
+        </w:rPr>
+        <w:t>(</w:t>
+      </w:r>
+      <w:r>
+        <w:rPr>
+          <w:i/>
+          <w:iCs/>
+          <w:lang w:val="en-US"/>
+        </w:rPr>
+        <w:t>playRSP</w:t>
+      </w:r>
+      <w:r>
+        <w:rPr>
+          <w:lang w:val="en-US"/>
+        </w:rPr>
+        <w:t>)</w:t>
+      </w:r>
+    </w:p>
+    <w:p>
+      <w:pPr>
+        <w:spacing w:after="0"/>
+        <w:rPr>
+          <w:lang w:val="en-US"/>
+        </w:rPr>
+      </w:pPr>
+      <w:r>
+        <w:rPr>
+          <w:lang w:val="en-US"/>
+        </w:rPr>
+        <w:t>Set</w:t>
+      </w:r>
+      <w:r>
+        <w:rPr>
+          <w:lang w:val="en-US"/>
+        </w:rPr>
+        <w:t xml:space="preserve"> integer</w:t>
+      </w:r>
+      <w:r>
+        <w:rPr>
+          <w:lang w:val="en-US"/>
+        </w:rPr>
+        <w:t xml:space="preserve"> </w:t>
+      </w:r>
+      <w:r>
+        <w:rPr>
+          <w:i/>
+          <w:iCs/>
+          <w:lang w:val="en-US"/>
+        </w:rPr>
+        <w:t>userWins</w:t>
+      </w:r>
+      <w:r>
+        <w:rPr>
+          <w:lang w:val="en-US"/>
+        </w:rPr>
+        <w:t xml:space="preserve"> = 0</w:t>
+      </w:r>
+    </w:p>
+    <w:p>
+      <w:pPr>
+        <w:spacing w:after="0"/>
+        <w:rPr>
+          <w:lang w:val="en-US"/>
+        </w:rPr>
+      </w:pPr>
+      <w:r>
+        <w:rPr>
+          <w:lang w:val="en-US"/>
+        </w:rPr>
+        <w:t>Set</w:t>
+      </w:r>
+      <w:r>
+        <w:rPr>
+          <w:lang w:val="en-US"/>
+        </w:rPr>
+        <w:t xml:space="preserve"> integer</w:t>
+      </w:r>
+      <w:r>
+        <w:rPr>
+          <w:lang w:val="en-US"/>
+        </w:rPr>
+        <w:t xml:space="preserve"> </w:t>
+      </w:r>
+      <w:r>
+        <w:rPr>
+          <w:i/>
+          <w:iCs/>
+          <w:lang w:val="en-US"/>
+        </w:rPr>
+        <w:t>compWins</w:t>
+      </w:r>
+      <w:r>
+        <w:rPr>
+          <w:lang w:val="en-US"/>
+        </w:rPr>
+        <w:t xml:space="preserve"> = 0</w:t>
+      </w:r>
+    </w:p>
+    <w:p>
+      <w:pPr>
+        <w:spacing w:after="0"/>
+        <w:rPr>
+          <w:lang w:val="en-US"/>
+        </w:rPr>
+      </w:pPr>
+      <w:r>
+        <w:rPr>
+          <w:lang w:val="en-US"/>
+        </w:rPr>
+        <w:t>Set</w:t>
+      </w:r>
+      <w:r>
+        <w:rPr>
+          <w:lang w:val="en-US"/>
+        </w:rPr>
+        <w:t xml:space="preserve"> integer</w:t>
+      </w:r>
+      <w:r>
+        <w:rPr>
+          <w:lang w:val="en-US"/>
+        </w:rPr>
+        <w:t xml:space="preserve"> </w:t>
+      </w:r>
+      <w:r>
+        <w:rPr>
+          <w:i/>
+          <w:iCs/>
+          <w:lang w:val="en-US"/>
+        </w:rPr>
+        <w:t>rount</w:t>
+      </w:r>
+      <w:r>
+        <w:rPr>
+          <w:lang w:val="en-US"/>
+        </w:rPr>
+        <w:t xml:space="preserve"> = 1</w:t>
+      </w:r>
+    </w:p>
+    <w:p>
+      <w:pPr>
+        <w:spacing w:after="0"/>
+        <w:rPr>
+          <w:lang w:val="en-US"/>
+        </w:rPr>
+      </w:pPr>
+      <w:r>
+        <w:rPr>
+          <w:lang w:val="en-US"/>
+        </w:rPr>
+        <w:t xml:space="preserve">Set string </w:t>
+      </w:r>
+      <w:r>
+        <w:rPr>
+          <w:i/>
+          <w:iCs/>
+          <w:lang w:val="en-US"/>
+        </w:rPr>
+        <w:t>result</w:t>
+      </w:r>
+    </w:p>
+    <w:p>
+      <w:pPr>
+        <w:spacing w:after="0"/>
+        <w:rPr>
+          <w:lang w:val="en-US"/>
+        </w:rPr>
+      </w:pPr>
+      <w:r>
+        <w:rPr>
+          <w:lang w:val="en-US"/>
+        </w:rPr>
+        <w:t xml:space="preserve">While ( </w:t>
+      </w:r>
+      <w:r>
+        <w:rPr>
+          <w:i/>
+          <w:iCs/>
+          <w:lang w:val="en-US"/>
+        </w:rPr>
+        <w:t>round</w:t>
+      </w:r>
+      <w:r>
+        <w:rPr>
+          <w:lang w:val="en-US"/>
+        </w:rPr>
+        <w:t xml:space="preserve"> &lt;= 5 &amp;&amp; </w:t>
+      </w:r>
+      <w:r>
+        <w:rPr>
+          <w:i/>
+          <w:iCs/>
+          <w:lang w:val="en-US"/>
+        </w:rPr>
+        <w:t>userWins</w:t>
+      </w:r>
+      <w:r>
+        <w:rPr>
+          <w:lang w:val="en-US"/>
+        </w:rPr>
+        <w:t xml:space="preserve"> &lt; 3 &amp;&amp; </w:t>
+      </w:r>
+      <w:r>
+        <w:rPr>
+          <w:i/>
+          <w:iCs/>
+          <w:lang w:val="en-US"/>
+        </w:rPr>
+        <w:t>compWins</w:t>
+      </w:r>
+      <w:r>
+        <w:rPr>
+          <w:lang w:val="en-US"/>
+        </w:rPr>
+        <w:t xml:space="preserve"> &lt; 3 ) is true</w:t>
+      </w:r>
+    </w:p>
+    <w:p>
+      <w:pPr>
+        <w:spacing w:after="0"/>
+        <w:rPr>
+          <w:lang w:val="en-US"/>
+        </w:rPr>
+      </w:pPr>
+      <w:r>
+        <w:rPr>
+          <w:lang w:val="en-US"/>
+        </w:rPr>
+        <w:t>{</w:t>
+      </w:r>
+    </w:p>
+    <w:p>
+      <w:pPr>
+        <w:spacing w:after="0"/>
+        <w:rPr>
+          <w:lang w:val="en-US"/>
+        </w:rPr>
+      </w:pPr>
+      <w:r>
+        <w:rPr>
+          <w:lang w:val="en-US"/>
+        </w:rPr>
+        <w:tab/>
+        <w:t xml:space="preserve">result = </w:t>
+      </w:r>
+      <w:r>
+        <w:rPr>
+          <w:i/>
+          <w:iCs/>
+          <w:lang w:val="en-US"/>
+        </w:rPr>
+        <w:t>playRound</w:t>
+      </w:r>
+      <w:r>
+        <w:rPr>
+          <w:lang w:val="en-US"/>
+        </w:rPr>
+        <w:t>()</w:t>
+      </w:r>
+    </w:p>
+    <w:p>
+      <w:pPr>
+        <w:spacing w:after="0"/>
+        <w:rPr>
+          <w:lang w:val="en-US"/>
+        </w:rPr>
+      </w:pPr>
+      <w:r>
+        <w:rPr>
+          <w:lang w:val="en-US"/>
+        </w:rPr>
+        <w:tab/>
+        <w:t xml:space="preserve">if ( </w:t>
+      </w:r>
+      <w:r>
+        <w:rPr>
+          <w:i/>
+          <w:iCs/>
+          <w:lang w:val="en-US"/>
+        </w:rPr>
+        <w:t>result</w:t>
+      </w:r>
+      <w:r>
+        <w:rPr>
+          <w:lang w:val="en-US"/>
+        </w:rPr>
+        <w:t xml:space="preserve"> = 1 )</w:t>
+      </w:r>
+    </w:p>
+    <w:p>
+      <w:pPr>
+        <w:spacing w:after="0"/>
+        <w:rPr>
+          <w:lang w:val="en-US"/>
+        </w:rPr>
+      </w:pPr>
+      <w:r>
+        <w:rPr>
+          <w:lang w:val="en-US"/>
+        </w:rPr>
+        <w:tab/>
+        <w:t>{</w:t>
+      </w:r>
+    </w:p>
+    <w:p>
+      <w:pPr>
+        <w:spacing w:after="0"/>
+        <w:ind w:firstLine="720"/>
+        <w:rPr>
+          <w:lang w:val="en-US"/>
+        </w:rPr>
+      </w:pPr>
+      <w:r>
+        <w:rPr>
+          <w:lang w:val="en-US"/>
+        </w:rPr>
+        <w:tab/>
+      </w:r>
+      <w:r>
+        <w:rPr>
+          <w:i/>
+          <w:iCs/>
+          <w:lang w:val="en-US"/>
+        </w:rPr>
+        <w:t>userWins</w:t>
+      </w:r>
+      <w:r>
+        <w:rPr>
+          <w:lang w:val="en-US"/>
+        </w:rPr>
+        <w:t>++</w:t>
+      </w:r>
+    </w:p>
+    <w:p>
+      <w:pPr>
+        <w:spacing w:after="0"/>
+        <w:ind w:firstLine="720"/>
+        <w:rPr>
+          <w:lang w:val="en-US"/>
+        </w:rPr>
+      </w:pPr>
+      <w:r>
+        <w:rPr>
+          <w:lang w:val="en-US"/>
+        </w:rPr>
+        <w:t>}</w:t>
+      </w:r>
+    </w:p>
+    <w:p>
+      <w:pPr>
+        <w:spacing w:after="0"/>
+        <w:ind w:firstLine="720"/>
+        <w:rPr>
+          <w:lang w:val="en-US"/>
+        </w:rPr>
+      </w:pPr>
+      <w:r>
+        <w:rPr>
+          <w:lang w:val="en-US"/>
+        </w:rPr>
+        <w:t xml:space="preserve">Else if ( </w:t>
+      </w:r>
+      <w:r>
+        <w:rPr>
+          <w:i/>
+          <w:iCs/>
+          <w:lang w:val="en-US"/>
+        </w:rPr>
+        <w:t>result</w:t>
+      </w:r>
+      <w:r>
+        <w:rPr>
+          <w:lang w:val="en-US"/>
+        </w:rPr>
+        <w:t xml:space="preserve"> = 2 )</w:t>
+      </w:r>
+    </w:p>
+    <w:p>
+      <w:pPr>
+        <w:spacing w:after="0"/>
+        <w:ind w:firstLine="720"/>
+        <w:rPr>
+          <w:lang w:val="en-US"/>
+        </w:rPr>
+      </w:pPr>
+      <w:r>
+        <w:rPr>
+          <w:lang w:val="en-US"/>
+        </w:rPr>
+        <w:t>{</w:t>
+      </w:r>
+    </w:p>
+    <w:p>
+      <w:pPr>
+        <w:spacing w:after="0"/>
+        <w:ind w:firstLine="720"/>
+        <w:rPr>
+          <w:lang w:val="en-US"/>
+        </w:rPr>
+      </w:pPr>
+      <w:r>
+        <w:rPr>
+          <w:lang w:val="en-US"/>
+        </w:rPr>
+        <w:tab/>
+      </w:r>
+      <w:r>
+        <w:rPr>
+          <w:i/>
+          <w:iCs/>
+          <w:lang w:val="en-US"/>
+        </w:rPr>
+        <w:t>compWins</w:t>
+      </w:r>
+      <w:r>
+        <w:rPr>
+          <w:lang w:val="en-US"/>
+        </w:rPr>
+        <w:t>++</w:t>
+      </w:r>
+    </w:p>
+    <w:p>
+      <w:pPr>
+        <w:spacing w:after="0"/>
+        <w:ind w:firstLine="720"/>
+        <w:rPr>
+          <w:lang w:val="en-US"/>
+        </w:rPr>
+      </w:pPr>
+      <w:r>
+        <w:rPr>
+          <w:lang w:val="en-US"/>
+        </w:rPr>
+        <w:t>}</w:t>
+      </w:r>
+    </w:p>
+    <w:p>
+      <w:pPr>
+        <w:spacing w:after="0"/>
+        <w:ind w:firstLine="720"/>
+        <w:rPr>
+          <w:lang w:val="en-US"/>
+        </w:rPr>
+      </w:pPr>
+      <w:r>
+        <w:rPr>
+          <w:i/>
+          <w:iCs/>
+          <w:lang w:val="en-US"/>
+        </w:rPr>
+        <w:t>round</w:t>
+      </w:r>
+      <w:r>
+        <w:rPr>
+          <w:lang w:val="en-US"/>
+        </w:rPr>
+        <w:t>++</w:t>
+      </w:r>
+    </w:p>
+    <w:p>
+      <w:pPr>
+        <w:spacing w:after="0"/>
+        <w:rPr>
+          <w:lang w:val="en-US"/>
+        </w:rPr>
+      </w:pPr>
+      <w:r>
+        <w:rPr>
+          <w:lang w:val="en-US"/>
+        </w:rPr>
+        <w:t>}</w:t>
+      </w:r>
+    </w:p>
+    <w:p>
+      <w:pPr>
+        <w:spacing w:after="0"/>
+        <w:rPr>
+          <w:lang w:val="en-US"/>
+        </w:rPr>
+      </w:pPr>
+      <w:r>
+        <w:rPr>
+          <w:i/>
+          <w:iCs/>
+          <w:lang w:val="en-US"/>
+        </w:rPr>
+        <w:t>displayResult</w:t>
+      </w:r>
+      <w:r>
+        <w:rPr>
+          <w:lang w:val="en-US"/>
+        </w:rPr>
+        <w:t xml:space="preserve">( </w:t>
+      </w:r>
+      <w:r>
+        <w:rPr>
+          <w:i/>
+          <w:iCs/>
+          <w:lang w:val="en-US"/>
+        </w:rPr>
+        <w:t>userWins</w:t>
+      </w:r>
+      <w:r>
+        <w:rPr>
+          <w:lang w:val="en-US"/>
+        </w:rPr>
+        <w:t xml:space="preserve">, </w:t>
+      </w:r>
+      <w:r>
+        <w:rPr>
+          <w:i/>
+          <w:iCs/>
+          <w:lang w:val="en-US"/>
+        </w:rPr>
+        <w:t>compWins</w:t>
+      </w:r>
+      <w:r>
+        <w:rPr>
+          <w:lang w:val="en-US"/>
+        </w:rPr>
+        <w:t xml:space="preserve"> )</w:t>
+      </w:r>
+    </w:p>
+    <w:p>
+      <w:pPr>
+        <w:spacing w:after="0"/>
+        <w:rPr>
+          <w:lang w:val="en-US"/>
+        </w:rPr>
+      </w:pPr>
+    </w:p>
+    <w:p>
+      <w:pPr>
+        <w:spacing w:after="0"/>
+        <w:rPr>
+          <w:lang w:val="en-US"/>
+        </w:rPr>
+      </w:pPr>
+      <w:r>
+        <w:rPr>
+          <w:lang w:val="en-US"/>
+        </w:rPr>
+        <w:t>(</w:t>
+      </w:r>
+      <w:r>
+        <w:rPr>
+          <w:lang w:val="en-US"/>
+        </w:rPr>
+        <w:t>playRound</w:t>
+      </w:r>
+      <w:r>
+        <w:rPr>
+          <w:lang w:val="en-US"/>
+        </w:rPr>
+        <w:t>)</w:t>
+      </w:r>
+    </w:p>
+    <w:p>
+      <w:pPr>
+        <w:spacing w:after="0"/>
+        <w:rPr>
+          <w:lang w:val="en-US"/>
+        </w:rPr>
+      </w:pPr>
+      <w:r>
+        <w:rPr>
+          <w:lang w:val="en-US"/>
+        </w:rPr>
+        <w:t>Set integer userNum</w:t>
+      </w:r>
+    </w:p>
+    <w:p>
+      <w:pPr>
+        <w:spacing w:after="0"/>
+        <w:rPr>
+          <w:lang w:val="en-US"/>
+        </w:rPr>
+      </w:pPr>
+      <w:r>
+        <w:rPr>
+          <w:lang w:val="en-US"/>
+        </w:rPr>
+        <w:t>Set integer compNum</w:t>
+      </w:r>
+    </w:p>
+    <w:p>
+      <w:pPr>
+        <w:spacing w:after="0"/>
+        <w:rPr>
+          <w:lang w:val="en-US"/>
+        </w:rPr>
+      </w:pPr>
+      <w:r>
+        <w:rPr>
+          <w:lang w:val="en-US"/>
+        </w:rPr>
+        <w:t>Set integer result</w:t>
+      </w:r>
+    </w:p>
+    <w:p>
+      <w:pPr>
+        <w:spacing w:after="0"/>
+        <w:rPr>
+          <w:lang w:val="en-US"/>
+        </w:rPr>
+      </w:pPr>
+      <w:r>
+        <w:rPr>
+          <w:i/>
+          <w:iCs/>
+          <w:lang w:val="en-US"/>
+        </w:rPr>
+        <w:t>userNum</w:t>
+      </w:r>
+      <w:r>
+        <w:rPr>
+          <w:lang w:val="en-US"/>
+        </w:rPr>
+        <w:t xml:space="preserve"> = </w:t>
+      </w:r>
+      <w:r>
+        <w:rPr>
+          <w:i/>
+          <w:iCs/>
+          <w:lang w:val="en-US"/>
+        </w:rPr>
+        <w:t>getUserInput</w:t>
+      </w:r>
+      <w:r>
+        <w:rPr>
+          <w:lang w:val="en-US"/>
+        </w:rPr>
+        <w:t>()</w:t>
+      </w:r>
+    </w:p>
+    <w:p>
+      <w:pPr>
+        <w:spacing w:after="0"/>
+        <w:rPr>
+          <w:lang w:val="en-US"/>
+        </w:rPr>
+      </w:pPr>
+      <w:r>
+        <w:rPr>
+          <w:i/>
+          <w:iCs/>
+          <w:lang w:val="en-US"/>
+        </w:rPr>
+        <w:lastRenderedPageBreak/>
+        <w:t>compNum</w:t>
+      </w:r>
+      <w:r>
+        <w:rPr>
+          <w:lang w:val="en-US"/>
+        </w:rPr>
+        <w:t xml:space="preserve"> = </w:t>
+      </w:r>
+      <w:r>
+        <w:rPr>
+          <w:i/>
+          <w:iCs/>
+          <w:lang w:val="en-US"/>
+        </w:rPr>
+        <w:t>getCompInput</w:t>
+      </w:r>
+    </w:p>
+    <w:p>
+      <w:pPr>
+        <w:spacing w:after="0"/>
+        <w:rPr>
+          <w:lang w:val="en-US"/>
+        </w:rPr>
+      </w:pPr>
+      <w:r>
+        <w:rPr>
+          <w:i/>
+          <w:iCs/>
+          <w:lang w:val="en-US"/>
+        </w:rPr>
+        <w:t>result</w:t>
+      </w:r>
+      <w:r>
+        <w:rPr>
+          <w:lang w:val="en-US"/>
+        </w:rPr>
+        <w:t xml:space="preserve"> = </w:t>
+      </w:r>
+      <w:r>
+        <w:rPr>
+          <w:i/>
+          <w:iCs/>
+          <w:lang w:val="en-US"/>
+        </w:rPr>
+        <w:t>compareNums</w:t>
+      </w:r>
+      <w:r>
+        <w:rPr>
+          <w:lang w:val="en-US"/>
+        </w:rPr>
+        <w:t xml:space="preserve">( </w:t>
+      </w:r>
+      <w:r>
+        <w:rPr>
+          <w:i/>
+          <w:iCs/>
+          <w:lang w:val="en-US"/>
+        </w:rPr>
+        <w:t>userNum</w:t>
+      </w:r>
+      <w:r>
+        <w:rPr>
+          <w:lang w:val="en-US"/>
+        </w:rPr>
+        <w:t xml:space="preserve">, </w:t>
+      </w:r>
+      <w:r>
+        <w:rPr>
+          <w:i/>
+          <w:iCs/>
+          <w:lang w:val="en-US"/>
+        </w:rPr>
+        <w:t>compNum</w:t>
+      </w:r>
+      <w:r>
+        <w:rPr>
+          <w:lang w:val="en-US"/>
+        </w:rPr>
+        <w:t xml:space="preserve"> )</w:t>
+      </w:r>
+    </w:p>
+    <w:p>
+      <w:pPr>
+        <w:spacing w:after="0"/>
+        <w:rPr>
+          <w:i/>
+          <w:iCs/>
+          <w:lang w:val="en-US"/>
+        </w:rPr>
+      </w:pPr>
+      <w:r>
+        <w:rPr>
+          <w:lang w:val="en-US"/>
+        </w:rPr>
+        <w:t xml:space="preserve">return </w:t>
+      </w:r>
+      <w:r>
+        <w:rPr>
+          <w:i/>
+          <w:iCs/>
+          <w:lang w:val="en-US"/>
+        </w:rPr>
+        <w:t>result</w:t>
+      </w:r>
+    </w:p>
+    <w:p>
+      <w:pPr>
+        <w:spacing w:after="0"/>
+        <w:rPr>
+          <w:lang w:val="en-US"/>
+        </w:rPr>
+      </w:pPr>
+    </w:p>
+    <w:p>
+      <w:pPr>
+        <w:spacing w:after="0"/>
+        <w:rPr>
+          <w:lang w:val="en-US"/>
+        </w:rPr>
+      </w:pPr>
+      <w:r>
+        <w:rPr>
+          <w:lang w:val="en-US"/>
+        </w:rPr>
+        <w:t>(</w:t>
+      </w:r>
+      <w:r>
+        <w:rPr>
+          <w:i/>
+          <w:iCs/>
+          <w:lang w:val="en-US"/>
+        </w:rPr>
+        <w:t>compareNums</w:t>
+      </w:r>
+      <w:r>
+        <w:rPr>
+          <w:lang w:val="en-US"/>
+        </w:rPr>
+        <w:t>, parameters: userNum, compNum)</w:t>
+      </w:r>
+    </w:p>
+    <w:p>
+      <w:pPr>
+        <w:spacing w:after="0"/>
+        <w:rPr>
+          <w:lang w:val="en-US"/>
+        </w:rPr>
+      </w:pPr>
+      <w:r>
+        <w:rPr>
+          <w:lang w:val="en-US"/>
+        </w:rPr>
+        <w:t xml:space="preserve">If ( </w:t>
+      </w:r>
+      <w:r>
+        <w:rPr>
+          <w:i/>
+          <w:iCs/>
+          <w:lang w:val="en-US"/>
+        </w:rPr>
+        <w:t>userNum</w:t>
+      </w:r>
+      <w:r>
+        <w:rPr>
+          <w:lang w:val="en-US"/>
+        </w:rPr>
+        <w:t xml:space="preserve"> = </w:t>
+      </w:r>
+      <w:r>
+        <w:rPr>
+          <w:i/>
+          <w:iCs/>
+          <w:lang w:val="en-US"/>
+        </w:rPr>
+        <w:t>compNum</w:t>
+      </w:r>
+      <w:r>
+        <w:rPr>
+          <w:lang w:val="en-US"/>
+        </w:rPr>
+        <w:t xml:space="preserve"> ) is true then</w:t>
+      </w:r>
+    </w:p>
+    <w:p>
+      <w:pPr>
+        <w:spacing w:after="0"/>
+        <w:rPr>
+          <w:lang w:val="en-US"/>
+        </w:rPr>
+      </w:pPr>
+      <w:r>
+        <w:rPr>
+          <w:lang w:val="en-US"/>
+        </w:rPr>
+        <w:t>{</w:t>
+      </w:r>
+    </w:p>
+    <w:p>
+      <w:pPr>
+        <w:spacing w:after="0"/>
+        <w:rPr>
+          <w:lang w:val="en-US"/>
+        </w:rPr>
+      </w:pPr>
+      <w:r>
+        <w:rPr>
+          <w:lang w:val="en-US"/>
+        </w:rPr>
+        <w:tab/>
+        <w:t>Print draw message</w:t>
+      </w:r>
+    </w:p>
+    <w:p>
+      <w:pPr>
+        <w:spacing w:after="0"/>
+        <w:rPr>
+          <w:lang w:val="en-US"/>
+        </w:rPr>
+      </w:pPr>
+      <w:r>
+        <w:rPr>
+          <w:lang w:val="en-US"/>
+        </w:rPr>
+        <w:tab/>
+        <w:t>Return 0</w:t>
+      </w:r>
+    </w:p>
+    <w:p>
+      <w:pPr>
+        <w:spacing w:after="0"/>
+        <w:rPr>
+          <w:lang w:val="en-US"/>
+        </w:rPr>
+      </w:pPr>
+      <w:r>
+        <w:rPr>
+          <w:lang w:val="en-US"/>
+        </w:rPr>
+        <w:t>}</w:t>
+      </w:r>
+    </w:p>
+    <w:p>
+      <w:pPr>
+        <w:spacing w:after="0"/>
+        <w:rPr>
+          <w:lang w:val="en-US"/>
+        </w:rPr>
+      </w:pPr>
+      <w:r>
+        <w:rPr>
+          <w:lang w:val="en-US"/>
+        </w:rPr>
+        <w:t xml:space="preserve">Else if ( </w:t>
+      </w:r>
+      <w:r>
+        <w:rPr>
+          <w:i/>
+          <w:iCs/>
+          <w:lang w:val="en-US"/>
+        </w:rPr>
+        <w:t>userNum</w:t>
+      </w:r>
+      <w:r>
+        <w:rPr>
+          <w:lang w:val="en-US"/>
+        </w:rPr>
+        <w:t xml:space="preserve"> = 0 ) is true then</w:t>
+      </w:r>
+    </w:p>
+    <w:p>
+      <w:pPr>
+        <w:spacing w:after="0"/>
+        <w:rPr>
+          <w:lang w:val="en-US"/>
+        </w:rPr>
+      </w:pPr>
+      <w:r>
+        <w:rPr>
+          <w:lang w:val="en-US"/>
+        </w:rPr>
+        <w:t>{</w:t>
+      </w:r>
+    </w:p>
+    <w:p>
+      <w:pPr>
+        <w:spacing w:after="0"/>
+        <w:rPr>
+          <w:lang w:val="en-US"/>
+        </w:rPr>
+      </w:pPr>
+      <w:r>
+        <w:rPr>
+          <w:lang w:val="en-US"/>
+        </w:rPr>
+        <w:tab/>
+        <w:t xml:space="preserve">If ( </w:t>
+      </w:r>
+      <w:r>
+        <w:rPr>
+          <w:i/>
+          <w:iCs/>
+          <w:lang w:val="en-US"/>
+        </w:rPr>
+        <w:t>compNum</w:t>
+      </w:r>
+      <w:r>
+        <w:rPr>
+          <w:lang w:val="en-US"/>
+        </w:rPr>
+        <w:t xml:space="preserve"> = 1 ) is true then</w:t>
+      </w:r>
+    </w:p>
+    <w:p>
+      <w:pPr>
+        <w:spacing w:after="0"/>
+        <w:rPr>
+          <w:lang w:val="en-US"/>
+        </w:rPr>
+      </w:pPr>
+      <w:r>
+        <w:rPr>
+          <w:lang w:val="en-US"/>
+        </w:rPr>
+        <w:tab/>
+        <w:t>{</w:t>
+      </w:r>
+    </w:p>
+    <w:p>
+      <w:pPr>
+        <w:spacing w:after="0"/>
+        <w:rPr>
+          <w:lang w:val="en-US"/>
+        </w:rPr>
+      </w:pPr>
+      <w:r>
+        <w:rPr>
+          <w:lang w:val="en-US"/>
+        </w:rPr>
+        <w:tab/>
+      </w:r>
+      <w:r>
+        <w:rPr>
+          <w:lang w:val="en-US"/>
+        </w:rPr>
+        <w:tab/>
+        <w:t>Print user wins</w:t>
+      </w:r>
+    </w:p>
+    <w:p>
+      <w:pPr>
+        <w:spacing w:after="0"/>
+        <w:rPr>
+          <w:lang w:val="en-US"/>
+        </w:rPr>
+      </w:pPr>
+      <w:r>
+        <w:rPr>
+          <w:lang w:val="en-US"/>
+        </w:rPr>
+        <w:tab/>
+      </w:r>
+      <w:r>
+        <w:rPr>
+          <w:lang w:val="en-US"/>
+        </w:rPr>
+        <w:tab/>
+        <w:t>Return 1</w:t>
+      </w:r>
+    </w:p>
+    <w:p>
+      <w:pPr>
+        <w:spacing w:after="0"/>
+        <w:ind w:firstLine="720"/>
+        <w:rPr>
+          <w:lang w:val="en-US"/>
+        </w:rPr>
+      </w:pPr>
+      <w:r>
+        <w:rPr>
+          <w:lang w:val="en-US"/>
+        </w:rPr>
+        <w:t>}</w:t>
+      </w:r>
+    </w:p>
+    <w:p>
+      <w:pPr>
+        <w:spacing w:after="0"/>
+        <w:rPr>
+          <w:lang w:val="en-US"/>
+        </w:rPr>
+      </w:pPr>
+      <w:r>
+        <w:rPr>
+          <w:lang w:val="en-US"/>
+        </w:rPr>
+        <w:tab/>
+        <w:t>Else then</w:t>
+      </w:r>
+    </w:p>
+    <w:p>
+      <w:pPr>
+        <w:spacing w:after="0"/>
+        <w:rPr>
+          <w:lang w:val="en-US"/>
+        </w:rPr>
+      </w:pPr>
+      <w:r>
+        <w:rPr>
+          <w:lang w:val="en-US"/>
+        </w:rPr>
+        <w:tab/>
+        <w:t>{</w:t>
+      </w:r>
+    </w:p>
+    <w:p>
+      <w:pPr>
+        <w:spacing w:after="0"/>
+        <w:rPr>
+          <w:lang w:val="en-US"/>
+        </w:rPr>
+      </w:pPr>
+      <w:r>
+        <w:rPr>
+          <w:lang w:val="en-US"/>
+        </w:rPr>
+        <w:tab/>
+      </w:r>
+      <w:r>
+        <w:rPr>
+          <w:lang w:val="en-US"/>
+        </w:rPr>
+        <w:tab/>
+        <w:t>Print computer wins</w:t>
+      </w:r>
+    </w:p>
+    <w:p>
+      <w:pPr>
+        <w:spacing w:after="0"/>
+        <w:rPr>
+          <w:lang w:val="en-US"/>
+        </w:rPr>
+      </w:pPr>
+      <w:r>
+        <w:rPr>
+          <w:lang w:val="en-US"/>
+        </w:rPr>
+        <w:tab/>
+      </w:r>
+      <w:r>
+        <w:rPr>
+          <w:lang w:val="en-US"/>
+        </w:rPr>
+        <w:tab/>
+        <w:t>Return 2</w:t>
+      </w:r>
+    </w:p>
+    <w:p>
+      <w:pPr>
+        <w:spacing w:after="0"/>
+        <w:ind w:firstLine="720"/>
+        <w:rPr>
+          <w:lang w:val="en-US"/>
+        </w:rPr>
+      </w:pPr>
+      <w:r>
+        <w:rPr>
+          <w:lang w:val="en-US"/>
+        </w:rPr>
+        <w:t>}</w:t>
+      </w:r>
+    </w:p>
+    <w:p>
+      <w:pPr>
+        <w:spacing w:after="0"/>
+        <w:rPr>
+          <w:lang w:val="en-US"/>
+        </w:rPr>
+      </w:pPr>
+      <w:r>
+        <w:rPr>
+          <w:lang w:val="en-US"/>
+        </w:rPr>
+        <w:t>}</w:t>
+      </w:r>
+    </w:p>
+    <w:p>
+      <w:pPr>
+        <w:spacing w:after="0"/>
+        <w:rPr>
+          <w:lang w:val="en-US"/>
+        </w:rPr>
+      </w:pPr>
+      <w:r>
+        <w:rPr>
+          <w:lang w:val="en-US"/>
+        </w:rPr>
+        <w:t xml:space="preserve">Else if ( </w:t>
+      </w:r>
+      <w:r>
+        <w:rPr>
+          <w:i/>
+          <w:iCs/>
+          <w:lang w:val="en-US"/>
+        </w:rPr>
+        <w:t>userNum</w:t>
+      </w:r>
+      <w:r>
+        <w:rPr>
+          <w:lang w:val="en-US"/>
+        </w:rPr>
+        <w:t xml:space="preserve"> = </w:t>
+      </w:r>
+      <w:r>
+        <w:rPr>
+          <w:lang w:val="en-US"/>
+        </w:rPr>
+        <w:t>1</w:t>
+      </w:r>
+      <w:r>
+        <w:rPr>
+          <w:lang w:val="en-US"/>
+        </w:rPr>
+        <w:t xml:space="preserve"> ) is true then</w:t>
+      </w:r>
+    </w:p>
+    <w:p>
+      <w:pPr>
+        <w:spacing w:after="0"/>
+        <w:rPr>
+          <w:lang w:val="en-US"/>
+        </w:rPr>
+      </w:pPr>
+      <w:r>
+        <w:rPr>
+          <w:lang w:val="en-US"/>
+        </w:rPr>
+        <w:t>{</w:t>
+      </w:r>
+    </w:p>
+    <w:p>
+      <w:pPr>
+        <w:spacing w:after="0"/>
+        <w:rPr>
+          <w:lang w:val="en-US"/>
+        </w:rPr>
+      </w:pPr>
+      <w:r>
+        <w:rPr>
+          <w:lang w:val="en-US"/>
+        </w:rPr>
+        <w:tab/>
+        <w:t xml:space="preserve">If ( </w:t>
+      </w:r>
+      <w:r>
+        <w:rPr>
+          <w:i/>
+          <w:iCs/>
+          <w:lang w:val="en-US"/>
+        </w:rPr>
+        <w:t>compNum</w:t>
+      </w:r>
+      <w:r>
+        <w:rPr>
+          <w:lang w:val="en-US"/>
+        </w:rPr>
+        <w:t xml:space="preserve"> = </w:t>
+      </w:r>
+      <w:r>
+        <w:rPr>
+          <w:lang w:val="en-US"/>
+        </w:rPr>
+        <w:t>2</w:t>
+      </w:r>
+      <w:r>
+        <w:rPr>
+          <w:lang w:val="en-US"/>
+        </w:rPr>
+        <w:t xml:space="preserve"> ) is true then</w:t>
+      </w:r>
+    </w:p>
+    <w:p>
+      <w:pPr>
+        <w:spacing w:after="0"/>
+        <w:rPr>
+          <w:lang w:val="en-US"/>
+        </w:rPr>
+      </w:pPr>
+      <w:r>
+        <w:rPr>
+          <w:lang w:val="en-US"/>
+        </w:rPr>
+        <w:tab/>
+        <w:t>{</w:t>
+      </w:r>
+    </w:p>
+    <w:p>
+      <w:pPr>
+        <w:spacing w:after="0"/>
+        <w:rPr>
+          <w:lang w:val="en-US"/>
+        </w:rPr>
+      </w:pPr>
+      <w:r>
+        <w:rPr>
+          <w:lang w:val="en-US"/>
+        </w:rPr>
+        <w:tab/>
+      </w:r>
+      <w:r>
+        <w:rPr>
+          <w:lang w:val="en-US"/>
+        </w:rPr>
+        <w:tab/>
+        <w:t>Print user wins</w:t>
+      </w:r>
+    </w:p>
+    <w:p>
+      <w:pPr>
+        <w:spacing w:after="0"/>
+        <w:rPr>
+          <w:lang w:val="en-US"/>
+        </w:rPr>
+      </w:pPr>
+      <w:r>
+        <w:rPr>
+          <w:lang w:val="en-US"/>
+        </w:rPr>
+        <w:tab/>
+      </w:r>
+      <w:r>
+        <w:rPr>
+          <w:lang w:val="en-US"/>
+        </w:rPr>
+        <w:tab/>
+        <w:t>Return 1</w:t>
+      </w:r>
+    </w:p>
+    <w:p>
+      <w:pPr>
+        <w:spacing w:after="0"/>
+        <w:ind w:firstLine="720"/>
+        <w:rPr>
+          <w:lang w:val="en-US"/>
+        </w:rPr>
+      </w:pPr>
+      <w:r>
+        <w:rPr>
+          <w:lang w:val="en-US"/>
+        </w:rPr>
+        <w:t>}</w:t>
+      </w:r>
+    </w:p>
+    <w:p>
+      <w:pPr>
+        <w:spacing w:after="0"/>
+        <w:rPr>
+          <w:lang w:val="en-US"/>
+        </w:rPr>
+      </w:pPr>
+      <w:r>
+        <w:rPr>
+          <w:lang w:val="en-US"/>
+        </w:rPr>
+        <w:tab/>
+        <w:t>Else then</w:t>
+      </w:r>
+    </w:p>
+    <w:p>
+      <w:pPr>
+        <w:spacing w:after="0"/>
+        <w:rPr>
+          <w:lang w:val="en-US"/>
+        </w:rPr>
+      </w:pPr>
+      <w:r>
+        <w:rPr>
+          <w:lang w:val="en-US"/>
+        </w:rPr>
+        <w:tab/>
+        <w:t>{</w:t>
+      </w:r>
+    </w:p>
+    <w:p>
+      <w:pPr>
+        <w:spacing w:after="0"/>
+        <w:rPr>
+          <w:lang w:val="en-US"/>
+        </w:rPr>
+      </w:pPr>
+      <w:r>
+        <w:rPr>
+          <w:lang w:val="en-US"/>
+        </w:rPr>
+        <w:tab/>
+      </w:r>
+      <w:r>
+        <w:rPr>
+          <w:lang w:val="en-US"/>
+        </w:rPr>
+        <w:tab/>
+        <w:t>Print computer wins</w:t>
+      </w:r>
+    </w:p>
+    <w:p>
+      <w:pPr>
+        <w:spacing w:after="0"/>
+        <w:rPr>
+          <w:lang w:val="en-US"/>
+        </w:rPr>
+      </w:pPr>
+      <w:r>
+        <w:rPr>
+          <w:lang w:val="en-US"/>
+        </w:rPr>
+        <w:tab/>
+      </w:r>
+      <w:r>
+        <w:rPr>
+          <w:lang w:val="en-US"/>
+        </w:rPr>
+        <w:tab/>
+        <w:t>Return 2</w:t>
+      </w:r>
+    </w:p>
+    <w:p>
+      <w:pPr>
+        <w:spacing w:after="0"/>
+        <w:ind w:firstLine="720"/>
+        <w:rPr>
+          <w:lang w:val="en-US"/>
+        </w:rPr>
+      </w:pPr>
+      <w:r>
+        <w:rPr>
+          <w:lang w:val="en-US"/>
+        </w:rPr>
+        <w:t>}</w:t>
+      </w:r>
+    </w:p>
+    <w:p>
+      <w:pPr>
+        <w:spacing w:after="0"/>
+        <w:rPr>
+          <w:lang w:val="en-US"/>
+        </w:rPr>
+      </w:pPr>
+      <w:r>
+        <w:rPr>
+          <w:lang w:val="en-US"/>
+        </w:rPr>
+        <w:t>}</w:t>
+      </w:r>
+    </w:p>
+    <w:p>
+      <w:pPr>
+        <w:spacing w:after="0"/>
+        <w:rPr>
+          <w:lang w:val="en-US"/>
+        </w:rPr>
+      </w:pPr>
+      <w:r>
+        <w:rPr>
+          <w:lang w:val="en-US"/>
+        </w:rPr>
+        <w:t>Else then</w:t>
+      </w:r>
+    </w:p>
+    <w:p>
+      <w:pPr>
+        <w:spacing w:after="0"/>
+        <w:rPr>
+          <w:lang w:val="en-US"/>
+        </w:rPr>
+      </w:pPr>
+      <w:r>
+        <w:rPr>
+          <w:lang w:val="en-US"/>
+        </w:rPr>
+        <w:t>{</w:t>
+      </w:r>
+    </w:p>
+    <w:p>
+      <w:pPr>
+        <w:spacing w:after="0"/>
+        <w:rPr>
+          <w:lang w:val="en-US"/>
+        </w:rPr>
+      </w:pPr>
+      <w:r>
+        <w:rPr>
+          <w:lang w:val="en-US"/>
+        </w:rPr>
+        <w:tab/>
+        <w:t xml:space="preserve">If ( </w:t>
+      </w:r>
+      <w:r>
+        <w:rPr>
+          <w:i/>
+          <w:iCs/>
+          <w:lang w:val="en-US"/>
+        </w:rPr>
+        <w:t>compNum</w:t>
+      </w:r>
+      <w:r>
+        <w:rPr>
+          <w:lang w:val="en-US"/>
+        </w:rPr>
+        <w:t xml:space="preserve"> = </w:t>
+      </w:r>
+      <w:r>
+        <w:rPr>
+          <w:lang w:val="en-US"/>
+        </w:rPr>
+        <w:t>0</w:t>
+      </w:r>
+      <w:r>
+        <w:rPr>
+          <w:lang w:val="en-US"/>
+        </w:rPr>
+        <w:t xml:space="preserve"> ) is true then</w:t>
+      </w:r>
+    </w:p>
+    <w:p>
+      <w:pPr>
+        <w:spacing w:after="0"/>
+        <w:rPr>
+          <w:lang w:val="en-US"/>
+        </w:rPr>
+      </w:pPr>
+      <w:r>
+        <w:rPr>
+          <w:lang w:val="en-US"/>
+        </w:rPr>
+        <w:tab/>
+        <w:t>{</w:t>
+      </w:r>
+    </w:p>
+    <w:p>
+      <w:pPr>
+        <w:spacing w:after="0"/>
+        <w:rPr>
+          <w:lang w:val="en-US"/>
+        </w:rPr>
+      </w:pPr>
+      <w:r>
+        <w:rPr>
+          <w:lang w:val="en-US"/>
+        </w:rPr>
+        <w:tab/>
+      </w:r>
+      <w:r>
+        <w:rPr>
+          <w:lang w:val="en-US"/>
+        </w:rPr>
+        <w:tab/>
+        <w:t>Print user wins</w:t>
+      </w:r>
+    </w:p>
+    <w:p>
+      <w:pPr>
+        <w:spacing w:after="0"/>
+        <w:rPr>
+          <w:lang w:val="en-US"/>
+        </w:rPr>
+      </w:pPr>
+      <w:r>
+        <w:rPr>
+          <w:lang w:val="en-US"/>
+        </w:rPr>
+        <w:tab/>
+      </w:r>
+      <w:r>
+        <w:rPr>
+          <w:lang w:val="en-US"/>
+        </w:rPr>
+        <w:tab/>
+        <w:t>Return 1</w:t>
+      </w:r>
+    </w:p>
+    <w:p>
+      <w:pPr>
+        <w:spacing w:after="0"/>
+        <w:ind w:firstLine="720"/>
+        <w:rPr>
+          <w:lang w:val="en-US"/>
+        </w:rPr>
+      </w:pPr>
+      <w:r>
+        <w:rPr>
+          <w:lang w:val="en-US"/>
+        </w:rPr>
+        <w:t>}</w:t>
+      </w:r>
+    </w:p>
+    <w:p>
+      <w:pPr>
+        <w:spacing w:after="0"/>
+        <w:rPr>
+          <w:lang w:val="en-US"/>
+        </w:rPr>
+      </w:pPr>
+      <w:r>
+        <w:rPr>
+          <w:lang w:val="en-US"/>
+        </w:rPr>
+        <w:tab/>
+        <w:t>Else then</w:t>
+      </w:r>
+    </w:p>
+    <w:p>
+      <w:pPr>
+        <w:spacing w:after="0"/>
+        <w:rPr>
+          <w:lang w:val="en-US"/>
+        </w:rPr>
+      </w:pPr>
+      <w:r>
+        <w:rPr>
+          <w:lang w:val="en-US"/>
+        </w:rPr>
+        <w:tab/>
+        <w:t>{</w:t>
+      </w:r>
+    </w:p>
+    <w:p>
+      <w:pPr>
+        <w:spacing w:after="0"/>
+        <w:rPr>
+          <w:lang w:val="en-US"/>
+        </w:rPr>
+      </w:pPr>
+      <w:r>
+        <w:rPr>
+          <w:lang w:val="en-US"/>
+        </w:rPr>
+        <w:tab/>
+      </w:r>
+      <w:r>
+        <w:rPr>
+          <w:lang w:val="en-US"/>
+        </w:rPr>
+        <w:tab/>
+        <w:t>Print computer wins</w:t>
+      </w:r>
+    </w:p>
+    <w:p>
+      <w:pPr>
+        <w:spacing w:after="0"/>
+        <w:rPr>
+          <w:lang w:val="en-US"/>
+        </w:rPr>
+      </w:pPr>
+      <w:r>
+        <w:rPr>
+          <w:lang w:val="en-US"/>
+        </w:rPr>
+        <w:tab/>
+      </w:r>
+      <w:r>
+        <w:rPr>
+          <w:lang w:val="en-US"/>
+        </w:rPr>
+        <w:tab/>
+        <w:t>Return 2</w:t>
+      </w:r>
+    </w:p>
+    <w:p>
+      <w:pPr>
+        <w:spacing w:after="0"/>
+        <w:ind w:firstLine="720"/>
+        <w:rPr>
+          <w:lang w:val="en-US"/>
+        </w:rPr>
+      </w:pPr>
+      <w:r>
+        <w:rPr>
+          <w:lang w:val="en-US"/>
+        </w:rPr>
+        <w:lastRenderedPageBreak/>
+        <w:t>}</w:t>
+      </w:r>
+    </w:p>
+    <w:p>
+      <w:pPr>
+        <w:spacing w:after="0"/>
+        <w:rPr>
+          <w:lang w:val="en-US"/>
+        </w:rPr>
+      </w:pPr>
+      <w:r>
+        <w:rPr>
+          <w:lang w:val="en-US"/>
+        </w:rPr>
+        <w:t>}</w:t>
+      </w:r>
+    </w:p>
+    <w:p>
+      <w:pPr>
+        <w:spacing w:after="0"/>
+        <w:rPr>
+          <w:lang w:val="en-US"/>
+        </w:rPr>
+      </w:pPr>
+    </w:p>
+    <w:p>
+      <w:pPr>
+        <w:spacing w:after="0"/>
+        <w:rPr>
+          <w:lang w:val="en-US"/>
+        </w:rPr>
+      </w:pPr>
+      <w:r>
+        <w:rPr>
+          <w:lang w:val="en-US"/>
+        </w:rPr>
+        <w:t>(</w:t>
+      </w:r>
+      <w:r>
+        <w:rPr>
+          <w:i/>
+          <w:iCs/>
+          <w:lang w:val="en-US"/>
+        </w:rPr>
+        <w:t>getUserInput</w:t>
+      </w:r>
+      <w:r>
+        <w:rPr>
+          <w:lang w:val="en-US"/>
+        </w:rPr>
+        <w:t>)</w:t>
+      </w:r>
+    </w:p>
+    <w:p>
+      <w:pPr>
+        <w:spacing w:after="0"/>
+        <w:rPr>
+          <w:lang w:val="en-US"/>
+        </w:rPr>
+      </w:pPr>
+      <w:r>
+        <w:rPr>
+          <w:lang w:val="en-US"/>
+        </w:rPr>
+        <w:t>Set integer userInput</w:t>
+      </w:r>
+    </w:p>
+    <w:p>
+      <w:pPr>
+        <w:spacing w:after="0"/>
+        <w:rPr>
+          <w:lang w:val="en-US"/>
+        </w:rPr>
+      </w:pPr>
+      <w:r>
+        <w:rPr>
+          <w:lang w:val="en-US"/>
+        </w:rPr>
+        <w:t>Set boolean flag = false</w:t>
+      </w:r>
+    </w:p>
+    <w:p>
+      <w:pPr>
+        <w:spacing w:after="0"/>
+        <w:rPr>
+          <w:lang w:val="en-US"/>
+        </w:rPr>
+      </w:pPr>
+      <w:r>
+        <w:rPr>
+          <w:lang w:val="en-US"/>
+        </w:rPr>
+        <w:t>Do</w:t>
+      </w:r>
+    </w:p>
+    <w:p>
+      <w:pPr>
+        <w:spacing w:after="0"/>
+        <w:rPr>
+          <w:lang w:val="en-US"/>
+        </w:rPr>
+      </w:pPr>
+      <w:r>
+        <w:rPr>
+          <w:lang w:val="en-US"/>
+        </w:rPr>
+        <w:t>{</w:t>
+      </w:r>
+    </w:p>
+    <w:p>
+      <w:pPr>
+        <w:spacing w:after="0"/>
+        <w:rPr>
+          <w:lang w:val="en-US"/>
+        </w:rPr>
+      </w:pPr>
+      <w:r>
+        <w:rPr>
+          <w:lang w:val="en-US"/>
+        </w:rPr>
+        <w:tab/>
+        <w:t>If ( flag ) is true then</w:t>
+      </w:r>
+    </w:p>
+    <w:p>
+      <w:pPr>
+        <w:spacing w:after="0"/>
+        <w:rPr>
+          <w:lang w:val="en-US"/>
+        </w:rPr>
+      </w:pPr>
+      <w:r>
+        <w:rPr>
+          <w:lang w:val="en-US"/>
+        </w:rPr>
+        <w:tab/>
+        <w:t>{</w:t>
+      </w:r>
+    </w:p>
+    <w:p>
+      <w:pPr>
+        <w:spacing w:after="0"/>
+        <w:rPr>
+          <w:lang w:val="en-US"/>
+        </w:rPr>
+      </w:pPr>
+      <w:r>
+        <w:rPr>
+          <w:lang w:val="en-US"/>
+        </w:rPr>
+        <w:tab/>
+      </w:r>
+      <w:r>
+        <w:rPr>
+          <w:lang w:val="en-US"/>
+        </w:rPr>
+        <w:tab/>
+        <w:t>Print error message</w:t>
+      </w:r>
+    </w:p>
+    <w:p>
+      <w:pPr>
+        <w:spacing w:after="0"/>
+        <w:ind w:firstLine="720"/>
+        <w:rPr>
+          <w:lang w:val="en-US"/>
+        </w:rPr>
+      </w:pPr>
+      <w:r>
+        <w:rPr>
+          <w:lang w:val="en-US"/>
+        </w:rPr>
+        <w:t>}</w:t>
+      </w:r>
+    </w:p>
+    <w:p>
+      <w:pPr>
+        <w:spacing w:after="0"/>
+        <w:ind w:firstLine="720"/>
+        <w:rPr>
+          <w:lang w:val="en-US"/>
+        </w:rPr>
+      </w:pPr>
+      <w:r>
+        <w:rPr>
+          <w:lang w:val="en-US"/>
+        </w:rPr>
+        <w:t>Read userInput</w:t>
+      </w:r>
+    </w:p>
+    <w:p>
+      <w:pPr>
+        <w:spacing w:after="0"/>
+        <w:ind w:firstLine="720"/>
+        <w:rPr>
+          <w:lang w:val="en-US"/>
+        </w:rPr>
+      </w:pPr>
+      <w:r>
+        <w:rPr>
+          <w:lang w:val="en-US"/>
+        </w:rPr>
+        <w:t>flag = true</w:t>
+      </w:r>
+    </w:p>
+    <w:p>
+      <w:pPr>
+        <w:spacing w:after="0"/>
+        <w:rPr>
+          <w:lang w:val="en-US"/>
+        </w:rPr>
+      </w:pPr>
+      <w:r>
+        <w:rPr>
+          <w:lang w:val="en-US"/>
+        </w:rPr>
+        <w:t>} While ( userInput &lt; 0 || userInput &gt; 2 )</w:t>
+      </w:r>
+    </w:p>
+    <w:p>
+      <w:pPr>
+        <w:spacing w:after="0"/>
+        <w:rPr>
+          <w:lang w:val="en-US"/>
+        </w:rPr>
+      </w:pPr>
+      <w:r>
+        <w:rPr>
+          <w:lang w:val="en-US"/>
+        </w:rPr>
+        <w:t>Return userInput</w:t>
+      </w:r>
+    </w:p>
+    <w:p>
+      <w:pPr>
+        <w:spacing w:after="0"/>
+        <w:rPr>
+          <w:lang w:val="en-US"/>
+        </w:rPr>
+      </w:pPr>
+    </w:p>
+    <w:p>
+      <w:pPr>
+        <w:spacing w:after="0"/>
+        <w:rPr>
+          <w:lang w:val="en-US"/>
+        </w:rPr>
+      </w:pPr>
+      <w:r>
+        <w:rPr>
+          <w:lang w:val="en-US"/>
+        </w:rPr>
+        <w:t>(</w:t>
+      </w:r>
+      <w:r>
+        <w:rPr>
+          <w:i/>
+          <w:iCs/>
+          <w:lang w:val="en-US"/>
+        </w:rPr>
+        <w:t>getCompInput</w:t>
+      </w:r>
+      <w:r>
+        <w:rPr>
+          <w:lang w:val="en-US"/>
+        </w:rPr>
+        <w:t>)</w:t>
+      </w:r>
+    </w:p>
+    <w:p>
+      <w:pPr>
+        <w:spacing w:after="0"/>
+        <w:rPr>
+          <w:lang w:val="en-US"/>
+        </w:rPr>
+      </w:pPr>
+      <w:r>
+        <w:rPr>
+          <w:lang w:val="en-US"/>
+        </w:rPr>
+        <w:t>Return random[0, 1, 2]</w:t>
+      </w:r>
+    </w:p>
+    <w:p>
+      <w:pPr>
+        <w:spacing w:after="0"/>
+        <w:rPr>
+          <w:lang w:val="en-US"/>
+        </w:rPr>
+      </w:pPr>
+    </w:p>
+    <w:p>
+      <w:pPr>
+        <w:spacing w:after="0"/>
+        <w:rPr>
+          <w:lang w:val="en-US"/>
+        </w:rPr>
+      </w:pPr>
+      <w:r>
+        <w:rPr>
+          <w:lang w:val="en-US"/>
+        </w:rPr>
+        <w:t>(</w:t>
+      </w:r>
+      <w:r>
+        <w:rPr>
+          <w:i/>
+          <w:iCs/>
+          <w:lang w:val="en-US"/>
+        </w:rPr>
+        <w:t>displayResult</w:t>
+      </w:r>
+      <w:r>
+        <w:rPr>
+          <w:lang w:val="en-US"/>
+        </w:rPr>
+        <w:t xml:space="preserve">, parameters: </w:t>
+      </w:r>
+      <w:r>
+        <w:rPr>
+          <w:i/>
+          <w:iCs/>
+          <w:lang w:val="en-US"/>
+        </w:rPr>
+        <w:t>userWins</w:t>
+      </w:r>
+      <w:r>
+        <w:rPr>
+          <w:lang w:val="en-US"/>
+        </w:rPr>
+        <w:t xml:space="preserve"> </w:t>
+      </w:r>
+      <w:r>
+        <w:rPr>
+          <w:i/>
+          <w:iCs/>
+          <w:lang w:val="en-US"/>
+        </w:rPr>
+        <w:t>compWins</w:t>
+      </w:r>
+      <w:r>
+        <w:rPr>
+          <w:lang w:val="en-US"/>
+        </w:rPr>
+        <w:t>)</w:t>
+      </w:r>
+    </w:p>
+    <w:p>
+      <w:pPr>
+        <w:spacing w:after="0"/>
+        <w:rPr>
+          <w:lang w:val="en-US"/>
+        </w:rPr>
+      </w:pPr>
+      <w:r>
+        <w:rPr>
+          <w:lang w:val="en-US"/>
+        </w:rPr>
+        <w:t>If ( userWins &gt; compWins ) is true then</w:t>
+      </w:r>
+    </w:p>
+    <w:p>
+      <w:pPr>
+        <w:spacing w:after="0"/>
+        <w:rPr>
+          <w:lang w:val="en-US"/>
+        </w:rPr>
+      </w:pPr>
+      <w:r>
+        <w:rPr>
+          <w:lang w:val="en-US"/>
+        </w:rPr>
+        <w:t>{</w:t>
+      </w:r>
+    </w:p>
+    <w:p>
+      <w:pPr>
+        <w:spacing w:after="0"/>
+        <w:rPr>
+          <w:lang w:val="en-US"/>
+        </w:rPr>
+      </w:pPr>
+      <w:r>
+        <w:rPr>
+          <w:lang w:val="en-US"/>
+        </w:rPr>
+        <w:tab/>
+        <w:t>Print user wins!</w:t>
+      </w:r>
+    </w:p>
+    <w:p>
+      <w:pPr>
+        <w:spacing w:after="0"/>
+        <w:rPr>
+          <w:lang w:val="en-US"/>
+        </w:rPr>
+      </w:pPr>
+      <w:r>
+        <w:rPr>
+          <w:lang w:val="en-US"/>
+        </w:rPr>
+        <w:t>}</w:t>
+      </w:r>
+    </w:p>
+    <w:p>
+      <w:pPr>
+        <w:spacing w:after="0"/>
+        <w:rPr>
+          <w:lang w:val="en-US"/>
+        </w:rPr>
+      </w:pPr>
+      <w:r>
+        <w:rPr>
+          <w:lang w:val="en-US"/>
+        </w:rPr>
+        <w:t>Else then</w:t>
+      </w:r>
+    </w:p>
+    <w:p>
+      <w:pPr>
+        <w:spacing w:after="0"/>
+        <w:rPr>
+          <w:lang w:val="en-US"/>
+        </w:rPr>
+      </w:pPr>
+      <w:r>
+        <w:rPr>
+          <w:lang w:val="en-US"/>
+        </w:rPr>
+        <w:t>{</w:t>
+      </w:r>
+    </w:p>
+    <w:p>
+      <w:pPr>
+        <w:spacing w:after="0"/>
+        <w:rPr>
+          <w:lang w:val="en-US"/>
+        </w:rPr>
+      </w:pPr>
+      <w:r>
+        <w:rPr>
+          <w:lang w:val="en-US"/>
+        </w:rPr>
+        <w:tab/>
+        <w:t>Print computer wins!</w:t>
+      </w:r>
+    </w:p>
+    <w:p>
+      <w:pPr>
+        <w:spacing w:after="0"/>
+        <w:rPr>
+          <w:lang w:val="en-US"/>
+        </w:rPr>
+      </w:pPr>
+      <w:r>
+        <w:rPr>
+          <w:lang w:val="en-US"/>
+        </w:rPr>
+        <w:t>}</w:t>
+      </w:r>
+    </w:p>
+    <w:p>
+      <w:pPr>
+        <w:spacing w:after="0"/>
+        <w:rPr>
+          <w:lang w:val="en-US"/>
+        </w:rPr>
+      </w:pPr>
+    </w:p>
+    <w:p>
+      <w:pPr>
+        <w:rPr>
+          <w:lang w:val="en-US"/>
+        </w:rPr>
+      </w:pPr>
+      <w:r>
+        <w:rPr>
+          <w:lang w:val="en-US"/>
+        </w:rPr>
+        <w:t xml:space="preserve">END </w:t>
+      </w:r>
+      <w:r>
+        <w:rPr>
+          <w:lang w:val="en-US"/>
+        </w:rPr>
+        <w:t>RSPGame</w:t>
+      </w:r>
+    </w:p>
+    <w:p>
+      <w:pPr>
         <w:rPr>
           <w:b/>
           <w:bCs/>
           <w:lang w:val="en-US"/>
         </w:rPr>
-        <w:t>:</w:t>
-      </w:r>
-    </w:p>
-    <w:p>
-      <w:pPr>
-        <w:spacing w:after="0"/>
-        <w:rPr>
-          <w:lang w:val="en-US"/>
-        </w:rPr>
-      </w:pPr>
-      <w:r>
-        <w:rPr>
-          <w:lang w:val="en-US"/>
-        </w:rPr>
-        <w:t>Algorithm (program name)</w:t>
-      </w:r>
-    </w:p>
-    <w:p>
-      <w:pPr>
-        <w:spacing w:after="0"/>
-        <w:rPr>
-          <w:lang w:val="en-US"/>
-        </w:rPr>
-      </w:pPr>
-      <w:r>
-        <w:rPr>
-          <w:lang w:val="en-US"/>
-        </w:rPr>
-        <w:t>START</w:t>
-      </w:r>
-    </w:p>
-    <w:p>
-      <w:pPr>
-        <w:pStyle w:val="ListParagraph"/>
-        <w:numPr>
-          <w:ilvl w:val="0"/>
-          <w:numId w:val="4"/>
-        </w:numPr>
-        <w:spacing w:after="0"/>
-        <w:rPr>
-          <w:lang w:val="en-US"/>
-        </w:rPr>
-      </w:pPr>
-      <w:r>
-        <w:rPr>
-          <w:lang w:val="en-US"/>
-        </w:rPr>
-        <w:t>Step 1</w:t>
-      </w:r>
-    </w:p>
-    <w:p>
-      <w:pPr>
-        <w:pStyle w:val="ListParagraph"/>
-        <w:numPr>
-          <w:ilvl w:val="0"/>
-          <w:numId w:val="4"/>
-        </w:numPr>
-        <w:spacing w:after="0"/>
-        <w:rPr>
-          <w:lang w:val="en-US"/>
-        </w:rPr>
-      </w:pPr>
-      <w:r>
-        <w:rPr>
-          <w:lang w:val="en-US"/>
-        </w:rPr>
-        <w:t>.</w:t>
-      </w:r>
-    </w:p>
-    <w:p>
-      <w:pPr>
-        <w:pStyle w:val="ListParagraph"/>
-        <w:numPr>
-          <w:ilvl w:val="0"/>
-          <w:numId w:val="4"/>
-        </w:numPr>
-        <w:spacing w:after="0"/>
-        <w:rPr>
-          <w:lang w:val="en-US"/>
-        </w:rPr>
-      </w:pPr>
-      <w:r>
-        <w:rPr>
-          <w:lang w:val="en-US"/>
-        </w:rPr>
-        <w:t>.</w:t>
-      </w:r>
-    </w:p>
-    <w:p>
-      <w:pPr>
-        <w:pStyle w:val="ListParagraph"/>
-        <w:numPr>
-          <w:ilvl w:val="0"/>
-          <w:numId w:val="4"/>
-        </w:numPr>
-        <w:spacing w:after="0"/>
-        <w:rPr>
-          <w:lang w:val="en-US"/>
-        </w:rPr>
-      </w:pPr>
-      <w:r>
-        <w:rPr>
-          <w:lang w:val="en-US"/>
-        </w:rPr>
-        <w:t>.</w:t>
-      </w:r>
-    </w:p>
-    <w:p>
-      <w:pPr>
-        <w:rPr>
-          <w:lang w:val="en-US"/>
-        </w:rPr>
-      </w:pPr>
-      <w:r>
-        <w:rPr>
-          <w:lang w:val="en-US"/>
-        </w:rPr>
-        <w:t>END (program name)</w:t>
-      </w:r>
-    </w:p>
-    <w:p>
-      <w:pPr>
+      </w:pPr>
+      <w:r>
         <w:rPr>
           <w:b/>
           <w:bCs/>
           <w:lang w:val="en-US"/>
         </w:rPr>
-      </w:pPr>
+        <w:t>Test run(s):</w:t>
+      </w:r>
       <w:r>
         <w:rPr>
           <w:b/>
           <w:bCs/>
           <w:lang w:val="en-US"/>
         </w:rPr>
-        <w:t>Test run(s):</w:t>
-      </w:r>
-      <w:r>
-        <w:rPr>
-          <w:b/>
-          <w:bCs/>
-          <w:lang w:val="en-US"/>
-        </w:rPr>
-        <w:tab/>
-      </w:r>
-    </w:p>
-    <w:p>
-      <w:pPr>
-        <w:rPr>
-          <w:lang w:val="en-US"/>
-        </w:rPr>
-      </w:pPr>
+        <w:tab/>
+      </w:r>
+    </w:p>
+    <w:p>
+      <w:pPr>
+        <w:rPr>
+          <w:lang w:val="en-US"/>
+        </w:rPr>
+      </w:pPr>
+      <w:r>
+        <w:rPr>
+          <w:lang w:val="en-US"/>
+        </w:rPr>
+        <w:drawing>
+          <wp:inline distT="0" distB="0" distL="0" distR="0" wp14:anchorId="4EDEA888" wp14:editId="4EF44E56">
+            <wp:extent cx="4084674" cy="2118544"/>
+            <wp:effectExtent l="0" t="0" r="0" b="0"/>
+            <wp:docPr id="1081418821" name="Picture 1" descr="A screenshot of a computer program&#10;&#10;Description automatically generated with medium confidence"/>
+            <wp:cNvGraphicFramePr>
+              <a:graphicFrameLocks xmlns:a="http://schemas.openxmlformats.org/drawingml/2006/main" noChangeAspect="1"/>
+            </wp:cNvGraphicFramePr>
+            <a:graphic xmlns:a="http://schemas.openxmlformats.org/drawingml/2006/main">
+              <a:graphicData uri="http://schemas.openxmlformats.org/drawingml/2006/picture">
+                <pic:pic xmlns:pic="http://schemas.openxmlformats.org/drawingml/2006/picture">
+                  <pic:nvPicPr>
+                    <pic:cNvPr id="1081418821" name="Picture 1" descr="A screenshot of a computer program&#10;&#10;Description automatically generated with medium confidence"/>
+                    <pic:cNvPicPr/>
+                  </pic:nvPicPr>
+                  <pic:blipFill>
+                    <a:blip r:embed="rId13"/>
+                    <a:stretch>
+                      <a:fillRect/>
+                    </a:stretch>
+                  </pic:blipFill>
+                  <pic:spPr>
+                    <a:xfrm>
+                      <a:off x="0" y="0"/>
+                      <a:ext cx="4084674" cy="2118544"/>
+                    </a:xfrm>
+                    <a:prstGeom prst="rect">
+                      <a:avLst/>
+                    </a:prstGeom>
+                  </pic:spPr>
+                </pic:pic>
+              </a:graphicData>
+            </a:graphic>
+          </wp:inline>
+        </w:drawing>
+      </w:r>
+    </w:p>
+    <w:p>
+      <w:pPr>
+        <w:rPr>
+          <w:lang w:val="en-US"/>
+        </w:rPr>
+      </w:pPr>
+      <w:r>
+        <w:rPr>
+          <w:lang w:val="en-US"/>
+        </w:rPr>
+        <w:lastRenderedPageBreak/>
+        <w:drawing>
+          <wp:inline distT="0" distB="0" distL="0" distR="0" wp14:anchorId="4C8D0B91" wp14:editId="5A0192B1">
+            <wp:extent cx="4092295" cy="2408129"/>
+            <wp:effectExtent l="0" t="0" r="3810" b="0"/>
+            <wp:docPr id="1786689716" name="Picture 1" descr="A picture containing text, screenshot, font&#10;&#10;Description automatically generated"/>
+            <wp:cNvGraphicFramePr>
+              <a:graphicFrameLocks xmlns:a="http://schemas.openxmlformats.org/drawingml/2006/main" noChangeAspect="1"/>
+            </wp:cNvGraphicFramePr>
+            <a:graphic xmlns:a="http://schemas.openxmlformats.org/drawingml/2006/main">
+              <a:graphicData uri="http://schemas.openxmlformats.org/drawingml/2006/picture">
+                <pic:pic xmlns:pic="http://schemas.openxmlformats.org/drawingml/2006/picture">
+                  <pic:nvPicPr>
+                    <pic:cNvPr id="1786689716" name="Picture 1" descr="A picture containing text, screenshot, font&#10;&#10;Description automatically generated"/>
+                    <pic:cNvPicPr/>
+                  </pic:nvPicPr>
+                  <pic:blipFill>
+                    <a:blip r:embed="rId14"/>
+                    <a:stretch>
+                      <a:fillRect/>
+                    </a:stretch>
+                  </pic:blipFill>
+                  <pic:spPr>
+                    <a:xfrm>
+                      <a:off x="0" y="0"/>
+                      <a:ext cx="4092295" cy="2408129"/>
+                    </a:xfrm>
+                    <a:prstGeom prst="rect">
+                      <a:avLst/>
+                    </a:prstGeom>
+                  </pic:spPr>
+                </pic:pic>
+              </a:graphicData>
+            </a:graphic>
+          </wp:inline>
+        </w:drawing>
+      </w:r>
+    </w:p>
+    <w:p>
+      <w:pPr>
+        <w:rPr>
+          <w:lang w:val="en-US"/>
+        </w:rPr>
+      </w:pPr>
+      <w:r>
+        <w:rPr>
+          <w:lang w:val="en-US"/>
+        </w:rPr>
+        <w:drawing>
+          <wp:inline distT="0" distB="0" distL="0" distR="0" wp14:anchorId="1AA4399F" wp14:editId="294340A9">
+            <wp:extent cx="3375953" cy="1851820"/>
+            <wp:effectExtent l="0" t="0" r="0" b="0"/>
+            <wp:docPr id="970224206" name="Picture 1" descr="A screen shot of a computer code&#10;&#10;Description automatically generated with medium confidence"/>
+            <wp:cNvGraphicFramePr>
+              <a:graphicFrameLocks xmlns:a="http://schemas.openxmlformats.org/drawingml/2006/main" noChangeAspect="1"/>
+            </wp:cNvGraphicFramePr>
+            <a:graphic xmlns:a="http://schemas.openxmlformats.org/drawingml/2006/main">
+              <a:graphicData uri="http://schemas.openxmlformats.org/drawingml/2006/picture">
+                <pic:pic xmlns:pic="http://schemas.openxmlformats.org/drawingml/2006/picture">
+                  <pic:nvPicPr>
+                    <pic:cNvPr id="970224206" name="Picture 1" descr="A screen shot of a computer code&#10;&#10;Description automatically generated with medium confidence"/>
+                    <pic:cNvPicPr/>
+                  </pic:nvPicPr>
+                  <pic:blipFill>
+                    <a:blip r:embed="rId15"/>
+                    <a:stretch>
+                      <a:fillRect/>
+                    </a:stretch>
+                  </pic:blipFill>
+                  <pic:spPr>
+                    <a:xfrm>
+                      <a:off x="0" y="0"/>
+                      <a:ext cx="3375953" cy="1851820"/>
+                    </a:xfrm>
+                    <a:prstGeom prst="rect">
+                      <a:avLst/>
+                    </a:prstGeom>
+                  </pic:spPr>
+                </pic:pic>
+              </a:graphicData>
+            </a:graphic>
+          </wp:inline>
+        </w:drawing>
+      </w:r>
     </w:p>
     <w:sectPr>
       <w:pgSz w:w="12240" w:h="15840"/>

</xml_diff>